<commit_message>
update paper with response to reviwers
</commit_message>
<xml_diff>
--- a/r-package/paper2020/paper2020_edited.docx
+++ b/r-package/paper2020/paper2020_edited.docx
@@ -34,9 +34,6 @@
     <w:p>
       <w:pPr>
         <w:pStyle w:val="Author"/>
-        <w:rPr>
-          <w:lang w:val="pt-BR"/>
-        </w:rPr>
       </w:pPr>
     </w:p>
     <w:p>
@@ -90,13 +87,7 @@
         <w:rPr>
           <w:lang w:val="pt-BR"/>
         </w:rPr>
-        <w:t xml:space="preserve">, </w:t>
-      </w:r>
-      <w:r>
-        <w:rPr>
-          <w:lang w:val="pt-BR"/>
-        </w:rPr>
-        <w:t xml:space="preserve">Carlos </w:t>
+        <w:t xml:space="preserve">, Carlos </w:t>
       </w:r>
       <w:proofErr w:type="spellStart"/>
       <w:r>
@@ -194,14 +185,7 @@
           <w:sz w:val="20"/>
           <w:szCs w:val="20"/>
         </w:rPr>
-        <w:t xml:space="preserve">2 – </w:t>
-      </w:r>
-      <w:r>
-        <w:rPr>
-          <w:sz w:val="20"/>
-          <w:szCs w:val="20"/>
-        </w:rPr>
-        <w:t>School of Geographical Sciences and Urban Planning, Arizona State University</w:t>
+        <w:t>2 – School of Geographical Sciences and Urban Planning, Arizona State University</w:t>
       </w:r>
     </w:p>
     <w:p>
@@ -251,14 +235,7 @@
           <w:sz w:val="24"/>
           <w:szCs w:val="24"/>
         </w:rPr>
-        <w:t xml:space="preserve">Routing is a key step in transport planning and research. </w:t>
-      </w:r>
-      <w:r>
-        <w:rPr>
-          <w:sz w:val="24"/>
-          <w:szCs w:val="24"/>
-        </w:rPr>
-        <w:t xml:space="preserve">Nonetheless, researchers and practitioners often face challenges when performing this task due to long computation times and the cost of licensed software. </w:t>
+        <w:t xml:space="preserve">Routing is a key step in transport planning and research. Nonetheless, researchers and practitioners often face challenges when performing this task due to long computation times and the cost of licensed software. </w:t>
       </w:r>
       <w:proofErr w:type="spellStart"/>
       <w:r>
@@ -296,14 +273,7 @@
           <w:sz w:val="24"/>
           <w:szCs w:val="24"/>
         </w:rPr>
-        <w:t xml:space="preserve"> is a multimodal transport network router that offers multiple routing features, such a</w:t>
-      </w:r>
-      <w:r>
-        <w:rPr>
-          <w:sz w:val="24"/>
-          <w:szCs w:val="24"/>
-        </w:rPr>
-        <w:t>s calculating travel times over a time window and returning multiple itineraries for origin/destination pairs. This paper describes r5r, an open-source R package that leverages R</w:t>
+        <w:t xml:space="preserve"> is a multimodal transport network router that offers multiple routing features, such as calculating travel times over a time window and returning multiple itineraries for origin/destination pairs. This paper describes r5r, an open-source R package that leverages R</w:t>
       </w:r>
       <w:r>
         <w:rPr>
@@ -318,14 +288,7 @@
           <w:sz w:val="24"/>
           <w:szCs w:val="24"/>
         </w:rPr>
-        <w:t xml:space="preserve"> to efficiently compute travel time matrices and generate detailed itinerarie</w:t>
-      </w:r>
-      <w:r>
-        <w:rPr>
-          <w:sz w:val="24"/>
-          <w:szCs w:val="24"/>
-        </w:rPr>
-        <w:t>s between sets of origins and destinations at no expense using seamless parallel computing.</w:t>
+        <w:t xml:space="preserve"> to efficiently compute travel time matrices and generate detailed itineraries between sets of origins and destinations at no expense using seamless parallel computing.</w:t>
       </w:r>
     </w:p>
     <w:p>
@@ -350,7 +313,7 @@
       </w:pPr>
       <w:bookmarkStart w:id="0" w:name="research-questions-and-hypotheses"/>
       <w:r>
-        <w:t>RESEARCH QUESTIONS AND HYPOTHESES</w:t>
+        <w:t>RESEARCH QUESTIONS</w:t>
       </w:r>
     </w:p>
     <w:p>
@@ -359,13 +322,7 @@
         <w:jc w:val="both"/>
       </w:pPr>
       <w:r>
-        <w:t>Transport routing is the process of finding the fastest or lowest-cost routes that connect places in a given transport network, an</w:t>
-      </w:r>
-      <w:r>
-        <w:t xml:space="preserve">d is a key step in transport accessibility analysis, fleet allocation and transport simulation and planning more broadly (Levinson and et al. 2020). However, researchers and practitioners often face practical challenges when carrying out routing tasks due </w:t>
-      </w:r>
-      <w:r>
-        <w:t>to the costs of licensed software, limited data availability, and the long computation times required to run multiple routing scenarios, particularly in large and complex multimodal transport networks.</w:t>
+        <w:t>Transport routing is the process of finding the fastest or lowest-cost routes that connect places in a given transport network, and is a key step in transport accessibility analysis, fleet allocation and transport simulation and planning more broadly (Levinson and et al. 2020). However, researchers and practitioners often face practical challenges when carrying out routing tasks due to the costs of licensed software, limited data availability, and the long computation times required to run multiple routing scenarios, particularly in large and complex multimodal transport networks.</w:t>
       </w:r>
     </w:p>
     <w:p>
@@ -374,10 +331,19 @@
         <w:jc w:val="both"/>
       </w:pPr>
       <w:r>
-        <w:t>While there are a growing number of open-source routin</w:t>
-      </w:r>
-      <w:r>
-        <w:t xml:space="preserve">g packages (OpenTripPlanner n.d.; Lovelace and Ellison 2019; Padgham 2019), most options available do not efficiently process large public transport networks and/or are not user-friendly. This paper presents </w:t>
+        <w:t xml:space="preserve">While there are a growing number of open-source routing packages (OpenTripPlanner n.d.; Lovelace and Ellison 2019; Padgham 2019), most options available do not efficiently process large public transport networks and/or are not user-friendly. </w:t>
+      </w:r>
+      <w:r>
+        <w:t>To fill this gap</w:t>
+      </w:r>
+      <w:r>
+        <w:t>, t</w:t>
+      </w:r>
+      <w:r>
+        <w:t>his</w:t>
+      </w:r>
+      <w:r>
+        <w:t xml:space="preserve"> paper presents </w:t>
       </w:r>
       <w:hyperlink r:id="rId7">
         <w:r>
@@ -395,14 +361,14 @@
           <w:rPr>
             <w:rStyle w:val="Hyperlink"/>
           </w:rPr>
-          <w:t xml:space="preserve">Rapid Realistic Routing on Real-world </w:t>
+          <w:t xml:space="preserve">Rapid Realistic Routing on </w:t>
         </w:r>
         <w:r>
           <w:rPr>
             <w:rStyle w:val="Hyperlink"/>
           </w:rPr>
           <w:lastRenderedPageBreak/>
-          <w:t>and Reimagined networks (R5)</w:t>
+          <w:t>Real-world and Reimagined networks (R5)</w:t>
         </w:r>
       </w:hyperlink>
       <w:r>
@@ -418,13 +384,10 @@
         <w:t>5</w:t>
       </w:r>
       <w:r>
-        <w:t xml:space="preserve"> is a powerful next-generation rout</w:t>
-      </w:r>
-      <w:r>
-        <w:t xml:space="preserve">ing engine written in Java and developed at Conveyal (Conway, Byrd, and van der Linden 2017; Conway, Byrd, and van Eggermond 2018) to provide an efficient backend for analytic applications, such as accessibility analysis. The r5r package provides a simple </w:t>
-      </w:r>
-      <w:r>
-        <w:t xml:space="preserve">and friendly interface to run </w:t>
+        <w:t xml:space="preserve"> is a powerful next-generation routing engine written in Java and developed at Conveyal (Conway, Byrd, and van der Linden 2017; Conway, Byrd, and van Eggermond 2018) to provide an efficient backend for analytic applications, such as accessibility analysis. The r5r package provides a simple and friendly interface to ru</w:t>
+      </w:r>
+      <w:r>
+        <w:t xml:space="preserve">n </w:t>
       </w:r>
       <w:r>
         <w:t>R</w:t>
@@ -436,7 +399,13 @@
         <w:t>5</w:t>
       </w:r>
       <w:r>
-        <w:t xml:space="preserve"> locally from within R, which allows users to efficiently calculate travel time matrices or generate multiple route alternatives between origins and destinations using seamless parallel computing.</w:t>
+        <w:t xml:space="preserve"> locally from </w:t>
+      </w:r>
+      <w:r>
+        <w:t>within R using seamless parallel computing. This tool can be used to address a variety of questions that require the efficient calculation</w:t>
+      </w:r>
+      <w:r>
+        <w:t xml:space="preserve"> of travel matrices or the examination of multimodal transport routes.  </w:t>
       </w:r>
     </w:p>
     <w:p>
@@ -456,10 +425,7 @@
         <w:jc w:val="both"/>
       </w:pPr>
       <w:r>
-        <w:t>The r5r pa</w:t>
-      </w:r>
-      <w:r>
-        <w:t xml:space="preserve">ckage has low data requirements and is easily scalable, allowing fast computation of routes and travel times for either city or region-level analysis. It creates a routable transport network using street network data from </w:t>
+        <w:t xml:space="preserve">The r5r package has low data requirements and is easily scalable, allowing fast computation of routes and travel times for either city or region-level analysis. It creates a routable transport network using street network data from </w:t>
       </w:r>
       <w:hyperlink r:id="rId9">
         <w:r>
@@ -508,10 +474,7 @@
         <w:t>setup_r5()</w:t>
       </w:r>
       <w:r>
-        <w:t>: builds</w:t>
-      </w:r>
-      <w:r>
-        <w:t xml:space="preserve"> a multimodal transport network used for routing in R5. This function automatically (1) downloads/updates a compiled </w:t>
+        <w:t xml:space="preserve">: builds a multimodal transport network used for routing in R5. This function automatically (1) downloads/updates a compiled </w:t>
       </w:r>
       <w:r>
         <w:t>R</w:t>
@@ -538,28 +501,19 @@
         <w:rPr>
           <w:rStyle w:val="VerbatimChar"/>
         </w:rPr>
-        <w:t>travel_tim</w:t>
+        <w:t>travel_time_matrix()</w:t>
+      </w:r>
+      <w:r>
+        <w:t xml:space="preserve">: computes travel time estimates between one or multiple origin/destination pairs for a single departure time or for multiple departure times over a </w:t>
       </w:r>
       <w:r>
         <w:rPr>
           <w:rStyle w:val="VerbatimChar"/>
         </w:rPr>
-        <w:t>e_matrix()</w:t>
-      </w:r>
-      <w:r>
-        <w:t xml:space="preserve">: computes travel time estimates between one or multiple origin/destination pairs for a single departure time or for multiple departure times over a </w:t>
-      </w:r>
-      <w:r>
-        <w:rPr>
-          <w:rStyle w:val="VerbatimChar"/>
-        </w:rPr>
         <w:t>time_window</w:t>
       </w:r>
       <w:r>
-        <w:t xml:space="preserve"> set by the user. This function uses an R5-specific extension to the RAPTOR routing al</w:t>
-      </w:r>
-      <w:r>
-        <w:t>gorithm which provides an efficient and systematic sampling of multiple simulated schedules when using frequency-based GTFS data (Conway, Byrd, and van der Linden 2017).</w:t>
+        <w:t xml:space="preserve"> set by the user. This function uses an R5-specific extension to the RAPTOR routing algorithm which provides an efficient and systematic sampling of multiple simulated schedules when using frequency-based GTFS data (Conway, Byrd, and van der Linden 2017).</w:t>
       </w:r>
     </w:p>
     <w:p>
@@ -577,13 +531,7 @@
         <w:t>detailed_itineraries()</w:t>
       </w:r>
       <w:r>
-        <w:t>: computes detailed information on routes between one or multipl</w:t>
-      </w:r>
-      <w:r>
-        <w:t>e origin/destination pairs for a single departure time. The output includes detailed information on route alternatives such as the transport mode, waiting time, travel time and distance of each segment of the trip. This function uses an R5-specific extensi</w:t>
-      </w:r>
-      <w:r>
-        <w:t>on</w:t>
+        <w:t>: computes detailed information on routes between one or multiple origin/destination pairs for a single departure time. The output includes detailed information on route alternatives such as the transport mode, waiting time, travel time and distance of each segment of the trip. This function uses an R5-specific extension</w:t>
       </w:r>
       <w:r>
         <w:rPr>
@@ -601,10 +549,7 @@
         <w:jc w:val="both"/>
       </w:pPr>
       <w:r>
-        <w:t>Both routing functions are versatile so users can easily set customized inputs such as transport modes, departure dates and times,</w:t>
-      </w:r>
-      <w:r>
-        <w:t xml:space="preserve"> walking and cycling speeds, maximum trip duration, walking distances and number of public transport transfers. In the following section, we will focus on results obtained from </w:t>
+        <w:t xml:space="preserve">Both routing functions are versatile so users can easily set customized inputs such as transport modes, departure dates and times, walking and cycling speeds, maximum trip duration, walking distances and number of public transport transfers. In the following section, we will focus on results obtained from </w:t>
       </w:r>
       <w:r>
         <w:rPr>
@@ -640,13 +585,7 @@
         <w:rPr>
           <w:rStyle w:val="VerbatimChar"/>
         </w:rPr>
-        <w:t>install.packages(</w:t>
-      </w:r>
-      <w:r>
-        <w:rPr>
-          <w:rStyle w:val="VerbatimChar"/>
-        </w:rPr>
-        <w:t>"r5r")</w:t>
+        <w:t>install.packages("r5r")</w:t>
       </w:r>
       <w:r>
         <w:t xml:space="preserve"> command, the package can be attached (alongside other packages to reproduce this article), as follows:</w:t>
@@ -768,10 +707,7 @@
         <w:jc w:val="both"/>
       </w:pPr>
       <w:r>
-        <w:t>For this article, we u</w:t>
-      </w:r>
-      <w:r>
-        <w:t xml:space="preserve">sed r5r version v0.3-2 and </w:t>
+        <w:t xml:space="preserve">For this article, we used r5r version v0.3-2 and </w:t>
       </w:r>
       <w:r>
         <w:t>R</w:t>
@@ -884,10 +820,7 @@
         <w:jc w:val="both"/>
       </w:pPr>
       <w:r>
-        <w:t>To</w:t>
-      </w:r>
-      <w:r>
-        <w:t xml:space="preserve"> build a routable transport network with r5r and load it into memory, the user needs to call </w:t>
+        <w:t xml:space="preserve">To build a routable transport network with r5r and load it into memory, the user needs to call </w:t>
       </w:r>
       <w:r>
         <w:rPr>
@@ -1072,11 +1005,7 @@
         <w:jc w:val="both"/>
       </w:pPr>
       <w:r>
-        <w:t xml:space="preserve">The function uses </w:t>
-      </w:r>
-      <w:proofErr w:type="gramStart"/>
-      <w:r>
-        <w:t xml:space="preserve">the </w:t>
+        <w:t xml:space="preserve">The function uses the </w:t>
       </w:r>
       <w:r>
         <w:rPr>
@@ -1084,7 +1013,6 @@
         </w:rPr>
         <w:t>.pbf</w:t>
       </w:r>
-      <w:proofErr w:type="gramEnd"/>
       <w:r>
         <w:t xml:space="preserve"> and the </w:t>
       </w:r>
@@ -1125,10 +1053,7 @@
         <w:t>5</w:t>
       </w:r>
       <w:r>
-        <w:t xml:space="preserve"> will merge the</w:t>
-      </w:r>
-      <w:r>
-        <w:t xml:space="preserve">m into a single transport network. </w:t>
+        <w:t xml:space="preserve"> will merge them into a single transport network. </w:t>
       </w:r>
       <w:r>
         <w:lastRenderedPageBreak/>
@@ -1182,10 +1107,7 @@
         <w:t>travel_time_matrix()</w:t>
       </w:r>
       <w:r>
-        <w:t xml:space="preserve"> function takes, as inputs, the spatial lo</w:t>
-      </w:r>
-      <w:r>
-        <w:t xml:space="preserve">cation of origins/destinations (either as a spatial </w:t>
+        <w:t xml:space="preserve"> function takes, as inputs, the spatial location of origins/destinations (either as a spatial </w:t>
       </w:r>
       <w:r>
         <w:rPr>
@@ -1248,10 +1170,7 @@
         <w:t>walking distance</w:t>
       </w:r>
       <w:r>
-        <w:t>. It outputs travel time estimates for each origin</w:t>
-      </w:r>
-      <w:r>
-        <w:t xml:space="preserve">-destination pair at a set </w:t>
+        <w:t xml:space="preserve">. It outputs travel time estimates for each origin-destination pair at a set </w:t>
       </w:r>
       <w:r>
         <w:rPr>
@@ -1271,14 +1190,25 @@
       <w:r>
         <w:t xml:space="preserve">Since service levels can significantly vary across the day (Stępniak et al. 2019), r5r provides a </w:t>
       </w:r>
+      <w:proofErr w:type="spellStart"/>
       <w:r>
         <w:rPr>
           <w:rStyle w:val="VerbatimChar"/>
         </w:rPr>
         <w:t>time_window</w:t>
       </w:r>
-      <w:r>
-        <w:t xml:space="preserve"> parameter. When this parameter is set, </w:t>
+      <w:proofErr w:type="spellEnd"/>
+      <w:r>
+        <w:t xml:space="preserve"> parameter</w:t>
+      </w:r>
+      <w:r>
+        <w:t xml:space="preserve"> </w:t>
+      </w:r>
+      <w:r>
+        <w:t>that can help address the aggregation component of the modifiable temporal unit problem (MTUP) (Pereira 2019)</w:t>
+      </w:r>
+      <w:r>
+        <w:t xml:space="preserve">. When this parameter is set, </w:t>
       </w:r>
       <w:r>
         <w:t>R</w:t>
@@ -1290,10 +1220,7 @@
         <w:t>5</w:t>
       </w:r>
       <w:r>
-        <w:t xml:space="preserve"> will compute travel times for trips at the specified depa</w:t>
-      </w:r>
-      <w:r>
-        <w:t xml:space="preserve">rture time and every minute for </w:t>
+        <w:t xml:space="preserve"> will compute travel times for trips at the specified departure time and every minute for </w:t>
       </w:r>
       <w:r>
         <w:rPr>
@@ -1311,10 +1238,7 @@
         <w:t>percentiles</w:t>
       </w:r>
       <w:r>
-        <w:t xml:space="preserve"> parameter allows the user to retrieve travel time estimates at different points of the distribution (by default the median). These percentiles reflect service variation over the tim</w:t>
-      </w:r>
-      <w:r>
-        <w:t>e window, but do not reflect schedule deviation not represented in the GTFS, though tools exist to create GTFS which reflects schedule deviations (Wessel, Allen, and Farber 2017).</w:t>
+        <w:t xml:space="preserve"> parameter allows the user to retrieve travel time estimates at different points of the distribution (by default the median). These percentiles reflect service variation over the time window, but do not reflect schedule deviation not represented in the GTFS, though tools exist to create GTFS which reflects schedule deviations (Wessel, Allen, and Farber 2017).</w:t>
       </w:r>
     </w:p>
     <w:p>
@@ -1323,10 +1247,7 @@
         <w:jc w:val="both"/>
       </w:pPr>
       <w:r>
-        <w:t>An example of the function’s usage is presented below. Computing this 1227x1</w:t>
-      </w:r>
-      <w:r>
-        <w:t>227 travel time matrix with a 120-minute time window takes less than two minutes on a Windows machine with a 1.9GHz Intel i7 and 16GB RAM.</w:t>
+        <w:t>An example of the function’s usage is presented below. Computing this 1227x1227 travel time matrix with a 120-minute time window takes less than two minutes on a Windows machine with a 1.9GHz Intel i7 and 16GB RAM.</w:t>
       </w:r>
     </w:p>
     <w:p>
@@ -1886,13 +1807,7 @@
         <w:rPr>
           <w:rStyle w:val="NormalTok"/>
         </w:rPr>
-        <w:t xml:space="preserve">             </w:t>
-      </w:r>
-      <w:r>
-        <w:rPr>
-          <w:rStyle w:val="NormalTok"/>
-        </w:rPr>
-        <w:t xml:space="preserve">             </w:t>
+        <w:t xml:space="preserve">                          </w:t>
       </w:r>
       <w:r>
         <w:rPr>
@@ -2114,28 +2029,31 @@
         <w:rPr>
           <w:rStyle w:val="CommentTok"/>
         </w:rPr>
-        <w:t>#&gt; [1] "travel ti</w:t>
+        <w:t>#&gt; [1] "travel time matrix computed in 58.14 seconds"</w:t>
+      </w:r>
+      <w:r>
+        <w:br/>
+      </w:r>
+      <w:r>
+        <w:rPr>
+          <w:rStyle w:val="FunctionTok"/>
+        </w:rPr>
+        <w:t>head</w:t>
+      </w:r>
+      <w:r>
+        <w:rPr>
+          <w:rStyle w:val="NormalTok"/>
+        </w:rPr>
+        <w:t>(ttm)</w:t>
+      </w:r>
+      <w:r>
+        <w:br/>
       </w:r>
       <w:r>
         <w:rPr>
           <w:rStyle w:val="CommentTok"/>
         </w:rPr>
-        <w:t>me matrix computed in 58.14 seconds"</w:t>
-      </w:r>
-      <w:r>
-        <w:br/>
-      </w:r>
-      <w:r>
-        <w:rPr>
-          <w:rStyle w:val="FunctionTok"/>
-        </w:rPr>
-        <w:t>head</w:t>
-      </w:r>
-      <w:r>
-        <w:rPr>
-          <w:rStyle w:val="NormalTok"/>
-        </w:rPr>
-        <w:t>(ttm)</w:t>
+        <w:t>#&gt;             fromId            toId travel_time_p005 travel_time_p025</w:t>
       </w:r>
       <w:r>
         <w:br/>
@@ -2144,7 +2062,7 @@
         <w:rPr>
           <w:rStyle w:val="CommentTok"/>
         </w:rPr>
-        <w:t>#&gt;             fromId            toId travel_time_p005 travel_time_p025</w:t>
+        <w:t>#&gt; 1: 89a901291abffff 89a901291abffff                2                2</w:t>
       </w:r>
       <w:r>
         <w:br/>
@@ -2153,7 +2071,7 @@
         <w:rPr>
           <w:rStyle w:val="CommentTok"/>
         </w:rPr>
-        <w:t>#&gt; 1: 89a901291abffff 89a901291abffff                2                2</w:t>
+        <w:t>#&gt; 2: 89a901291abffff 89a901295b7ffff               38               41</w:t>
       </w:r>
       <w:r>
         <w:br/>
@@ -2162,13 +2080,16 @@
         <w:rPr>
           <w:rStyle w:val="CommentTok"/>
         </w:rPr>
-        <w:t xml:space="preserve">#&gt; 2: 89a901291abffff 89a901295b7ffff               38           </w:t>
+        <w:t>#&gt; 3: 89a901291abffff 89a9012809bffff               40               44</w:t>
+      </w:r>
+      <w:r>
+        <w:br/>
       </w:r>
       <w:r>
         <w:rPr>
           <w:rStyle w:val="CommentTok"/>
         </w:rPr>
-        <w:t xml:space="preserve">    41</w:t>
+        <w:t>#&gt; 4: 89a901291abffff 89a901285cfffff               32               34</w:t>
       </w:r>
       <w:r>
         <w:br/>
@@ -2177,7 +2098,7 @@
         <w:rPr>
           <w:rStyle w:val="CommentTok"/>
         </w:rPr>
-        <w:t>#&gt; 3: 89a901291abffff 89a9012809bffff               40               44</w:t>
+        <w:t>#&gt; 5: 89a901291abffff 89a90e934d7ffff               58               60</w:t>
       </w:r>
       <w:r>
         <w:br/>
@@ -2186,7 +2107,7 @@
         <w:rPr>
           <w:rStyle w:val="CommentTok"/>
         </w:rPr>
-        <w:t>#&gt; 4: 89a901291abffff 89a901285cfffff               32               34</w:t>
+        <w:t>#&gt; 6: 89a901291abffff 89a90129b47ffff               55               60</w:t>
       </w:r>
       <w:r>
         <w:br/>
@@ -2195,7 +2116,7 @@
         <w:rPr>
           <w:rStyle w:val="CommentTok"/>
         </w:rPr>
-        <w:t>#&gt; 5: 89a901291abffff 89a90e934d7ffff               58               60</w:t>
+        <w:t>#&gt;    travel_time_p050 travel_time_p075 travel_time_p095</w:t>
       </w:r>
       <w:r>
         <w:br/>
@@ -2204,13 +2125,16 @@
         <w:rPr>
           <w:rStyle w:val="CommentTok"/>
         </w:rPr>
-        <w:t>#&gt; 6: 89a901291abffff 89a90129b47</w:t>
+        <w:t>#&gt; 1:                2                2                2</w:t>
+      </w:r>
+      <w:r>
+        <w:br/>
       </w:r>
       <w:r>
         <w:rPr>
           <w:rStyle w:val="CommentTok"/>
         </w:rPr>
-        <w:t>ffff               55               60</w:t>
+        <w:t>#&gt; 2:               45               48               51</w:t>
       </w:r>
       <w:r>
         <w:br/>
@@ -2219,40 +2143,7 @@
         <w:rPr>
           <w:rStyle w:val="CommentTok"/>
         </w:rPr>
-        <w:t>#&gt;    travel_time_p050 travel_time_p075 travel_time_p095</w:t>
-      </w:r>
-      <w:r>
-        <w:br/>
-      </w:r>
-      <w:r>
-        <w:rPr>
-          <w:rStyle w:val="CommentTok"/>
-        </w:rPr>
-        <w:t>#&gt; 1:                2                2                2</w:t>
-      </w:r>
-      <w:r>
-        <w:br/>
-      </w:r>
-      <w:r>
-        <w:rPr>
-          <w:rStyle w:val="CommentTok"/>
-        </w:rPr>
-        <w:t>#&gt; 2:               45               48               51</w:t>
-      </w:r>
-      <w:r>
-        <w:br/>
-      </w:r>
-      <w:r>
-        <w:rPr>
-          <w:rStyle w:val="CommentTok"/>
-        </w:rPr>
-        <w:t xml:space="preserve">#&gt; 3:               48               51       </w:t>
-      </w:r>
-      <w:r>
-        <w:rPr>
-          <w:rStyle w:val="CommentTok"/>
-        </w:rPr>
-        <w:t xml:space="preserve">        55</w:t>
+        <w:t>#&gt; 3:               48               51               55</w:t>
       </w:r>
       <w:r>
         <w:br/>
@@ -2319,16 +2210,7 @@
         <w:jc w:val="both"/>
       </w:pPr>
       <w:r>
-        <w:t>The</w:t>
-      </w:r>
-      <w:r>
-        <w:t xml:space="preserve"> plot below shows how the travel times to arrive at the central bus station from several origin points vary within the time window (5th, 25th, 50th, 75th, and 95th percentiles), reflecting that travel times are more uncertain when leaving from some places </w:t>
-      </w:r>
-      <w:r>
-        <w:t>than others. While there is little to no uncertainty when departing from places that are very close (walking distance) to the central bus station, travel times from places farther away are more affected by departure time variations and service frequency le</w:t>
-      </w:r>
-      <w:r>
-        <w:t>vels.</w:t>
+        <w:t>The plot below shows how the travel times to arrive at the central bus station from several origin points vary within the time window (5th, 25th, 50th, 75th, and 95th percentiles), reflecting that travel times are more uncertain when leaving from some places than others. While there is little to no uncertainty when departing from places that are very close (walking distance) to the central bus station, travel times from places farther away are more affected by departure time variations and service frequency levels.</w:t>
       </w:r>
     </w:p>
     <w:p>
@@ -2804,10 +2686,178 @@
         <w:rPr>
           <w:rStyle w:val="NormalTok"/>
         </w:rPr>
+        <w:t xml:space="preserve">  </w:t>
+      </w:r>
+      <w:r>
+        <w:rPr>
+          <w:rStyle w:val="FunctionTok"/>
+        </w:rPr>
+        <w:t>geom_line</w:t>
+      </w:r>
+      <w:r>
+        <w:rPr>
+          <w:rStyle w:val="NormalTok"/>
+        </w:rPr>
+        <w:t>(</w:t>
+      </w:r>
+      <w:r>
+        <w:rPr>
+          <w:rStyle w:val="FunctionTok"/>
+        </w:rPr>
+        <w:t>aes</w:t>
+      </w:r>
+      <w:r>
+        <w:rPr>
+          <w:rStyle w:val="NormalTok"/>
+        </w:rPr>
+        <w:t>(</w:t>
+      </w:r>
+      <w:r>
+        <w:rPr>
+          <w:rStyle w:val="AttributeTok"/>
+        </w:rPr>
+        <w:t>y=</w:t>
+      </w:r>
+      <w:r>
+        <w:rPr>
+          <w:rStyle w:val="NormalTok"/>
+        </w:rPr>
+        <w:t xml:space="preserve">mediantt, </w:t>
+      </w:r>
+      <w:r>
+        <w:rPr>
+          <w:rStyle w:val="AttributeTok"/>
+        </w:rPr>
+        <w:t>group=</w:t>
+      </w:r>
+      <w:r>
+        <w:rPr>
+          <w:rStyle w:val="NormalTok"/>
+        </w:rPr>
+        <w:t xml:space="preserve">toId), </w:t>
+      </w:r>
+      <w:r>
+        <w:rPr>
+          <w:rStyle w:val="AttributeTok"/>
+        </w:rPr>
+        <w:t>color=</w:t>
+      </w:r>
+      <w:r>
+        <w:rPr>
+          <w:rStyle w:val="StringTok"/>
+        </w:rPr>
+        <w:t>"#FE9F45"</w:t>
+      </w:r>
+      <w:r>
+        <w:rPr>
+          <w:rStyle w:val="NormalTok"/>
+        </w:rPr>
+        <w:t xml:space="preserve">, </w:t>
+      </w:r>
+      <w:r>
+        <w:rPr>
+          <w:rStyle w:val="AttributeTok"/>
+        </w:rPr>
+        <w:t>size=</w:t>
+      </w:r>
+      <w:r>
+        <w:rPr>
+          <w:rStyle w:val="FloatTok"/>
+        </w:rPr>
+        <w:t>1.5</w:t>
+      </w:r>
+      <w:r>
+        <w:rPr>
+          <w:rStyle w:val="NormalTok"/>
+        </w:rPr>
+        <w:t xml:space="preserve">) </w:t>
+      </w:r>
+      <w:r>
+        <w:rPr>
+          <w:rStyle w:val="SpecialCharTok"/>
+        </w:rPr>
+        <w:t>+</w:t>
+      </w:r>
+      <w:r>
+        <w:br/>
+      </w:r>
+      <w:r>
+        <w:rPr>
+          <w:rStyle w:val="NormalTok"/>
+        </w:rPr>
+        <w:t xml:space="preserve">  </w:t>
+      </w:r>
+      <w:r>
+        <w:rPr>
+          <w:rStyle w:val="FunctionTok"/>
+        </w:rPr>
+        <w:t>expand_limits</w:t>
+      </w:r>
+      <w:r>
+        <w:rPr>
+          <w:rStyle w:val="NormalTok"/>
+        </w:rPr>
+        <w:t>(</w:t>
+      </w:r>
+      <w:r>
+        <w:rPr>
+          <w:rStyle w:val="AttributeTok"/>
+        </w:rPr>
+        <w:t>y =</w:t>
+      </w:r>
+      <w:r>
+        <w:rPr>
+          <w:rStyle w:val="NormalTok"/>
+        </w:rPr>
         <w:t xml:space="preserve"> </w:t>
       </w:r>
       <w:r>
         <w:rPr>
+          <w:rStyle w:val="DecValTok"/>
+        </w:rPr>
+        <w:t>120</w:t>
+      </w:r>
+      <w:r>
+        <w:rPr>
+          <w:rStyle w:val="NormalTok"/>
+        </w:rPr>
+        <w:t xml:space="preserve">) </w:t>
+      </w:r>
+      <w:r>
+        <w:rPr>
+          <w:rStyle w:val="SpecialCharTok"/>
+        </w:rPr>
+        <w:t>+</w:t>
+      </w:r>
+      <w:r>
+        <w:br/>
+      </w:r>
+      <w:r>
+        <w:rPr>
+          <w:rStyle w:val="NormalTok"/>
+        </w:rPr>
+        <w:t xml:space="preserve">  </w:t>
+      </w:r>
+      <w:r>
+        <w:rPr>
+          <w:rStyle w:val="FunctionTok"/>
+        </w:rPr>
+        <w:t>scale_y_continuous</w:t>
+      </w:r>
+      <w:r>
+        <w:rPr>
+          <w:rStyle w:val="NormalTok"/>
+        </w:rPr>
+        <w:t>(</w:t>
+      </w:r>
+      <w:r>
+        <w:rPr>
+          <w:rStyle w:val="AttributeTok"/>
+        </w:rPr>
+        <w:t>breaks =</w:t>
+      </w:r>
+      <w:r>
+        <w:rPr>
           <w:rStyle w:val="NormalTok"/>
         </w:rPr>
         <w:t xml:space="preserve"> </w:t>
@@ -2816,7 +2866,7 @@
         <w:rPr>
           <w:rStyle w:val="FunctionTok"/>
         </w:rPr>
-        <w:t>geom_line</w:t>
+        <w:t>c</w:t>
       </w:r>
       <w:r>
         <w:rPr>
@@ -2826,9 +2876,111 @@
       </w:r>
       <w:r>
         <w:rPr>
-          <w:rStyle w:val="FunctionTok"/>
-        </w:rPr>
-        <w:t>aes</w:t>
+          <w:rStyle w:val="DecValTok"/>
+        </w:rPr>
+        <w:t>0</w:t>
+      </w:r>
+      <w:r>
+        <w:rPr>
+          <w:rStyle w:val="NormalTok"/>
+        </w:rPr>
+        <w:t xml:space="preserve">, </w:t>
+      </w:r>
+      <w:r>
+        <w:rPr>
+          <w:rStyle w:val="DecValTok"/>
+        </w:rPr>
+        <w:t>30</w:t>
+      </w:r>
+      <w:r>
+        <w:rPr>
+          <w:rStyle w:val="NormalTok"/>
+        </w:rPr>
+        <w:t xml:space="preserve">, </w:t>
+      </w:r>
+      <w:r>
+        <w:rPr>
+          <w:rStyle w:val="DecValTok"/>
+        </w:rPr>
+        <w:t>60</w:t>
+      </w:r>
+      <w:r>
+        <w:rPr>
+          <w:rStyle w:val="NormalTok"/>
+        </w:rPr>
+        <w:t xml:space="preserve">, </w:t>
+      </w:r>
+      <w:r>
+        <w:rPr>
+          <w:rStyle w:val="DecValTok"/>
+        </w:rPr>
+        <w:t>90</w:t>
+      </w:r>
+      <w:r>
+        <w:rPr>
+          <w:rStyle w:val="NormalTok"/>
+        </w:rPr>
+        <w:t xml:space="preserve">, </w:t>
+      </w:r>
+      <w:r>
+        <w:rPr>
+          <w:rStyle w:val="DecValTok"/>
+        </w:rPr>
+        <w:t>120</w:t>
+      </w:r>
+      <w:r>
+        <w:rPr>
+          <w:rStyle w:val="NormalTok"/>
+        </w:rPr>
+        <w:t xml:space="preserve">)) </w:t>
+      </w:r>
+      <w:r>
+        <w:rPr>
+          <w:rStyle w:val="SpecialCharTok"/>
+        </w:rPr>
+        <w:t>+</w:t>
+      </w:r>
+      <w:r>
+        <w:br/>
+      </w:r>
+      <w:r>
+        <w:rPr>
+          <w:rStyle w:val="NormalTok"/>
+        </w:rPr>
+        <w:t xml:space="preserve">  </w:t>
+      </w:r>
+      <w:r>
+        <w:rPr>
+          <w:rStyle w:val="FunctionTok"/>
+        </w:rPr>
+        <w:t>theme_minimal</w:t>
+      </w:r>
+      <w:r>
+        <w:rPr>
+          <w:rStyle w:val="NormalTok"/>
+        </w:rPr>
+        <w:t xml:space="preserve">() </w:t>
+      </w:r>
+      <w:r>
+        <w:rPr>
+          <w:rStyle w:val="SpecialCharTok"/>
+        </w:rPr>
+        <w:t>+</w:t>
+      </w:r>
+      <w:r>
+        <w:br/>
+      </w:r>
+      <w:r>
+        <w:rPr>
+          <w:rStyle w:val="NormalTok"/>
+        </w:rPr>
+        <w:t xml:space="preserve">  </w:t>
+      </w:r>
+      <w:r>
+        <w:rPr>
+          <w:rStyle w:val="FunctionTok"/>
+        </w:rPr>
+        <w:t>theme</w:t>
       </w:r>
       <w:r>
         <w:rPr>
@@ -2840,37 +2992,199 @@
         <w:rPr>
           <w:rStyle w:val="AttributeTok"/>
         </w:rPr>
-        <w:t>y=</w:t>
-      </w:r>
-      <w:r>
-        <w:rPr>
-          <w:rStyle w:val="NormalTok"/>
-        </w:rPr>
-        <w:t xml:space="preserve">mediantt, </w:t>
-      </w:r>
-      <w:r>
-        <w:rPr>
-          <w:rStyle w:val="AttributeTok"/>
-        </w:rPr>
-        <w:t>group=</w:t>
-      </w:r>
-      <w:r>
-        <w:rPr>
-          <w:rStyle w:val="NormalTok"/>
-        </w:rPr>
-        <w:t xml:space="preserve">toId), </w:t>
-      </w:r>
-      <w:r>
-        <w:rPr>
-          <w:rStyle w:val="AttributeTok"/>
-        </w:rPr>
-        <w:t>color=</w:t>
+        <w:t>panel.grid.major =</w:t>
+      </w:r>
+      <w:r>
+        <w:rPr>
+          <w:rStyle w:val="NormalTok"/>
+        </w:rPr>
+        <w:t xml:space="preserve"> </w:t>
+      </w:r>
+      <w:r>
+        <w:rPr>
+          <w:rStyle w:val="FunctionTok"/>
+        </w:rPr>
+        <w:t>element_blank</w:t>
+      </w:r>
+      <w:r>
+        <w:rPr>
+          <w:rStyle w:val="NormalTok"/>
+        </w:rPr>
+        <w:t xml:space="preserve">(), </w:t>
+      </w:r>
+      <w:r>
+        <w:br/>
+      </w:r>
+      <w:r>
+        <w:rPr>
+          <w:rStyle w:val="NormalTok"/>
+        </w:rPr>
+        <w:t xml:space="preserve">        </w:t>
+      </w:r>
+      <w:r>
+        <w:rPr>
+          <w:rStyle w:val="AttributeTok"/>
+        </w:rPr>
+        <w:t>panel.grid.minor =</w:t>
+      </w:r>
+      <w:r>
+        <w:rPr>
+          <w:rStyle w:val="NormalTok"/>
+        </w:rPr>
+        <w:t xml:space="preserve"> </w:t>
+      </w:r>
+      <w:r>
+        <w:rPr>
+          <w:rStyle w:val="FunctionTok"/>
+        </w:rPr>
+        <w:t>element_blank</w:t>
+      </w:r>
+      <w:r>
+        <w:rPr>
+          <w:rStyle w:val="NormalTok"/>
+        </w:rPr>
+        <w:t>(),</w:t>
+      </w:r>
+      <w:r>
+        <w:br/>
+      </w:r>
+      <w:r>
+        <w:rPr>
+          <w:rStyle w:val="NormalTok"/>
+        </w:rPr>
+        <w:t xml:space="preserve">        </w:t>
+      </w:r>
+      <w:r>
+        <w:rPr>
+          <w:rStyle w:val="AttributeTok"/>
+        </w:rPr>
+        <w:t>axis.text.x =</w:t>
+      </w:r>
+      <w:r>
+        <w:rPr>
+          <w:rStyle w:val="NormalTok"/>
+        </w:rPr>
+        <w:t xml:space="preserve"> </w:t>
+      </w:r>
+      <w:r>
+        <w:rPr>
+          <w:rStyle w:val="FunctionTok"/>
+        </w:rPr>
+        <w:t>element_blank</w:t>
+      </w:r>
+      <w:r>
+        <w:rPr>
+          <w:rStyle w:val="NormalTok"/>
+        </w:rPr>
+        <w:t>(),</w:t>
+      </w:r>
+      <w:r>
+        <w:br/>
+      </w:r>
+      <w:r>
+        <w:rPr>
+          <w:rStyle w:val="NormalTok"/>
+        </w:rPr>
+        <w:t xml:space="preserve">        </w:t>
+      </w:r>
+      <w:r>
+        <w:rPr>
+          <w:rStyle w:val="AttributeTok"/>
+        </w:rPr>
+        <w:t>axis.ticks =</w:t>
+      </w:r>
+      <w:r>
+        <w:rPr>
+          <w:rStyle w:val="NormalTok"/>
+        </w:rPr>
+        <w:t xml:space="preserve"> </w:t>
+      </w:r>
+      <w:r>
+        <w:rPr>
+          <w:rStyle w:val="FunctionTok"/>
+        </w:rPr>
+        <w:t>element_blank</w:t>
+      </w:r>
+      <w:r>
+        <w:rPr>
+          <w:rStyle w:val="NormalTok"/>
+        </w:rPr>
+        <w:t>(),</w:t>
+      </w:r>
+      <w:r>
+        <w:br/>
+      </w:r>
+      <w:r>
+        <w:rPr>
+          <w:rStyle w:val="NormalTok"/>
+        </w:rPr>
+        <w:t xml:space="preserve">        </w:t>
+      </w:r>
+      <w:r>
+        <w:rPr>
+          <w:rStyle w:val="AttributeTok"/>
+        </w:rPr>
+        <w:t>panel.border =</w:t>
+      </w:r>
+      <w:r>
+        <w:rPr>
+          <w:rStyle w:val="NormalTok"/>
+        </w:rPr>
+        <w:t xml:space="preserve"> </w:t>
+      </w:r>
+      <w:r>
+        <w:rPr>
+          <w:rStyle w:val="FunctionTok"/>
+        </w:rPr>
+        <w:t>element_rect</w:t>
+      </w:r>
+      <w:r>
+        <w:rPr>
+          <w:rStyle w:val="NormalTok"/>
+        </w:rPr>
+        <w:t>(</w:t>
+      </w:r>
+      <w:r>
+        <w:rPr>
+          <w:rStyle w:val="AttributeTok"/>
+        </w:rPr>
+        <w:t>fill =</w:t>
+      </w:r>
+      <w:r>
+        <w:rPr>
+          <w:rStyle w:val="NormalTok"/>
+        </w:rPr>
+        <w:t xml:space="preserve"> </w:t>
+      </w:r>
+      <w:r>
+        <w:rPr>
+          <w:rStyle w:val="ConstantTok"/>
+        </w:rPr>
+        <w:t>NA</w:t>
+      </w:r>
+      <w:r>
+        <w:rPr>
+          <w:rStyle w:val="NormalTok"/>
+        </w:rPr>
+        <w:t xml:space="preserve">, </w:t>
+      </w:r>
+      <w:r>
+        <w:rPr>
+          <w:rStyle w:val="AttributeTok"/>
+        </w:rPr>
+        <w:t>colour =</w:t>
+      </w:r>
+      <w:r>
+        <w:rPr>
+          <w:rStyle w:val="NormalTok"/>
+        </w:rPr>
+        <w:t xml:space="preserve"> </w:t>
       </w:r>
       <w:r>
         <w:rPr>
           <w:rStyle w:val="StringTok"/>
         </w:rPr>
-        <w:t>"#FE9F45"</w:t>
+        <w:t>"grey80"</w:t>
       </w:r>
       <w:r>
         <w:rPr>
@@ -2886,15 +3200,15 @@
       </w:r>
       <w:r>
         <w:rPr>
-          <w:rStyle w:val="FloatTok"/>
-        </w:rPr>
-        <w:t>1.5</w:t>
-      </w:r>
-      <w:r>
-        <w:rPr>
-          <w:rStyle w:val="NormalTok"/>
-        </w:rPr>
-        <w:t xml:space="preserve">) </w:t>
+          <w:rStyle w:val="DecValTok"/>
+        </w:rPr>
+        <w:t>1</w:t>
+      </w:r>
+      <w:r>
+        <w:rPr>
+          <w:rStyle w:val="NormalTok"/>
+        </w:rPr>
+        <w:t xml:space="preserve">)) </w:t>
       </w:r>
       <w:r>
         <w:rPr>
@@ -2915,7 +3229,7 @@
         <w:rPr>
           <w:rStyle w:val="FunctionTok"/>
         </w:rPr>
-        <w:t>expand_limits</w:t>
+        <w:t>labs</w:t>
       </w:r>
       <w:r>
         <w:rPr>
@@ -2927,6 +3241,39 @@
         <w:rPr>
           <w:rStyle w:val="AttributeTok"/>
         </w:rPr>
+        <w:t>title =</w:t>
+      </w:r>
+      <w:r>
+        <w:rPr>
+          <w:rStyle w:val="NormalTok"/>
+        </w:rPr>
+        <w:t xml:space="preserve"> </w:t>
+      </w:r>
+      <w:r>
+        <w:rPr>
+          <w:rStyle w:val="StringTok"/>
+        </w:rPr>
+        <w:t>" "</w:t>
+      </w:r>
+      <w:r>
+        <w:rPr>
+          <w:rStyle w:val="NormalTok"/>
+        </w:rPr>
+        <w:t>,</w:t>
+      </w:r>
+      <w:r>
+        <w:br/>
+      </w:r>
+      <w:r>
+        <w:rPr>
+          <w:rStyle w:val="NormalTok"/>
+        </w:rPr>
+        <w:t xml:space="preserve">       </w:t>
+      </w:r>
+      <w:r>
+        <w:rPr>
+          <w:rStyle w:val="AttributeTok"/>
+        </w:rPr>
         <w:t>y =</w:t>
       </w:r>
       <w:r>
@@ -2937,72 +3284,9 @@
       </w:r>
       <w:r>
         <w:rPr>
-          <w:rStyle w:val="DecValTok"/>
-        </w:rPr>
-        <w:t>120</w:t>
-      </w:r>
-      <w:r>
-        <w:rPr>
-          <w:rStyle w:val="NormalTok"/>
-        </w:rPr>
-        <w:t xml:space="preserve">) </w:t>
-      </w:r>
-      <w:r>
-        <w:rPr>
-          <w:rStyle w:val="SpecialCharTok"/>
-        </w:rPr>
-        <w:t>+</w:t>
-      </w:r>
-      <w:r>
-        <w:br/>
-      </w:r>
-      <w:r>
-        <w:rPr>
-          <w:rStyle w:val="NormalTok"/>
-        </w:rPr>
-        <w:t xml:space="preserve">  </w:t>
-      </w:r>
-      <w:r>
-        <w:rPr>
-          <w:rStyle w:val="FunctionTok"/>
-        </w:rPr>
-        <w:t>scale_y_continuous</w:t>
-      </w:r>
-      <w:r>
-        <w:rPr>
-          <w:rStyle w:val="NormalTok"/>
-        </w:rPr>
-        <w:t>(</w:t>
-      </w:r>
-      <w:r>
-        <w:rPr>
-          <w:rStyle w:val="AttributeTok"/>
-        </w:rPr>
-        <w:t>breaks =</w:t>
-      </w:r>
-      <w:r>
-        <w:rPr>
-          <w:rStyle w:val="NormalTok"/>
-        </w:rPr>
-        <w:t xml:space="preserve"> </w:t>
-      </w:r>
-      <w:r>
-        <w:rPr>
-          <w:rStyle w:val="FunctionTok"/>
-        </w:rPr>
-        <w:t>c</w:t>
-      </w:r>
-      <w:r>
-        <w:rPr>
-          <w:rStyle w:val="NormalTok"/>
-        </w:rPr>
-        <w:t>(</w:t>
-      </w:r>
-      <w:r>
-        <w:rPr>
-          <w:rStyle w:val="DecValTok"/>
-        </w:rPr>
-        <w:t>0</w:t>
+          <w:rStyle w:val="StringTok"/>
+        </w:rPr>
+        <w:t>"Travel Time (min)"</w:t>
       </w:r>
       <w:r>
         <w:rPr>
@@ -3012,429 +3296,15 @@
       </w:r>
       <w:r>
         <w:rPr>
-          <w:rStyle w:val="DecValTok"/>
-        </w:rPr>
-        <w:t>30</w:t>
-      </w:r>
-      <w:r>
-        <w:rPr>
-          <w:rStyle w:val="NormalTok"/>
-        </w:rPr>
-        <w:t xml:space="preserve">, </w:t>
-      </w:r>
-      <w:r>
-        <w:rPr>
-          <w:rStyle w:val="DecValTok"/>
-        </w:rPr>
-        <w:t>60</w:t>
-      </w:r>
-      <w:r>
-        <w:rPr>
-          <w:rStyle w:val="NormalTok"/>
-        </w:rPr>
-        <w:t xml:space="preserve">, </w:t>
-      </w:r>
-      <w:r>
-        <w:rPr>
-          <w:rStyle w:val="DecValTok"/>
-        </w:rPr>
-        <w:t>90</w:t>
-      </w:r>
-      <w:r>
-        <w:rPr>
-          <w:rStyle w:val="NormalTok"/>
-        </w:rPr>
-        <w:t xml:space="preserve">, </w:t>
-      </w:r>
-      <w:r>
-        <w:rPr>
-          <w:rStyle w:val="DecValTok"/>
-        </w:rPr>
-        <w:t>120</w:t>
-      </w:r>
-      <w:r>
-        <w:rPr>
-          <w:rStyle w:val="NormalTok"/>
-        </w:rPr>
-        <w:t xml:space="preserve">)) </w:t>
-      </w:r>
-      <w:r>
-        <w:rPr>
-          <w:rStyle w:val="SpecialCharTok"/>
-        </w:rPr>
-        <w:t>+</w:t>
-      </w:r>
-      <w:r>
-        <w:br/>
-      </w:r>
-      <w:r>
-        <w:rPr>
-          <w:rStyle w:val="NormalTok"/>
-        </w:rPr>
-        <w:t xml:space="preserve">  </w:t>
-      </w:r>
-      <w:r>
-        <w:rPr>
-          <w:rStyle w:val="FunctionTok"/>
-        </w:rPr>
-        <w:t>theme_minimal</w:t>
-      </w:r>
-      <w:r>
-        <w:rPr>
-          <w:rStyle w:val="NormalTok"/>
-        </w:rPr>
-        <w:t xml:space="preserve">() </w:t>
-      </w:r>
-      <w:r>
-        <w:rPr>
-          <w:rStyle w:val="SpecialCharTok"/>
-        </w:rPr>
-        <w:t>+</w:t>
-      </w:r>
-      <w:r>
-        <w:br/>
-      </w:r>
-      <w:r>
-        <w:rPr>
-          <w:rStyle w:val="NormalTok"/>
-        </w:rPr>
-        <w:t xml:space="preserve">  </w:t>
-      </w:r>
-      <w:r>
-        <w:rPr>
-          <w:rStyle w:val="FunctionTok"/>
-        </w:rPr>
-        <w:t>theme</w:t>
-      </w:r>
-      <w:r>
-        <w:rPr>
-          <w:rStyle w:val="NormalTok"/>
-        </w:rPr>
-        <w:t>(</w:t>
-      </w:r>
-      <w:r>
-        <w:rPr>
-          <w:rStyle w:val="AttributeTok"/>
-        </w:rPr>
-        <w:t>panel.grid.major =</w:t>
-      </w:r>
-      <w:r>
-        <w:rPr>
-          <w:rStyle w:val="NormalTok"/>
-        </w:rPr>
-        <w:t xml:space="preserve"> </w:t>
-      </w:r>
-      <w:r>
-        <w:rPr>
-          <w:rStyle w:val="FunctionTok"/>
-        </w:rPr>
-        <w:t>element_blank</w:t>
-      </w:r>
-      <w:r>
-        <w:rPr>
-          <w:rStyle w:val="NormalTok"/>
-        </w:rPr>
-        <w:t xml:space="preserve">(), </w:t>
-      </w:r>
-      <w:r>
-        <w:br/>
-      </w:r>
-      <w:r>
-        <w:rPr>
-          <w:rStyle w:val="NormalTok"/>
-        </w:rPr>
-        <w:t xml:space="preserve">        </w:t>
-      </w:r>
-      <w:r>
-        <w:rPr>
-          <w:rStyle w:val="AttributeTok"/>
-        </w:rPr>
-        <w:t>panel.grid.minor =</w:t>
-      </w:r>
-      <w:r>
-        <w:rPr>
-          <w:rStyle w:val="NormalTok"/>
-        </w:rPr>
-        <w:t xml:space="preserve"> </w:t>
-      </w:r>
-      <w:r>
-        <w:rPr>
-          <w:rStyle w:val="FunctionTok"/>
-        </w:rPr>
-        <w:t>element_blank</w:t>
-      </w:r>
-      <w:r>
-        <w:rPr>
-          <w:rStyle w:val="NormalTok"/>
-        </w:rPr>
-        <w:t>(),</w:t>
-      </w:r>
-      <w:r>
-        <w:br/>
-      </w:r>
-      <w:r>
-        <w:rPr>
-          <w:rStyle w:val="NormalTok"/>
-        </w:rPr>
-        <w:t xml:space="preserve">        </w:t>
-      </w:r>
-      <w:r>
-        <w:rPr>
-          <w:rStyle w:val="AttributeTok"/>
-        </w:rPr>
-        <w:t>axis.text.x =</w:t>
-      </w:r>
-      <w:r>
-        <w:rPr>
-          <w:rStyle w:val="NormalTok"/>
-        </w:rPr>
-        <w:t xml:space="preserve"> </w:t>
-      </w:r>
-      <w:r>
-        <w:rPr>
-          <w:rStyle w:val="FunctionTok"/>
-        </w:rPr>
-        <w:t>element_blank</w:t>
-      </w:r>
-      <w:r>
-        <w:rPr>
-          <w:rStyle w:val="NormalTok"/>
-        </w:rPr>
-        <w:t>(),</w:t>
-      </w:r>
-      <w:r>
-        <w:br/>
-      </w:r>
-      <w:r>
-        <w:rPr>
-          <w:rStyle w:val="NormalTok"/>
-        </w:rPr>
-        <w:t xml:space="preserve">        </w:t>
-      </w:r>
-      <w:r>
-        <w:rPr>
-          <w:rStyle w:val="AttributeTok"/>
-        </w:rPr>
-        <w:t>axis.ticks =</w:t>
-      </w:r>
-      <w:r>
-        <w:rPr>
-          <w:rStyle w:val="NormalTok"/>
-        </w:rPr>
-        <w:t xml:space="preserve"> </w:t>
-      </w:r>
-      <w:r>
-        <w:rPr>
-          <w:rStyle w:val="FunctionTok"/>
-        </w:rPr>
-        <w:t>element_blank</w:t>
-      </w:r>
-      <w:r>
-        <w:rPr>
-          <w:rStyle w:val="NormalTok"/>
-        </w:rPr>
-        <w:t>(),</w:t>
-      </w:r>
-      <w:r>
-        <w:br/>
-      </w:r>
-      <w:r>
-        <w:rPr>
-          <w:rStyle w:val="NormalTok"/>
-        </w:rPr>
-        <w:t xml:space="preserve">        </w:t>
-      </w:r>
-      <w:r>
-        <w:rPr>
-          <w:rStyle w:val="AttributeTok"/>
-        </w:rPr>
-        <w:t>panel.border =</w:t>
-      </w:r>
-      <w:r>
-        <w:rPr>
-          <w:rStyle w:val="NormalTok"/>
-        </w:rPr>
-        <w:t xml:space="preserve"> </w:t>
-      </w:r>
-      <w:r>
-        <w:rPr>
-          <w:rStyle w:val="FunctionTok"/>
-        </w:rPr>
-        <w:t>element_rect</w:t>
-      </w:r>
-      <w:r>
-        <w:rPr>
-          <w:rStyle w:val="NormalTok"/>
-        </w:rPr>
-        <w:t>(</w:t>
-      </w:r>
-      <w:r>
-        <w:rPr>
-          <w:rStyle w:val="AttributeTok"/>
-        </w:rPr>
-        <w:t>fill =</w:t>
-      </w:r>
-      <w:r>
-        <w:rPr>
-          <w:rStyle w:val="NormalTok"/>
-        </w:rPr>
-        <w:t xml:space="preserve"> </w:t>
-      </w:r>
-      <w:r>
-        <w:rPr>
-          <w:rStyle w:val="ConstantTok"/>
-        </w:rPr>
-        <w:t>NA</w:t>
-      </w:r>
-      <w:r>
-        <w:rPr>
-          <w:rStyle w:val="NormalTok"/>
-        </w:rPr>
-        <w:t xml:space="preserve">, </w:t>
-      </w:r>
-      <w:r>
-        <w:rPr>
-          <w:rStyle w:val="AttributeTok"/>
-        </w:rPr>
-        <w:t>colour =</w:t>
-      </w:r>
-      <w:r>
-        <w:rPr>
-          <w:rStyle w:val="NormalTok"/>
-        </w:rPr>
-        <w:t xml:space="preserve"> </w:t>
+          <w:rStyle w:val="AttributeTok"/>
+        </w:rPr>
+        <w:t>x=</w:t>
       </w:r>
       <w:r>
         <w:rPr>
           <w:rStyle w:val="StringTok"/>
         </w:rPr>
-        <w:t>"grey80"</w:t>
-      </w:r>
-      <w:r>
-        <w:rPr>
-          <w:rStyle w:val="NormalTok"/>
-        </w:rPr>
-        <w:t xml:space="preserve">, </w:t>
-      </w:r>
-      <w:r>
-        <w:rPr>
-          <w:rStyle w:val="AttributeTok"/>
-        </w:rPr>
-        <w:t>size=</w:t>
-      </w:r>
-      <w:r>
-        <w:rPr>
-          <w:rStyle w:val="DecValTok"/>
-        </w:rPr>
-        <w:t>1</w:t>
-      </w:r>
-      <w:r>
-        <w:rPr>
-          <w:rStyle w:val="NormalTok"/>
-        </w:rPr>
-        <w:t xml:space="preserve">)) </w:t>
-      </w:r>
-      <w:r>
-        <w:rPr>
-          <w:rStyle w:val="SpecialCharTok"/>
-        </w:rPr>
-        <w:t>+</w:t>
-      </w:r>
-      <w:r>
-        <w:br/>
-      </w:r>
-      <w:r>
-        <w:rPr>
-          <w:rStyle w:val="NormalTok"/>
-        </w:rPr>
-        <w:t xml:space="preserve">  </w:t>
-      </w:r>
-      <w:r>
-        <w:rPr>
-          <w:rStyle w:val="FunctionTok"/>
-        </w:rPr>
-        <w:t>labs</w:t>
-      </w:r>
-      <w:r>
-        <w:rPr>
-          <w:rStyle w:val="NormalTok"/>
-        </w:rPr>
-        <w:t>(</w:t>
-      </w:r>
-      <w:r>
-        <w:rPr>
-          <w:rStyle w:val="AttributeTok"/>
-        </w:rPr>
-        <w:t>title =</w:t>
-      </w:r>
-      <w:r>
-        <w:rPr>
-          <w:rStyle w:val="NormalTok"/>
-        </w:rPr>
-        <w:t xml:space="preserve"> </w:t>
-      </w:r>
-      <w:r>
-        <w:rPr>
-          <w:rStyle w:val="StringTok"/>
-        </w:rPr>
-        <w:t>" "</w:t>
-      </w:r>
-      <w:r>
-        <w:rPr>
-          <w:rStyle w:val="NormalTok"/>
-        </w:rPr>
-        <w:t>,</w:t>
-      </w:r>
-      <w:r>
-        <w:br/>
-      </w:r>
-      <w:r>
-        <w:rPr>
-          <w:rStyle w:val="NormalTok"/>
-        </w:rPr>
-        <w:t xml:space="preserve">       </w:t>
-      </w:r>
-      <w:r>
-        <w:rPr>
-          <w:rStyle w:val="AttributeTok"/>
-        </w:rPr>
-        <w:t>y =</w:t>
-      </w:r>
-      <w:r>
-        <w:rPr>
-          <w:rStyle w:val="NormalTok"/>
-        </w:rPr>
-        <w:t xml:space="preserve"> </w:t>
-      </w:r>
-      <w:r>
-        <w:rPr>
-          <w:rStyle w:val="StringTok"/>
-        </w:rPr>
-        <w:t>"Travel Time (min)"</w:t>
-      </w:r>
-      <w:r>
-        <w:rPr>
-          <w:rStyle w:val="NormalTok"/>
-        </w:rPr>
-        <w:t xml:space="preserve">, </w:t>
-      </w:r>
-      <w:r>
-        <w:rPr>
-          <w:rStyle w:val="AttributeTok"/>
-        </w:rPr>
-        <w:t>x=</w:t>
-      </w:r>
-      <w:r>
-        <w:rPr>
-          <w:rStyle w:val="StringTok"/>
-        </w:rPr>
-        <w:t>'Origins ord</w:t>
-      </w:r>
-      <w:r>
-        <w:rPr>
-          <w:rStyle w:val="StringTok"/>
-        </w:rPr>
-        <w:t>ered by median travel time'</w:t>
+        <w:t>'Origins ordered by median travel time'</w:t>
       </w:r>
       <w:r>
         <w:rPr>
@@ -3455,13 +3325,7 @@
         <w:rPr>
           <w:b/>
         </w:rPr>
-        <w:t xml:space="preserve">Code: </w:t>
-      </w:r>
-      <w:r>
-        <w:rPr>
-          <w:b/>
-        </w:rPr>
-        <w:t>Figure 1</w:t>
+        <w:t>Code: Figure 1</w:t>
       </w:r>
     </w:p>
     <w:p>
@@ -3596,13 +3460,7 @@
         <w:rPr>
           <w:rStyle w:val="FunctionTok"/>
         </w:rPr>
-        <w:t>s</w:t>
-      </w:r>
-      <w:r>
-        <w:rPr>
-          <w:rStyle w:val="FunctionTok"/>
-        </w:rPr>
-        <w:t>treet_network_to_sf</w:t>
+        <w:t>street_network_to_sf</w:t>
       </w:r>
       <w:r>
         <w:rPr>
@@ -3782,132 +3640,126 @@
         <w:rPr>
           <w:rStyle w:val="CommentTok"/>
         </w:rPr>
-        <w:t xml:space="preserve"># interpolate </w:t>
+        <w:t># interpolate estimates to get spatially smooth result</w:t>
+      </w:r>
+      <w:r>
+        <w:br/>
+      </w:r>
+      <w:r>
+        <w:rPr>
+          <w:rStyle w:val="NormalTok"/>
+        </w:rPr>
+        <w:t xml:space="preserve">travel_times.interp </w:t>
+      </w:r>
+      <w:r>
+        <w:rPr>
+          <w:rStyle w:val="OtherTok"/>
+        </w:rPr>
+        <w:t>&lt;-</w:t>
+      </w:r>
+      <w:r>
+        <w:rPr>
+          <w:rStyle w:val="NormalTok"/>
+        </w:rPr>
+        <w:t xml:space="preserve"> </w:t>
+      </w:r>
+      <w:r>
+        <w:rPr>
+          <w:rStyle w:val="FunctionTok"/>
+        </w:rPr>
+        <w:t>with</w:t>
+      </w:r>
+      <w:r>
+        <w:rPr>
+          <w:rStyle w:val="NormalTok"/>
+        </w:rPr>
+        <w:t>(</w:t>
+      </w:r>
+      <w:r>
+        <w:rPr>
+          <w:rStyle w:val="FunctionTok"/>
+        </w:rPr>
+        <w:t>na.omit</w:t>
+      </w:r>
+      <w:r>
+        <w:rPr>
+          <w:rStyle w:val="NormalTok"/>
+        </w:rPr>
+        <w:t xml:space="preserve">(travel_times), </w:t>
+      </w:r>
+      <w:r>
+        <w:rPr>
+          <w:rStyle w:val="FunctionTok"/>
+        </w:rPr>
+        <w:t>interp</w:t>
+      </w:r>
+      <w:r>
+        <w:rPr>
+          <w:rStyle w:val="NormalTok"/>
+        </w:rPr>
+        <w:t xml:space="preserve">(lon, lat, travel_time_p050)) </w:t>
+      </w:r>
+      <w:r>
+        <w:rPr>
+          <w:rStyle w:val="SpecialCharTok"/>
+        </w:rPr>
+        <w:t>%&gt;%</w:t>
+      </w:r>
+      <w:r>
+        <w:br/>
+      </w:r>
+      <w:r>
+        <w:rPr>
+          <w:rStyle w:val="NormalTok"/>
+        </w:rPr>
+        <w:t xml:space="preserve">                        </w:t>
+      </w:r>
+      <w:r>
+        <w:rPr>
+          <w:rStyle w:val="FunctionTok"/>
+        </w:rPr>
+        <w:t>with</w:t>
+      </w:r>
+      <w:r>
+        <w:rPr>
+          <w:rStyle w:val="NormalTok"/>
+        </w:rPr>
+        <w:t>(</w:t>
+      </w:r>
+      <w:r>
+        <w:rPr>
+          <w:rStyle w:val="FunctionTok"/>
+        </w:rPr>
+        <w:t>cbind</w:t>
+      </w:r>
+      <w:r>
+        <w:rPr>
+          <w:rStyle w:val="NormalTok"/>
+        </w:rPr>
+        <w:t>(</w:t>
+      </w:r>
+      <w:r>
+        <w:rPr>
+          <w:rStyle w:val="AttributeTok"/>
+        </w:rPr>
+        <w:t>travel_time=</w:t>
+      </w:r>
+      <w:r>
+        <w:rPr>
+          <w:rStyle w:val="FunctionTok"/>
+        </w:rPr>
+        <w:t>as.vector</w:t>
+      </w:r>
+      <w:r>
+        <w:rPr>
+          <w:rStyle w:val="NormalTok"/>
+        </w:rPr>
+        <w:t xml:space="preserve">(z),  </w:t>
       </w:r>
       <w:r>
         <w:rPr>
           <w:rStyle w:val="CommentTok"/>
         </w:rPr>
-        <w:t>estimates to get spatially smooth result</w:t>
-      </w:r>
-      <w:r>
-        <w:br/>
-      </w:r>
-      <w:r>
-        <w:rPr>
-          <w:rStyle w:val="NormalTok"/>
-        </w:rPr>
-        <w:t xml:space="preserve">travel_times.interp </w:t>
-      </w:r>
-      <w:r>
-        <w:rPr>
-          <w:rStyle w:val="OtherTok"/>
-        </w:rPr>
-        <w:t>&lt;-</w:t>
-      </w:r>
-      <w:r>
-        <w:rPr>
-          <w:rStyle w:val="NormalTok"/>
-        </w:rPr>
-        <w:t xml:space="preserve"> </w:t>
-      </w:r>
-      <w:r>
-        <w:rPr>
-          <w:rStyle w:val="FunctionTok"/>
-        </w:rPr>
-        <w:t>with</w:t>
-      </w:r>
-      <w:r>
-        <w:rPr>
-          <w:rStyle w:val="NormalTok"/>
-        </w:rPr>
-        <w:t>(</w:t>
-      </w:r>
-      <w:r>
-        <w:rPr>
-          <w:rStyle w:val="FunctionTok"/>
-        </w:rPr>
-        <w:t>na.omit</w:t>
-      </w:r>
-      <w:r>
-        <w:rPr>
-          <w:rStyle w:val="NormalTok"/>
-        </w:rPr>
-        <w:t xml:space="preserve">(travel_times), </w:t>
-      </w:r>
-      <w:r>
-        <w:rPr>
-          <w:rStyle w:val="FunctionTok"/>
-        </w:rPr>
-        <w:t>interp</w:t>
-      </w:r>
-      <w:r>
-        <w:rPr>
-          <w:rStyle w:val="NormalTok"/>
-        </w:rPr>
-        <w:t xml:space="preserve">(lon, lat, travel_time_p050)) </w:t>
-      </w:r>
-      <w:r>
-        <w:rPr>
-          <w:rStyle w:val="SpecialCharTok"/>
-        </w:rPr>
-        <w:t>%&gt;%</w:t>
-      </w:r>
-      <w:r>
-        <w:br/>
-      </w:r>
-      <w:r>
-        <w:rPr>
-          <w:rStyle w:val="NormalTok"/>
-        </w:rPr>
-        <w:t xml:space="preserve">                        </w:t>
-      </w:r>
-      <w:r>
-        <w:rPr>
-          <w:rStyle w:val="FunctionTok"/>
-        </w:rPr>
-        <w:t>with</w:t>
-      </w:r>
-      <w:r>
-        <w:rPr>
-          <w:rStyle w:val="NormalTok"/>
-        </w:rPr>
-        <w:t>(</w:t>
-      </w:r>
-      <w:r>
-        <w:rPr>
-          <w:rStyle w:val="FunctionTok"/>
-        </w:rPr>
-        <w:t>cbind</w:t>
-      </w:r>
-      <w:r>
-        <w:rPr>
-          <w:rStyle w:val="NormalTok"/>
-        </w:rPr>
-        <w:t>(</w:t>
-      </w:r>
-      <w:r>
-        <w:rPr>
-          <w:rStyle w:val="AttributeTok"/>
-        </w:rPr>
-        <w:t>travel_time=</w:t>
-      </w:r>
-      <w:r>
-        <w:rPr>
-          <w:rStyle w:val="FunctionTok"/>
-        </w:rPr>
-        <w:t>as.vector</w:t>
-      </w:r>
-      <w:r>
-        <w:rPr>
-          <w:rStyle w:val="NormalTok"/>
-        </w:rPr>
-        <w:t xml:space="preserve">(z),  </w:t>
-      </w:r>
-      <w:r>
-        <w:rPr>
-          <w:rStyle w:val="CommentTok"/>
-        </w:rPr>
         <w:t># Column-major order</w:t>
       </w:r>
       <w:r>
@@ -3935,13 +3787,7 @@
         <w:rPr>
           <w:rStyle w:val="NormalTok"/>
         </w:rPr>
-        <w:t>(</w:t>
-      </w:r>
-      <w:r>
-        <w:rPr>
-          <w:rStyle w:val="NormalTok"/>
-        </w:rPr>
-        <w:t xml:space="preserve">x, </w:t>
+        <w:t xml:space="preserve">(x, </w:t>
       </w:r>
       <w:r>
         <w:rPr>
@@ -5093,13 +4939,7 @@
         <w:rPr>
           <w:b/>
         </w:rPr>
-        <w:t xml:space="preserve">Code: Figure </w:t>
-      </w:r>
-      <w:r>
-        <w:rPr>
-          <w:b/>
-        </w:rPr>
-        <w:t>2</w:t>
+        <w:t>Code: Figure 2</w:t>
       </w:r>
     </w:p>
     <w:p>
@@ -5188,16 +5028,8 @@
         <w:rPr>
           <w:b/>
         </w:rPr>
-        <w:t xml:space="preserve">central bus </w:t>
-      </w:r>
-      <w:proofErr w:type="gramStart"/>
-      <w:r>
-        <w:rPr>
-          <w:b/>
-        </w:rPr>
-        <w:t>station</w:t>
-      </w:r>
-      <w:proofErr w:type="gramEnd"/>
+        <w:t>central bus station</w:t>
+      </w:r>
     </w:p>
     <w:p>
       <w:pPr>
@@ -5221,13 +5053,7 @@
         <w:jc w:val="both"/>
       </w:pPr>
       <w:r>
-        <w:t>Accessibility metrics measure the opportunities, such as jobs, a traveler could reach from a particular location (Levinson and et al. 2020). One of t</w:t>
-      </w:r>
-      <w:r>
-        <w:t>he simplest forms is a cumulative-opportunities metric, which sums all of the opportunities accessible from each location in less than a cutoff time. Using the travel time matrix and information on the number of opportunities available at each location, we</w:t>
-      </w:r>
-      <w:r>
-        <w:t xml:space="preserve"> can calculate and map accessibility. In the example below we compute the number of schools accessible by public transport in less than 20 minutes.</w:t>
+        <w:t>Accessibility metrics measure the opportunities, such as jobs, a traveler could reach from a particular location (Levinson and et al. 2020). One of the simplest forms is a cumulative-opportunities metric, which sums all of the opportunities accessible from each location in less than a cutoff time. Using the travel time matrix and information on the number of opportunities available at each location, we can calculate and map accessibility. In the example below we compute the number of schools accessible by public transport in less than 20 minutes.</w:t>
       </w:r>
     </w:p>
     <w:p>
@@ -5365,22 +5191,125 @@
         <w:rPr>
           <w:rStyle w:val="CommentTok"/>
         </w:rPr>
-        <w:t># c</w:t>
+        <w:t># calculate number of schools accessible</w:t>
+      </w:r>
+      <w:r>
+        <w:br/>
+      </w:r>
+      <w:r>
+        <w:rPr>
+          <w:rStyle w:val="NormalTok"/>
+        </w:rPr>
+        <w:t xml:space="preserve">access </w:t>
+      </w:r>
+      <w:r>
+        <w:rPr>
+          <w:rStyle w:val="OtherTok"/>
+        </w:rPr>
+        <w:t>&lt;-</w:t>
+      </w:r>
+      <w:r>
+        <w:rPr>
+          <w:rStyle w:val="NormalTok"/>
+        </w:rPr>
+        <w:t xml:space="preserve"> ttm[travel_time_p050 </w:t>
+      </w:r>
+      <w:r>
+        <w:rPr>
+          <w:rStyle w:val="SpecialCharTok"/>
+        </w:rPr>
+        <w:t>&lt;=</w:t>
+      </w:r>
+      <w:r>
+        <w:rPr>
+          <w:rStyle w:val="NormalTok"/>
+        </w:rPr>
+        <w:t xml:space="preserve"> </w:t>
+      </w:r>
+      <w:r>
+        <w:rPr>
+          <w:rStyle w:val="DecValTok"/>
+        </w:rPr>
+        <w:t>20</w:t>
+      </w:r>
+      <w:r>
+        <w:rPr>
+          <w:rStyle w:val="NormalTok"/>
+        </w:rPr>
+        <w:t>, .(</w:t>
+      </w:r>
+      <w:r>
+        <w:rPr>
+          <w:rStyle w:val="AttributeTok"/>
+        </w:rPr>
+        <w:t>acc =</w:t>
+      </w:r>
+      <w:r>
+        <w:rPr>
+          <w:rStyle w:val="NormalTok"/>
+        </w:rPr>
+        <w:t xml:space="preserve"> </w:t>
+      </w:r>
+      <w:r>
+        <w:rPr>
+          <w:rStyle w:val="FunctionTok"/>
+        </w:rPr>
+        <w:t>sum</w:t>
+      </w:r>
+      <w:r>
+        <w:rPr>
+          <w:rStyle w:val="NormalTok"/>
+        </w:rPr>
+        <w:t>(schools)), by</w:t>
+      </w:r>
+      <w:r>
+        <w:rPr>
+          <w:rStyle w:val="OtherTok"/>
+        </w:rPr>
+        <w:t>=</w:t>
+      </w:r>
+      <w:proofErr w:type="spellStart"/>
+      <w:r>
+        <w:rPr>
+          <w:rStyle w:val="NormalTok"/>
+        </w:rPr>
+        <w:t>fromId</w:t>
+      </w:r>
+      <w:proofErr w:type="spellEnd"/>
+      <w:r>
+        <w:rPr>
+          <w:rStyle w:val="NormalTok"/>
+        </w:rPr>
+        <w:t>]</w:t>
+      </w:r>
+      <w:r>
+        <w:br/>
+      </w:r>
+      <w:r>
+        <w:br/>
       </w:r>
       <w:r>
         <w:rPr>
           <w:rStyle w:val="CommentTok"/>
         </w:rPr>
-        <w:t>alculate number of schools accessible</w:t>
-      </w:r>
-      <w:r>
-        <w:br/>
-      </w:r>
-      <w:r>
-        <w:rPr>
-          <w:rStyle w:val="NormalTok"/>
-        </w:rPr>
-        <w:t xml:space="preserve">access </w:t>
+        <w:t># interpolate estimates to get spatially smooth result</w:t>
+      </w:r>
+      <w:r>
+        <w:br/>
+      </w:r>
+      <w:proofErr w:type="spellStart"/>
+      <w:r>
+        <w:rPr>
+          <w:rStyle w:val="NormalTok"/>
+        </w:rPr>
+        <w:t>access.interp</w:t>
+      </w:r>
+      <w:proofErr w:type="spellEnd"/>
+      <w:r>
+        <w:rPr>
+          <w:rStyle w:val="NormalTok"/>
+        </w:rPr>
+        <w:t xml:space="preserve"> </w:t>
       </w:r>
       <w:r>
         <w:rPr>
@@ -5392,13 +5321,336 @@
         <w:rPr>
           <w:rStyle w:val="NormalTok"/>
         </w:rPr>
-        <w:t xml:space="preserve"> ttm[travel_time_p050 </w:t>
+        <w:t xml:space="preserve"> access </w:t>
       </w:r>
       <w:r>
         <w:rPr>
           <w:rStyle w:val="SpecialCharTok"/>
         </w:rPr>
-        <w:t>&lt;=</w:t>
+        <w:t>%&gt;%</w:t>
+      </w:r>
+      <w:r>
+        <w:br/>
+      </w:r>
+      <w:r>
+        <w:rPr>
+          <w:rStyle w:val="NormalTok"/>
+        </w:rPr>
+        <w:t xml:space="preserve">  </w:t>
+      </w:r>
+      <w:proofErr w:type="spellStart"/>
+      <w:r>
+        <w:rPr>
+          <w:rStyle w:val="FunctionTok"/>
+        </w:rPr>
+        <w:t>inner_join</w:t>
+      </w:r>
+      <w:proofErr w:type="spellEnd"/>
+      <w:r>
+        <w:rPr>
+          <w:rStyle w:val="NormalTok"/>
+        </w:rPr>
+        <w:t xml:space="preserve">(points, </w:t>
+      </w:r>
+      <w:r>
+        <w:rPr>
+          <w:rStyle w:val="AttributeTok"/>
+        </w:rPr>
+        <w:t>by=</w:t>
+      </w:r>
+      <w:r>
+        <w:rPr>
+          <w:rStyle w:val="FunctionTok"/>
+        </w:rPr>
+        <w:t>c</w:t>
+      </w:r>
+      <w:r>
+        <w:rPr>
+          <w:rStyle w:val="NormalTok"/>
+        </w:rPr>
+        <w:t>(</w:t>
+      </w:r>
+      <w:r>
+        <w:rPr>
+          <w:rStyle w:val="StringTok"/>
+        </w:rPr>
+        <w:t>‘</w:t>
+      </w:r>
+      <w:proofErr w:type="spellStart"/>
+      <w:r>
+        <w:rPr>
+          <w:rStyle w:val="StringTok"/>
+        </w:rPr>
+        <w:t>fromId</w:t>
+      </w:r>
+      <w:proofErr w:type="spellEnd"/>
+      <w:r>
+        <w:rPr>
+          <w:rStyle w:val="StringTok"/>
+        </w:rPr>
+        <w:t>’</w:t>
+      </w:r>
+      <w:r>
+        <w:rPr>
+          <w:rStyle w:val="OtherTok"/>
+        </w:rPr>
+        <w:t>=</w:t>
+      </w:r>
+      <w:r>
+        <w:rPr>
+          <w:rStyle w:val="StringTok"/>
+        </w:rPr>
+        <w:t>’</w:t>
+      </w:r>
+      <w:r>
+        <w:rPr>
+          <w:rStyle w:val="StringTok"/>
+        </w:rPr>
+        <w:t>id</w:t>
+      </w:r>
+      <w:r>
+        <w:rPr>
+          <w:rStyle w:val="StringTok"/>
+        </w:rPr>
+        <w:t>’</w:t>
+      </w:r>
+      <w:r>
+        <w:rPr>
+          <w:rStyle w:val="NormalTok"/>
+        </w:rPr>
+        <w:t xml:space="preserve">)) </w:t>
+      </w:r>
+      <w:r>
+        <w:rPr>
+          <w:rStyle w:val="SpecialCharTok"/>
+        </w:rPr>
+        <w:t>%&gt;%</w:t>
+      </w:r>
+      <w:r>
+        <w:br/>
+      </w:r>
+      <w:r>
+        <w:rPr>
+          <w:rStyle w:val="NormalTok"/>
+        </w:rPr>
+        <w:t xml:space="preserve">  </w:t>
+      </w:r>
+      <w:r>
+        <w:rPr>
+          <w:rStyle w:val="FunctionTok"/>
+        </w:rPr>
+        <w:t>with</w:t>
+      </w:r>
+      <w:r>
+        <w:rPr>
+          <w:rStyle w:val="NormalTok"/>
+        </w:rPr>
+        <w:t>(</w:t>
+      </w:r>
+      <w:proofErr w:type="spellStart"/>
+      <w:r>
+        <w:rPr>
+          <w:rStyle w:val="FunctionTok"/>
+        </w:rPr>
+        <w:t>interp</w:t>
+      </w:r>
+      <w:proofErr w:type="spellEnd"/>
+      <w:r>
+        <w:rPr>
+          <w:rStyle w:val="NormalTok"/>
+        </w:rPr>
+        <w:t>(</w:t>
+      </w:r>
+      <w:proofErr w:type="spellStart"/>
+      <w:r>
+        <w:rPr>
+          <w:rStyle w:val="NormalTok"/>
+        </w:rPr>
+        <w:t>lon</w:t>
+      </w:r>
+      <w:proofErr w:type="spellEnd"/>
+      <w:r>
+        <w:rPr>
+          <w:rStyle w:val="NormalTok"/>
+        </w:rPr>
+        <w:t xml:space="preserve">, </w:t>
+      </w:r>
+      <w:proofErr w:type="spellStart"/>
+      <w:r>
+        <w:rPr>
+          <w:rStyle w:val="NormalTok"/>
+        </w:rPr>
+        <w:t>lat</w:t>
+      </w:r>
+      <w:proofErr w:type="spellEnd"/>
+      <w:r>
+        <w:rPr>
+          <w:rStyle w:val="NormalTok"/>
+        </w:rPr>
+        <w:t xml:space="preserve">, acc)) </w:t>
+      </w:r>
+      <w:r>
+        <w:rPr>
+          <w:rStyle w:val="SpecialCharTok"/>
+        </w:rPr>
+        <w:t>%&gt;%</w:t>
+      </w:r>
+      <w:r>
+        <w:br/>
+      </w:r>
+      <w:r>
+        <w:rPr>
+          <w:rStyle w:val="NormalTok"/>
+        </w:rPr>
+        <w:t xml:space="preserve">                        </w:t>
+      </w:r>
+      <w:r>
+        <w:rPr>
+          <w:rStyle w:val="FunctionTok"/>
+        </w:rPr>
+        <w:t>with</w:t>
+      </w:r>
+      <w:r>
+        <w:rPr>
+          <w:rStyle w:val="NormalTok"/>
+        </w:rPr>
+        <w:t>(</w:t>
+      </w:r>
+      <w:proofErr w:type="spellStart"/>
+      <w:r>
+        <w:rPr>
+          <w:rStyle w:val="FunctionTok"/>
+        </w:rPr>
+        <w:t>cbind</w:t>
+      </w:r>
+      <w:proofErr w:type="spellEnd"/>
+      <w:r>
+        <w:rPr>
+          <w:rStyle w:val="NormalTok"/>
+        </w:rPr>
+        <w:t>(</w:t>
+      </w:r>
+      <w:r>
+        <w:rPr>
+          <w:rStyle w:val="AttributeTok"/>
+        </w:rPr>
+        <w:t>acc=</w:t>
+      </w:r>
+      <w:proofErr w:type="spellStart"/>
+      <w:r>
+        <w:rPr>
+          <w:rStyle w:val="FunctionTok"/>
+        </w:rPr>
+        <w:t>as.vector</w:t>
+      </w:r>
+      <w:proofErr w:type="spellEnd"/>
+      <w:r>
+        <w:rPr>
+          <w:rStyle w:val="NormalTok"/>
+        </w:rPr>
+        <w:t xml:space="preserve">(z),  </w:t>
+      </w:r>
+      <w:r>
+        <w:rPr>
+          <w:rStyle w:val="CommentTok"/>
+        </w:rPr>
+        <w:t># Column-major order</w:t>
+      </w:r>
+      <w:r>
+        <w:br/>
+      </w:r>
+      <w:r>
+        <w:rPr>
+          <w:rStyle w:val="NormalTok"/>
+        </w:rPr>
+        <w:t xml:space="preserve">                                   </w:t>
+      </w:r>
+      <w:r>
+        <w:rPr>
+          <w:rStyle w:val="AttributeTok"/>
+        </w:rPr>
+        <w:t>x=</w:t>
+      </w:r>
+      <w:r>
+        <w:rPr>
+          <w:rStyle w:val="FunctionTok"/>
+        </w:rPr>
+        <w:t>rep</w:t>
+      </w:r>
+      <w:r>
+        <w:rPr>
+          <w:rStyle w:val="NormalTok"/>
+        </w:rPr>
+        <w:t xml:space="preserve">(x, </w:t>
+      </w:r>
+      <w:r>
+        <w:rPr>
+          <w:rStyle w:val="AttributeTok"/>
+        </w:rPr>
+        <w:t>times=</w:t>
+      </w:r>
+      <w:r>
+        <w:rPr>
+          <w:rStyle w:val="FunctionTok"/>
+        </w:rPr>
+        <w:t>length</w:t>
+      </w:r>
+      <w:r>
+        <w:rPr>
+          <w:rStyle w:val="NormalTok"/>
+        </w:rPr>
+        <w:t>(y)),</w:t>
+      </w:r>
+      <w:r>
+        <w:br/>
+      </w:r>
+      <w:r>
+        <w:rPr>
+          <w:rStyle w:val="NormalTok"/>
+        </w:rPr>
+        <w:t xml:space="preserve">                                   </w:t>
+      </w:r>
+      <w:r>
+        <w:rPr>
+          <w:rStyle w:val="AttributeTok"/>
+        </w:rPr>
+        <w:t>y=</w:t>
+      </w:r>
+      <w:r>
+        <w:rPr>
+          <w:rStyle w:val="FunctionTok"/>
+        </w:rPr>
+        <w:t>rep</w:t>
+      </w:r>
+      <w:r>
+        <w:rPr>
+          <w:rStyle w:val="NormalTok"/>
+        </w:rPr>
+        <w:t xml:space="preserve">(y, </w:t>
+      </w:r>
+      <w:r>
+        <w:rPr>
+          <w:rStyle w:val="AttributeTok"/>
+        </w:rPr>
+        <w:t>each=</w:t>
+      </w:r>
+      <w:r>
+        <w:rPr>
+          <w:rStyle w:val="FunctionTok"/>
+        </w:rPr>
+        <w:t>length</w:t>
+      </w:r>
+      <w:r>
+        <w:rPr>
+          <w:rStyle w:val="NormalTok"/>
+        </w:rPr>
+        <w:t xml:space="preserve">(x)))) </w:t>
+      </w:r>
+      <w:r>
+        <w:rPr>
+          <w:rStyle w:val="SpecialCharTok"/>
+        </w:rPr>
+        <w:t>%&gt;%</w:t>
       </w:r>
       <w:r>
         <w:rPr>
@@ -5406,23 +5658,214 @@
         </w:rPr>
         <w:t xml:space="preserve"> </w:t>
       </w:r>
+      <w:proofErr w:type="spellStart"/>
+      <w:r>
+        <w:rPr>
+          <w:rStyle w:val="FunctionTok"/>
+        </w:rPr>
+        <w:t>as.data.frame</w:t>
+      </w:r>
+      <w:proofErr w:type="spellEnd"/>
+      <w:r>
+        <w:rPr>
+          <w:rStyle w:val="NormalTok"/>
+        </w:rPr>
+        <w:t>()</w:t>
+      </w:r>
+      <w:r>
+        <w:br/>
+      </w:r>
+      <w:r>
+        <w:br/>
+      </w:r>
+      <w:r>
+        <w:rPr>
+          <w:rStyle w:val="CommentTok"/>
+        </w:rPr>
+        <w:t># plot</w:t>
+      </w:r>
+      <w:r>
+        <w:br/>
+      </w:r>
+      <w:proofErr w:type="spellStart"/>
+      <w:r>
+        <w:rPr>
+          <w:rStyle w:val="FunctionTok"/>
+        </w:rPr>
+        <w:t>ggplot</w:t>
+      </w:r>
+      <w:proofErr w:type="spellEnd"/>
+      <w:r>
+        <w:rPr>
+          <w:rStyle w:val="NormalTok"/>
+        </w:rPr>
+        <w:t>(</w:t>
+      </w:r>
+      <w:proofErr w:type="spellStart"/>
+      <w:r>
+        <w:rPr>
+          <w:rStyle w:val="FunctionTok"/>
+        </w:rPr>
+        <w:t>na.omit</w:t>
+      </w:r>
+      <w:proofErr w:type="spellEnd"/>
+      <w:r>
+        <w:rPr>
+          <w:rStyle w:val="NormalTok"/>
+        </w:rPr>
+        <w:t>(</w:t>
+      </w:r>
+      <w:proofErr w:type="spellStart"/>
+      <w:r>
+        <w:rPr>
+          <w:rStyle w:val="NormalTok"/>
+        </w:rPr>
+        <w:t>access.interp</w:t>
+      </w:r>
+      <w:proofErr w:type="spellEnd"/>
+      <w:r>
+        <w:rPr>
+          <w:rStyle w:val="NormalTok"/>
+        </w:rPr>
+        <w:t xml:space="preserve">)) </w:t>
+      </w:r>
+      <w:r>
+        <w:rPr>
+          <w:rStyle w:val="SpecialCharTok"/>
+        </w:rPr>
+        <w:t>+</w:t>
+      </w:r>
+      <w:r>
+        <w:br/>
+      </w:r>
+      <w:r>
+        <w:rPr>
+          <w:rStyle w:val="NormalTok"/>
+        </w:rPr>
+        <w:t xml:space="preserve">  </w:t>
+      </w:r>
+      <w:proofErr w:type="spellStart"/>
+      <w:r>
+        <w:rPr>
+          <w:rStyle w:val="FunctionTok"/>
+        </w:rPr>
+        <w:t>geom_contour_filled</w:t>
+      </w:r>
+      <w:proofErr w:type="spellEnd"/>
+      <w:r>
+        <w:rPr>
+          <w:rStyle w:val="NormalTok"/>
+        </w:rPr>
+        <w:t>(</w:t>
+      </w:r>
+      <w:proofErr w:type="spellStart"/>
+      <w:r>
+        <w:rPr>
+          <w:rStyle w:val="FunctionTok"/>
+        </w:rPr>
+        <w:t>aes</w:t>
+      </w:r>
+      <w:proofErr w:type="spellEnd"/>
+      <w:r>
+        <w:rPr>
+          <w:rStyle w:val="NormalTok"/>
+        </w:rPr>
+        <w:t>(</w:t>
+      </w:r>
+      <w:r>
+        <w:rPr>
+          <w:rStyle w:val="AttributeTok"/>
+        </w:rPr>
+        <w:t>x=</w:t>
+      </w:r>
+      <w:r>
+        <w:rPr>
+          <w:rStyle w:val="NormalTok"/>
+        </w:rPr>
+        <w:t xml:space="preserve">x, </w:t>
+      </w:r>
+      <w:r>
+        <w:rPr>
+          <w:rStyle w:val="AttributeTok"/>
+        </w:rPr>
+        <w:t>y=</w:t>
+      </w:r>
+      <w:r>
+        <w:rPr>
+          <w:rStyle w:val="NormalTok"/>
+        </w:rPr>
+        <w:t xml:space="preserve">y, </w:t>
+      </w:r>
+      <w:r>
+        <w:rPr>
+          <w:rStyle w:val="AttributeTok"/>
+        </w:rPr>
+        <w:t>z=</w:t>
+      </w:r>
+      <w:r>
+        <w:rPr>
+          <w:rStyle w:val="NormalTok"/>
+        </w:rPr>
+        <w:t xml:space="preserve">acc), </w:t>
+      </w:r>
+      <w:r>
+        <w:rPr>
+          <w:rStyle w:val="AttributeTok"/>
+        </w:rPr>
+        <w:t>alpha=</w:t>
+      </w:r>
+      <w:r>
+        <w:rPr>
+          <w:rStyle w:val="NormalTok"/>
+        </w:rPr>
+        <w:t>.</w:t>
+      </w:r>
       <w:r>
         <w:rPr>
           <w:rStyle w:val="DecValTok"/>
         </w:rPr>
-        <w:t>20</w:t>
-      </w:r>
-      <w:r>
-        <w:rPr>
-          <w:rStyle w:val="NormalTok"/>
-        </w:rPr>
-        <w:t>, .(</w:t>
-      </w:r>
-      <w:r>
-        <w:rPr>
-          <w:rStyle w:val="AttributeTok"/>
-        </w:rPr>
-        <w:t>acc =</w:t>
+        <w:t>8</w:t>
+      </w:r>
+      <w:r>
+        <w:rPr>
+          <w:rStyle w:val="NormalTok"/>
+        </w:rPr>
+        <w:t xml:space="preserve">) </w:t>
+      </w:r>
+      <w:r>
+        <w:rPr>
+          <w:rStyle w:val="SpecialCharTok"/>
+        </w:rPr>
+        <w:t>+</w:t>
+      </w:r>
+      <w:r>
+        <w:br/>
+      </w:r>
+      <w:r>
+        <w:rPr>
+          <w:rStyle w:val="NormalTok"/>
+        </w:rPr>
+        <w:t xml:space="preserve">  </w:t>
+      </w:r>
+      <w:proofErr w:type="spellStart"/>
+      <w:r>
+        <w:rPr>
+          <w:rStyle w:val="FunctionTok"/>
+        </w:rPr>
+        <w:t>geom_sf</w:t>
+      </w:r>
+      <w:proofErr w:type="spellEnd"/>
+      <w:r>
+        <w:rPr>
+          <w:rStyle w:val="NormalTok"/>
+        </w:rPr>
+        <w:t>(</w:t>
+      </w:r>
+      <w:r>
+        <w:rPr>
+          <w:rStyle w:val="AttributeTok"/>
+        </w:rPr>
+        <w:t>data =</w:t>
       </w:r>
       <w:r>
         <w:rPr>
@@ -5430,68 +5873,115 @@
         </w:rPr>
         <w:t xml:space="preserve"> </w:t>
       </w:r>
-      <w:r>
-        <w:rPr>
-          <w:rStyle w:val="FunctionTok"/>
-        </w:rPr>
-        <w:t>sum</w:t>
-      </w:r>
-      <w:r>
-        <w:rPr>
-          <w:rStyle w:val="NormalTok"/>
-        </w:rPr>
-        <w:t>(schools)), by</w:t>
-      </w:r>
-      <w:r>
-        <w:rPr>
-          <w:rStyle w:val="OtherTok"/>
-        </w:rPr>
-        <w:t>=</w:t>
-      </w:r>
-      <w:r>
-        <w:rPr>
-          <w:rStyle w:val="NormalTok"/>
-        </w:rPr>
-        <w:t>fromId]</w:t>
-      </w:r>
-      <w:r>
-        <w:br/>
-      </w:r>
-      <w:r>
-        <w:br/>
-      </w:r>
-      <w:r>
-        <w:rPr>
-          <w:rStyle w:val="CommentTok"/>
-        </w:rPr>
-        <w:t># interpolate estimates to get spatially smooth result</w:t>
-      </w:r>
-      <w:r>
-        <w:br/>
-      </w:r>
-      <w:r>
-        <w:rPr>
-          <w:rStyle w:val="NormalTok"/>
-        </w:rPr>
-        <w:t xml:space="preserve">access.interp </w:t>
-      </w:r>
-      <w:r>
-        <w:rPr>
-          <w:rStyle w:val="OtherTok"/>
-        </w:rPr>
-        <w:t>&lt;-</w:t>
-      </w:r>
-      <w:r>
-        <w:rPr>
-          <w:rStyle w:val="NormalTok"/>
-        </w:rPr>
-        <w:t xml:space="preserve"> access </w:t>
+      <w:proofErr w:type="spellStart"/>
+      <w:r>
+        <w:rPr>
+          <w:rStyle w:val="NormalTok"/>
+        </w:rPr>
+        <w:t>street_net</w:t>
       </w:r>
       <w:r>
         <w:rPr>
           <w:rStyle w:val="SpecialCharTok"/>
         </w:rPr>
-        <w:t>%&gt;%</w:t>
+        <w:t>$</w:t>
+      </w:r>
+      <w:r>
+        <w:rPr>
+          <w:rStyle w:val="NormalTok"/>
+        </w:rPr>
+        <w:t>edges</w:t>
+      </w:r>
+      <w:proofErr w:type="spellEnd"/>
+      <w:r>
+        <w:rPr>
+          <w:rStyle w:val="NormalTok"/>
+        </w:rPr>
+        <w:t xml:space="preserve">, </w:t>
+      </w:r>
+      <w:r>
+        <w:rPr>
+          <w:rStyle w:val="AttributeTok"/>
+        </w:rPr>
+        <w:t>color =</w:t>
+      </w:r>
+      <w:r>
+        <w:rPr>
+          <w:rStyle w:val="NormalTok"/>
+        </w:rPr>
+        <w:t xml:space="preserve"> </w:t>
+      </w:r>
+      <w:r>
+        <w:rPr>
+          <w:rStyle w:val="StringTok"/>
+        </w:rPr>
+        <w:t>“</w:t>
+      </w:r>
+      <w:r>
+        <w:rPr>
+          <w:rStyle w:val="StringTok"/>
+        </w:rPr>
+        <w:t>gray55</w:t>
+      </w:r>
+      <w:r>
+        <w:rPr>
+          <w:rStyle w:val="StringTok"/>
+        </w:rPr>
+        <w:t>”</w:t>
+      </w:r>
+      <w:r>
+        <w:rPr>
+          <w:rStyle w:val="NormalTok"/>
+        </w:rPr>
+        <w:t xml:space="preserve">, </w:t>
+      </w:r>
+      <w:r>
+        <w:rPr>
+          <w:rStyle w:val="AttributeTok"/>
+        </w:rPr>
+        <w:t>size=</w:t>
+      </w:r>
+      <w:r>
+        <w:rPr>
+          <w:rStyle w:val="FloatTok"/>
+        </w:rPr>
+        <w:t>0.1</w:t>
+      </w:r>
+      <w:r>
+        <w:rPr>
+          <w:rStyle w:val="NormalTok"/>
+        </w:rPr>
+        <w:t xml:space="preserve">, </w:t>
+      </w:r>
+      <w:r>
+        <w:rPr>
+          <w:rStyle w:val="AttributeTok"/>
+        </w:rPr>
+        <w:t>alpha =</w:t>
+      </w:r>
+      <w:r>
+        <w:rPr>
+          <w:rStyle w:val="NormalTok"/>
+        </w:rPr>
+        <w:t xml:space="preserve"> </w:t>
+      </w:r>
+      <w:r>
+        <w:rPr>
+          <w:rStyle w:val="FloatTok"/>
+        </w:rPr>
+        <w:t>0.7</w:t>
+      </w:r>
+      <w:r>
+        <w:rPr>
+          <w:rStyle w:val="NormalTok"/>
+        </w:rPr>
+        <w:t xml:space="preserve">) </w:t>
+      </w:r>
+      <w:r>
+        <w:rPr>
+          <w:rStyle w:val="SpecialCharTok"/>
+        </w:rPr>
+        <w:t>+</w:t>
       </w:r>
       <w:r>
         <w:br/>
@@ -5507,20 +5997,115 @@
         <w:rPr>
           <w:rStyle w:val="FunctionTok"/>
         </w:rPr>
-        <w:t>inner_join</w:t>
+        <w:t>scale_fill_viridis_d</w:t>
       </w:r>
       <w:proofErr w:type="spellEnd"/>
       <w:r>
         <w:rPr>
           <w:rStyle w:val="NormalTok"/>
         </w:rPr>
-        <w:t xml:space="preserve">(points, </w:t>
-      </w:r>
-      <w:r>
-        <w:rPr>
-          <w:rStyle w:val="AttributeTok"/>
-        </w:rPr>
-        <w:t>by=</w:t>
+        <w:t>(</w:t>
+      </w:r>
+      <w:r>
+        <w:rPr>
+          <w:rStyle w:val="AttributeTok"/>
+        </w:rPr>
+        <w:t>direction =</w:t>
+      </w:r>
+      <w:r>
+        <w:rPr>
+          <w:rStyle w:val="NormalTok"/>
+        </w:rPr>
+        <w:t xml:space="preserve"> </w:t>
+      </w:r>
+      <w:r>
+        <w:rPr>
+          <w:rStyle w:val="SpecialCharTok"/>
+        </w:rPr>
+        <w:t>-</w:t>
+      </w:r>
+      <w:r>
+        <w:rPr>
+          <w:rStyle w:val="DecValTok"/>
+        </w:rPr>
+        <w:t>1</w:t>
+      </w:r>
+      <w:r>
+        <w:rPr>
+          <w:rStyle w:val="NormalTok"/>
+        </w:rPr>
+        <w:t xml:space="preserve">, </w:t>
+      </w:r>
+      <w:r>
+        <w:rPr>
+          <w:rStyle w:val="AttributeTok"/>
+        </w:rPr>
+        <w:t>option =</w:t>
+      </w:r>
+      <w:r>
+        <w:rPr>
+          <w:rStyle w:val="NormalTok"/>
+        </w:rPr>
+        <w:t xml:space="preserve"> </w:t>
+      </w:r>
+      <w:r>
+        <w:rPr>
+          <w:rStyle w:val="StringTok"/>
+        </w:rPr>
+        <w:t>‘</w:t>
+      </w:r>
+      <w:r>
+        <w:rPr>
+          <w:rStyle w:val="StringTok"/>
+        </w:rPr>
+        <w:t>B</w:t>
+      </w:r>
+      <w:r>
+        <w:rPr>
+          <w:rStyle w:val="StringTok"/>
+        </w:rPr>
+        <w:t>’</w:t>
+      </w:r>
+      <w:r>
+        <w:rPr>
+          <w:rStyle w:val="NormalTok"/>
+        </w:rPr>
+        <w:t xml:space="preserve">) </w:t>
+      </w:r>
+      <w:r>
+        <w:rPr>
+          <w:rStyle w:val="SpecialCharTok"/>
+        </w:rPr>
+        <w:t>+</w:t>
+      </w:r>
+      <w:r>
+        <w:br/>
+      </w:r>
+      <w:r>
+        <w:rPr>
+          <w:rStyle w:val="NormalTok"/>
+        </w:rPr>
+        <w:t xml:space="preserve">  </w:t>
+      </w:r>
+      <w:proofErr w:type="spellStart"/>
+      <w:r>
+        <w:rPr>
+          <w:rStyle w:val="FunctionTok"/>
+        </w:rPr>
+        <w:t>scale_x_continuous</w:t>
+      </w:r>
+      <w:proofErr w:type="spellEnd"/>
+      <w:r>
+        <w:rPr>
+          <w:rStyle w:val="NormalTok"/>
+        </w:rPr>
+        <w:t>(</w:t>
+      </w:r>
+      <w:r>
+        <w:rPr>
+          <w:rStyle w:val="AttributeTok"/>
+        </w:rPr>
+        <w:t>expand=</w:t>
       </w:r>
       <w:r>
         <w:rPr>
@@ -5536,59 +6121,323 @@
       </w:r>
       <w:r>
         <w:rPr>
+          <w:rStyle w:val="DecValTok"/>
+        </w:rPr>
+        <w:t>0</w:t>
+      </w:r>
+      <w:r>
+        <w:rPr>
+          <w:rStyle w:val="NormalTok"/>
+        </w:rPr>
+        <w:t>,</w:t>
+      </w:r>
+      <w:r>
+        <w:rPr>
+          <w:rStyle w:val="DecValTok"/>
+        </w:rPr>
+        <w:t>0</w:t>
+      </w:r>
+      <w:r>
+        <w:rPr>
+          <w:rStyle w:val="NormalTok"/>
+        </w:rPr>
+        <w:t xml:space="preserve">)) </w:t>
+      </w:r>
+      <w:r>
+        <w:rPr>
+          <w:rStyle w:val="SpecialCharTok"/>
+        </w:rPr>
+        <w:t>+</w:t>
+      </w:r>
+      <w:r>
+        <w:br/>
+      </w:r>
+      <w:r>
+        <w:rPr>
+          <w:rStyle w:val="NormalTok"/>
+        </w:rPr>
+        <w:t xml:space="preserve">  </w:t>
+      </w:r>
+      <w:proofErr w:type="spellStart"/>
+      <w:r>
+        <w:rPr>
+          <w:rStyle w:val="FunctionTok"/>
+        </w:rPr>
+        <w:t>scale_y_continuous</w:t>
+      </w:r>
+      <w:proofErr w:type="spellEnd"/>
+      <w:r>
+        <w:rPr>
+          <w:rStyle w:val="NormalTok"/>
+        </w:rPr>
+        <w:t>(</w:t>
+      </w:r>
+      <w:r>
+        <w:rPr>
+          <w:rStyle w:val="AttributeTok"/>
+        </w:rPr>
+        <w:t>expand=</w:t>
+      </w:r>
+      <w:r>
+        <w:rPr>
+          <w:rStyle w:val="FunctionTok"/>
+        </w:rPr>
+        <w:t>c</w:t>
+      </w:r>
+      <w:r>
+        <w:rPr>
+          <w:rStyle w:val="NormalTok"/>
+        </w:rPr>
+        <w:t>(</w:t>
+      </w:r>
+      <w:r>
+        <w:rPr>
+          <w:rStyle w:val="DecValTok"/>
+        </w:rPr>
+        <w:t>0</w:t>
+      </w:r>
+      <w:r>
+        <w:rPr>
+          <w:rStyle w:val="NormalTok"/>
+        </w:rPr>
+        <w:t>,</w:t>
+      </w:r>
+      <w:r>
+        <w:rPr>
+          <w:rStyle w:val="DecValTok"/>
+        </w:rPr>
+        <w:t>0</w:t>
+      </w:r>
+      <w:r>
+        <w:rPr>
+          <w:rStyle w:val="NormalTok"/>
+        </w:rPr>
+        <w:t xml:space="preserve">)) </w:t>
+      </w:r>
+      <w:r>
+        <w:rPr>
+          <w:rStyle w:val="SpecialCharTok"/>
+        </w:rPr>
+        <w:t>+</w:t>
+      </w:r>
+      <w:r>
+        <w:br/>
+      </w:r>
+      <w:r>
+        <w:rPr>
+          <w:rStyle w:val="NormalTok"/>
+        </w:rPr>
+        <w:t xml:space="preserve">  </w:t>
+      </w:r>
+      <w:proofErr w:type="spellStart"/>
+      <w:r>
+        <w:rPr>
+          <w:rStyle w:val="FunctionTok"/>
+        </w:rPr>
+        <w:t>coord_sf</w:t>
+      </w:r>
+      <w:proofErr w:type="spellEnd"/>
+      <w:r>
+        <w:rPr>
+          <w:rStyle w:val="NormalTok"/>
+        </w:rPr>
+        <w:t>(</w:t>
+      </w:r>
+      <w:proofErr w:type="spellStart"/>
+      <w:r>
+        <w:rPr>
+          <w:rStyle w:val="AttributeTok"/>
+        </w:rPr>
+        <w:t>xlim</w:t>
+      </w:r>
+      <w:proofErr w:type="spellEnd"/>
+      <w:r>
+        <w:rPr>
+          <w:rStyle w:val="AttributeTok"/>
+        </w:rPr>
+        <w:t xml:space="preserve"> =</w:t>
+      </w:r>
+      <w:r>
+        <w:rPr>
+          <w:rStyle w:val="NormalTok"/>
+        </w:rPr>
+        <w:t xml:space="preserve"> </w:t>
+      </w:r>
+      <w:proofErr w:type="spellStart"/>
+      <w:r>
+        <w:rPr>
+          <w:rStyle w:val="NormalTok"/>
+        </w:rPr>
+        <w:t>bb_x</w:t>
+      </w:r>
+      <w:proofErr w:type="spellEnd"/>
+      <w:r>
+        <w:rPr>
+          <w:rStyle w:val="NormalTok"/>
+        </w:rPr>
+        <w:t xml:space="preserve">, </w:t>
+      </w:r>
+      <w:proofErr w:type="spellStart"/>
+      <w:r>
+        <w:rPr>
+          <w:rStyle w:val="AttributeTok"/>
+        </w:rPr>
+        <w:t>ylim</w:t>
+      </w:r>
+      <w:proofErr w:type="spellEnd"/>
+      <w:r>
+        <w:rPr>
+          <w:rStyle w:val="AttributeTok"/>
+        </w:rPr>
+        <w:t xml:space="preserve"> =</w:t>
+      </w:r>
+      <w:r>
+        <w:rPr>
+          <w:rStyle w:val="NormalTok"/>
+        </w:rPr>
+        <w:t xml:space="preserve"> </w:t>
+      </w:r>
+      <w:proofErr w:type="spellStart"/>
+      <w:r>
+        <w:rPr>
+          <w:rStyle w:val="NormalTok"/>
+        </w:rPr>
+        <w:t>bb_y</w:t>
+      </w:r>
+      <w:proofErr w:type="spellEnd"/>
+      <w:r>
+        <w:rPr>
+          <w:rStyle w:val="NormalTok"/>
+        </w:rPr>
+        <w:t xml:space="preserve">) </w:t>
+      </w:r>
+      <w:r>
+        <w:rPr>
+          <w:rStyle w:val="SpecialCharTok"/>
+        </w:rPr>
+        <w:t>+</w:t>
+      </w:r>
+      <w:r>
+        <w:rPr>
+          <w:rStyle w:val="NormalTok"/>
+        </w:rPr>
+        <w:t xml:space="preserve"> </w:t>
+      </w:r>
+      <w:r>
+        <w:br/>
+      </w:r>
+      <w:r>
+        <w:rPr>
+          <w:rStyle w:val="NormalTok"/>
+        </w:rPr>
+        <w:t xml:space="preserve">  </w:t>
+      </w:r>
+      <w:r>
+        <w:rPr>
+          <w:rStyle w:val="FunctionTok"/>
+        </w:rPr>
+        <w:t>labs</w:t>
+      </w:r>
+      <w:r>
+        <w:rPr>
+          <w:rStyle w:val="NormalTok"/>
+        </w:rPr>
+        <w:t>(</w:t>
+      </w:r>
+      <w:r>
+        <w:rPr>
+          <w:rStyle w:val="AttributeTok"/>
+        </w:rPr>
+        <w:t>fill =</w:t>
+      </w:r>
+      <w:r>
+        <w:rPr>
+          <w:rStyle w:val="NormalTok"/>
+        </w:rPr>
+        <w:t xml:space="preserve"> </w:t>
+      </w:r>
+      <w:r>
+        <w:rPr>
           <w:rStyle w:val="StringTok"/>
         </w:rPr>
-        <w:t>‘</w:t>
+        <w:t>“</w:t>
+      </w:r>
+      <w:r>
+        <w:rPr>
+          <w:rStyle w:val="StringTok"/>
+        </w:rPr>
+        <w:t>Schools within</w:t>
+      </w:r>
+      <w:r>
+        <w:rPr>
+          <w:rStyle w:val="SpecialCharTok"/>
+        </w:rPr>
+        <w:t>\n</w:t>
+      </w:r>
+      <w:r>
+        <w:rPr>
+          <w:rStyle w:val="StringTok"/>
+        </w:rPr>
+        <w:t>20 minutes</w:t>
+      </w:r>
+      <w:r>
+        <w:rPr>
+          <w:rStyle w:val="SpecialCharTok"/>
+        </w:rPr>
+        <w:t>\n</w:t>
+      </w:r>
+      <w:r>
+        <w:rPr>
+          <w:rStyle w:val="StringTok"/>
+        </w:rPr>
+        <w:t>(median travel time)</w:t>
+      </w:r>
+      <w:r>
+        <w:rPr>
+          <w:rStyle w:val="StringTok"/>
+        </w:rPr>
+        <w:t>”</w:t>
+      </w:r>
+      <w:r>
+        <w:rPr>
+          <w:rStyle w:val="NormalTok"/>
+        </w:rPr>
+        <w:t xml:space="preserve">) </w:t>
+      </w:r>
+      <w:r>
+        <w:rPr>
+          <w:rStyle w:val="SpecialCharTok"/>
+        </w:rPr>
+        <w:t>+</w:t>
+      </w:r>
+      <w:r>
+        <w:br/>
+      </w:r>
+      <w:r>
+        <w:rPr>
+          <w:rStyle w:val="NormalTok"/>
+        </w:rPr>
+        <w:t xml:space="preserve">  </w:t>
       </w:r>
       <w:proofErr w:type="spellStart"/>
       <w:r>
         <w:rPr>
-          <w:rStyle w:val="StringTok"/>
-        </w:rPr>
-        <w:t>fromId</w:t>
+          <w:rStyle w:val="FunctionTok"/>
+        </w:rPr>
+        <w:t>theme_minimal</w:t>
       </w:r>
       <w:proofErr w:type="spellEnd"/>
       <w:r>
         <w:rPr>
-          <w:rStyle w:val="StringTok"/>
-        </w:rPr>
-        <w:t>’</w:t>
-      </w:r>
-      <w:r>
-        <w:rPr>
-          <w:rStyle w:val="OtherTok"/>
-        </w:rPr>
-        <w:t>=</w:t>
-      </w:r>
-      <w:r>
-        <w:rPr>
-          <w:rStyle w:val="StringTok"/>
-        </w:rPr>
-        <w:t>’</w:t>
-      </w:r>
-      <w:r>
-        <w:rPr>
-          <w:rStyle w:val="StringTok"/>
-        </w:rPr>
-        <w:t>id</w:t>
-      </w:r>
-      <w:r>
-        <w:rPr>
-          <w:rStyle w:val="StringTok"/>
-        </w:rPr>
-        <w:t>’</w:t>
-      </w:r>
-      <w:r>
-        <w:rPr>
-          <w:rStyle w:val="NormalTok"/>
-        </w:rPr>
-        <w:t xml:space="preserve">)) </w:t>
+          <w:rStyle w:val="NormalTok"/>
+        </w:rPr>
+        <w:t xml:space="preserve">() </w:t>
       </w:r>
       <w:r>
         <w:rPr>
           <w:rStyle w:val="SpecialCharTok"/>
         </w:rPr>
-        <w:t>%&gt;%</w:t>
+        <w:t>+</w:t>
       </w:r>
       <w:r>
         <w:br/>
@@ -5603,7 +6452,7 @@
         <w:rPr>
           <w:rStyle w:val="FunctionTok"/>
         </w:rPr>
-        <w:t>with</w:t>
+        <w:t>theme</w:t>
       </w:r>
       <w:r>
         <w:rPr>
@@ -5614,953 +6463,16 @@
       <w:proofErr w:type="spellStart"/>
       <w:r>
         <w:rPr>
-          <w:rStyle w:val="FunctionTok"/>
-        </w:rPr>
-        <w:t>interp</w:t>
+          <w:rStyle w:val="AttributeTok"/>
+        </w:rPr>
+        <w:t>axis.title</w:t>
       </w:r>
       <w:proofErr w:type="spellEnd"/>
       <w:r>
         <w:rPr>
-          <w:rStyle w:val="NormalTok"/>
-        </w:rPr>
-        <w:t>(</w:t>
-      </w:r>
-      <w:proofErr w:type="spellStart"/>
-      <w:r>
-        <w:rPr>
-          <w:rStyle w:val="NormalTok"/>
-        </w:rPr>
-        <w:t>lo</w:t>
-      </w:r>
-      <w:r>
-        <w:rPr>
-          <w:rStyle w:val="NormalTok"/>
-        </w:rPr>
-        <w:t>n</w:t>
-      </w:r>
-      <w:proofErr w:type="spellEnd"/>
-      <w:r>
-        <w:rPr>
-          <w:rStyle w:val="NormalTok"/>
-        </w:rPr>
-        <w:t xml:space="preserve">, </w:t>
-      </w:r>
-      <w:proofErr w:type="spellStart"/>
-      <w:r>
-        <w:rPr>
-          <w:rStyle w:val="NormalTok"/>
-        </w:rPr>
-        <w:t>lat</w:t>
-      </w:r>
-      <w:proofErr w:type="spellEnd"/>
-      <w:r>
-        <w:rPr>
-          <w:rStyle w:val="NormalTok"/>
-        </w:rPr>
-        <w:t xml:space="preserve">, acc)) </w:t>
-      </w:r>
-      <w:r>
-        <w:rPr>
-          <w:rStyle w:val="SpecialCharTok"/>
-        </w:rPr>
-        <w:t>%&gt;%</w:t>
-      </w:r>
-      <w:r>
-        <w:br/>
-      </w:r>
-      <w:r>
-        <w:rPr>
-          <w:rStyle w:val="NormalTok"/>
-        </w:rPr>
-        <w:t xml:space="preserve">                        </w:t>
-      </w:r>
-      <w:r>
-        <w:rPr>
-          <w:rStyle w:val="FunctionTok"/>
-        </w:rPr>
-        <w:t>with</w:t>
-      </w:r>
-      <w:r>
-        <w:rPr>
-          <w:rStyle w:val="NormalTok"/>
-        </w:rPr>
-        <w:t>(</w:t>
-      </w:r>
-      <w:r>
-        <w:rPr>
-          <w:rStyle w:val="FunctionTok"/>
-        </w:rPr>
-        <w:t>cbind</w:t>
-      </w:r>
-      <w:r>
-        <w:rPr>
-          <w:rStyle w:val="NormalTok"/>
-        </w:rPr>
-        <w:t>(</w:t>
-      </w:r>
-      <w:r>
-        <w:rPr>
-          <w:rStyle w:val="AttributeTok"/>
-        </w:rPr>
-        <w:t>acc=</w:t>
-      </w:r>
-      <w:r>
-        <w:rPr>
-          <w:rStyle w:val="FunctionTok"/>
-        </w:rPr>
-        <w:t>as.vector</w:t>
-      </w:r>
-      <w:r>
-        <w:rPr>
-          <w:rStyle w:val="NormalTok"/>
-        </w:rPr>
-        <w:t xml:space="preserve">(z),  </w:t>
-      </w:r>
-      <w:r>
-        <w:rPr>
-          <w:rStyle w:val="CommentTok"/>
-        </w:rPr>
-        <w:t># Column-major order</w:t>
-      </w:r>
-      <w:r>
-        <w:br/>
-      </w:r>
-      <w:r>
-        <w:rPr>
-          <w:rStyle w:val="NormalTok"/>
-        </w:rPr>
-        <w:t xml:space="preserve">                                   </w:t>
-      </w:r>
-      <w:r>
-        <w:rPr>
-          <w:rStyle w:val="AttributeTok"/>
-        </w:rPr>
-        <w:t>x=</w:t>
-      </w:r>
-      <w:r>
-        <w:rPr>
-          <w:rStyle w:val="FunctionTok"/>
-        </w:rPr>
-        <w:t>rep</w:t>
-      </w:r>
-      <w:r>
-        <w:rPr>
-          <w:rStyle w:val="NormalTok"/>
-        </w:rPr>
-        <w:t xml:space="preserve">(x, </w:t>
-      </w:r>
-      <w:r>
-        <w:rPr>
-          <w:rStyle w:val="AttributeTok"/>
-        </w:rPr>
-        <w:t>times=</w:t>
-      </w:r>
-      <w:r>
-        <w:rPr>
-          <w:rStyle w:val="FunctionTok"/>
-        </w:rPr>
-        <w:t>length</w:t>
-      </w:r>
-      <w:r>
-        <w:rPr>
-          <w:rStyle w:val="NormalTok"/>
-        </w:rPr>
-        <w:t>(y)),</w:t>
-      </w:r>
-      <w:r>
-        <w:br/>
-      </w:r>
-      <w:r>
-        <w:rPr>
-          <w:rStyle w:val="NormalTok"/>
-        </w:rPr>
-        <w:t xml:space="preserve">                                   </w:t>
-      </w:r>
-      <w:r>
-        <w:rPr>
-          <w:rStyle w:val="AttributeTok"/>
-        </w:rPr>
-        <w:t>y=</w:t>
-      </w:r>
-      <w:r>
-        <w:rPr>
-          <w:rStyle w:val="FunctionTok"/>
-        </w:rPr>
-        <w:t>rep</w:t>
-      </w:r>
-      <w:r>
-        <w:rPr>
-          <w:rStyle w:val="NormalTok"/>
-        </w:rPr>
-        <w:t xml:space="preserve">(y, </w:t>
-      </w:r>
-      <w:r>
-        <w:rPr>
-          <w:rStyle w:val="AttributeTok"/>
-        </w:rPr>
-        <w:t>each=</w:t>
-      </w:r>
-      <w:r>
-        <w:rPr>
-          <w:rStyle w:val="FunctionTok"/>
-        </w:rPr>
-        <w:t>length</w:t>
-      </w:r>
-      <w:r>
-        <w:rPr>
-          <w:rStyle w:val="NormalTok"/>
-        </w:rPr>
-        <w:t xml:space="preserve">(x)))) </w:t>
-      </w:r>
-      <w:r>
-        <w:rPr>
-          <w:rStyle w:val="SpecialCharTok"/>
-        </w:rPr>
-        <w:t>%&gt;%</w:t>
-      </w:r>
-      <w:r>
-        <w:rPr>
-          <w:rStyle w:val="NormalTok"/>
-        </w:rPr>
-        <w:t xml:space="preserve"> </w:t>
-      </w:r>
-      <w:r>
-        <w:rPr>
-          <w:rStyle w:val="FunctionTok"/>
-        </w:rPr>
-        <w:t>as.data.frame</w:t>
-      </w:r>
-      <w:r>
-        <w:rPr>
-          <w:rStyle w:val="NormalTok"/>
-        </w:rPr>
-        <w:t>()</w:t>
-      </w:r>
-      <w:r>
-        <w:br/>
-      </w:r>
-      <w:r>
-        <w:br/>
-      </w:r>
-      <w:r>
-        <w:rPr>
-          <w:rStyle w:val="CommentTok"/>
-        </w:rPr>
-        <w:t># plot</w:t>
-      </w:r>
-      <w:r>
-        <w:br/>
-      </w:r>
-      <w:r>
-        <w:rPr>
-          <w:rStyle w:val="FunctionTok"/>
-        </w:rPr>
-        <w:t>ggplot</w:t>
-      </w:r>
-      <w:r>
-        <w:rPr>
-          <w:rStyle w:val="NormalTok"/>
-        </w:rPr>
-        <w:t>(</w:t>
-      </w:r>
-      <w:r>
-        <w:rPr>
-          <w:rStyle w:val="FunctionTok"/>
-        </w:rPr>
-        <w:t>na.omit</w:t>
-      </w:r>
-      <w:r>
-        <w:rPr>
-          <w:rStyle w:val="NormalTok"/>
-        </w:rPr>
-        <w:t xml:space="preserve">(access.interp)) </w:t>
-      </w:r>
-      <w:r>
-        <w:rPr>
-          <w:rStyle w:val="SpecialCharTok"/>
-        </w:rPr>
-        <w:t>+</w:t>
-      </w:r>
-      <w:r>
-        <w:br/>
-      </w:r>
-      <w:r>
-        <w:rPr>
-          <w:rStyle w:val="NormalTok"/>
-        </w:rPr>
-        <w:t xml:space="preserve">  </w:t>
-      </w:r>
-      <w:r>
-        <w:rPr>
-          <w:rStyle w:val="FunctionTok"/>
-        </w:rPr>
-        <w:t>geom_contour_filled</w:t>
-      </w:r>
-      <w:r>
-        <w:rPr>
-          <w:rStyle w:val="NormalTok"/>
-        </w:rPr>
-        <w:t>(</w:t>
-      </w:r>
-      <w:r>
-        <w:rPr>
-          <w:rStyle w:val="FunctionTok"/>
-        </w:rPr>
-        <w:t>aes</w:t>
-      </w:r>
-      <w:r>
-        <w:rPr>
-          <w:rStyle w:val="NormalTok"/>
-        </w:rPr>
-        <w:t>(</w:t>
-      </w:r>
-      <w:r>
-        <w:rPr>
-          <w:rStyle w:val="AttributeTok"/>
-        </w:rPr>
-        <w:t>x=</w:t>
-      </w:r>
-      <w:r>
-        <w:rPr>
-          <w:rStyle w:val="NormalTok"/>
-        </w:rPr>
-        <w:t xml:space="preserve">x, </w:t>
-      </w:r>
-      <w:r>
-        <w:rPr>
-          <w:rStyle w:val="AttributeTok"/>
-        </w:rPr>
-        <w:t>y=</w:t>
-      </w:r>
-      <w:r>
-        <w:rPr>
-          <w:rStyle w:val="NormalTok"/>
-        </w:rPr>
-        <w:t xml:space="preserve">y, </w:t>
-      </w:r>
-      <w:r>
-        <w:rPr>
-          <w:rStyle w:val="AttributeTok"/>
-        </w:rPr>
-        <w:t>z=</w:t>
-      </w:r>
-      <w:r>
-        <w:rPr>
-          <w:rStyle w:val="NormalTok"/>
-        </w:rPr>
-        <w:t xml:space="preserve">acc), </w:t>
-      </w:r>
-      <w:r>
-        <w:rPr>
-          <w:rStyle w:val="AttributeTok"/>
-        </w:rPr>
-        <w:t>alpha=</w:t>
-      </w:r>
-      <w:r>
-        <w:rPr>
-          <w:rStyle w:val="NormalTok"/>
-        </w:rPr>
-        <w:t>.</w:t>
-      </w:r>
-      <w:r>
-        <w:rPr>
-          <w:rStyle w:val="DecValTok"/>
-        </w:rPr>
-        <w:t>8</w:t>
-      </w:r>
-      <w:r>
-        <w:rPr>
-          <w:rStyle w:val="NormalTok"/>
-        </w:rPr>
-        <w:t xml:space="preserve">) </w:t>
-      </w:r>
-      <w:r>
-        <w:rPr>
-          <w:rStyle w:val="SpecialCharTok"/>
-        </w:rPr>
-        <w:t>+</w:t>
-      </w:r>
-      <w:r>
-        <w:br/>
-      </w:r>
-      <w:r>
-        <w:rPr>
-          <w:rStyle w:val="NormalTok"/>
-        </w:rPr>
-        <w:t xml:space="preserve">  </w:t>
-      </w:r>
-      <w:r>
-        <w:rPr>
-          <w:rStyle w:val="FunctionTok"/>
-        </w:rPr>
-        <w:t>geom_sf</w:t>
-      </w:r>
-      <w:r>
-        <w:rPr>
-          <w:rStyle w:val="NormalTok"/>
-        </w:rPr>
-        <w:t>(</w:t>
-      </w:r>
-      <w:r>
-        <w:rPr>
-          <w:rStyle w:val="AttributeTok"/>
-        </w:rPr>
-        <w:t>data =</w:t>
-      </w:r>
-      <w:r>
-        <w:rPr>
-          <w:rStyle w:val="NormalTok"/>
-        </w:rPr>
-        <w:t xml:space="preserve"> </w:t>
-      </w:r>
-      <w:proofErr w:type="spellStart"/>
-      <w:r>
-        <w:rPr>
-          <w:rStyle w:val="NormalTok"/>
-        </w:rPr>
-        <w:t>street_net</w:t>
-      </w:r>
-      <w:r>
-        <w:rPr>
-          <w:rStyle w:val="SpecialCharTok"/>
-        </w:rPr>
-        <w:t>$</w:t>
-      </w:r>
-      <w:r>
-        <w:rPr>
-          <w:rStyle w:val="NormalTok"/>
-        </w:rPr>
-        <w:t>edges</w:t>
-      </w:r>
-      <w:proofErr w:type="spellEnd"/>
-      <w:r>
-        <w:rPr>
-          <w:rStyle w:val="NormalTok"/>
-        </w:rPr>
-        <w:t xml:space="preserve">, </w:t>
-      </w:r>
-      <w:r>
-        <w:rPr>
-          <w:rStyle w:val="AttributeTok"/>
-        </w:rPr>
-        <w:t>color =</w:t>
-      </w:r>
-      <w:r>
-        <w:rPr>
-          <w:rStyle w:val="NormalTok"/>
-        </w:rPr>
-        <w:t xml:space="preserve"> </w:t>
-      </w:r>
-      <w:r>
-        <w:rPr>
-          <w:rStyle w:val="StringTok"/>
-        </w:rPr>
-        <w:t>“</w:t>
-      </w:r>
-      <w:r>
-        <w:rPr>
-          <w:rStyle w:val="StringTok"/>
-        </w:rPr>
-        <w:t>gray55</w:t>
-      </w:r>
-      <w:r>
-        <w:rPr>
-          <w:rStyle w:val="StringTok"/>
-        </w:rPr>
-        <w:t>”</w:t>
-      </w:r>
-      <w:r>
-        <w:rPr>
-          <w:rStyle w:val="NormalTok"/>
-        </w:rPr>
-        <w:t xml:space="preserve">, </w:t>
-      </w:r>
-      <w:r>
-        <w:rPr>
-          <w:rStyle w:val="AttributeTok"/>
-        </w:rPr>
-        <w:t>size=</w:t>
-      </w:r>
-      <w:r>
-        <w:rPr>
-          <w:rStyle w:val="FloatTok"/>
-        </w:rPr>
-        <w:t>0.1</w:t>
-      </w:r>
-      <w:r>
-        <w:rPr>
-          <w:rStyle w:val="NormalTok"/>
-        </w:rPr>
-        <w:t xml:space="preserve">, </w:t>
-      </w:r>
-      <w:r>
-        <w:rPr>
-          <w:rStyle w:val="AttributeTok"/>
-        </w:rPr>
-        <w:t>alpha =</w:t>
-      </w:r>
-      <w:r>
-        <w:rPr>
-          <w:rStyle w:val="NormalTok"/>
-        </w:rPr>
-        <w:t xml:space="preserve"> </w:t>
-      </w:r>
-      <w:r>
-        <w:rPr>
-          <w:rStyle w:val="FloatTok"/>
-        </w:rPr>
-        <w:t>0.7</w:t>
-      </w:r>
-      <w:r>
-        <w:rPr>
-          <w:rStyle w:val="NormalTok"/>
-        </w:rPr>
-        <w:t xml:space="preserve">) </w:t>
-      </w:r>
-      <w:r>
-        <w:rPr>
-          <w:rStyle w:val="SpecialCharTok"/>
-        </w:rPr>
-        <w:t>+</w:t>
-      </w:r>
-      <w:r>
-        <w:br/>
-      </w:r>
-      <w:r>
-        <w:rPr>
-          <w:rStyle w:val="NormalTok"/>
-        </w:rPr>
-        <w:t xml:space="preserve">  </w:t>
-      </w:r>
-      <w:r>
-        <w:rPr>
-          <w:rStyle w:val="FunctionTok"/>
-        </w:rPr>
-        <w:t>scale_fill_viridis_d</w:t>
-      </w:r>
-      <w:r>
-        <w:rPr>
-          <w:rStyle w:val="NormalTok"/>
-        </w:rPr>
-        <w:t>(</w:t>
-      </w:r>
-      <w:r>
-        <w:rPr>
-          <w:rStyle w:val="AttributeTok"/>
-        </w:rPr>
-        <w:t>direction =</w:t>
-      </w:r>
-      <w:r>
-        <w:rPr>
-          <w:rStyle w:val="NormalTok"/>
-        </w:rPr>
-        <w:t xml:space="preserve"> </w:t>
-      </w:r>
-      <w:r>
-        <w:rPr>
-          <w:rStyle w:val="SpecialCharTok"/>
-        </w:rPr>
-        <w:t>-</w:t>
-      </w:r>
-      <w:r>
-        <w:rPr>
-          <w:rStyle w:val="DecValTok"/>
-        </w:rPr>
-        <w:t>1</w:t>
-      </w:r>
-      <w:r>
-        <w:rPr>
-          <w:rStyle w:val="NormalTok"/>
-        </w:rPr>
-        <w:t xml:space="preserve">, </w:t>
-      </w:r>
-      <w:r>
-        <w:rPr>
-          <w:rStyle w:val="AttributeTok"/>
-        </w:rPr>
-        <w:t>option =</w:t>
-      </w:r>
-      <w:r>
-        <w:rPr>
-          <w:rStyle w:val="NormalTok"/>
-        </w:rPr>
-        <w:t xml:space="preserve"> </w:t>
-      </w:r>
-      <w:r>
-        <w:rPr>
-          <w:rStyle w:val="StringTok"/>
-        </w:rPr>
-        <w:t>‘</w:t>
-      </w:r>
-      <w:r>
-        <w:rPr>
-          <w:rStyle w:val="StringTok"/>
-        </w:rPr>
-        <w:t>B</w:t>
-      </w:r>
-      <w:r>
-        <w:rPr>
-          <w:rStyle w:val="StringTok"/>
-        </w:rPr>
-        <w:t>’</w:t>
-      </w:r>
-      <w:r>
-        <w:rPr>
-          <w:rStyle w:val="NormalTok"/>
-        </w:rPr>
-        <w:t xml:space="preserve">) </w:t>
-      </w:r>
-      <w:r>
-        <w:rPr>
-          <w:rStyle w:val="SpecialCharTok"/>
-        </w:rPr>
-        <w:t>+</w:t>
-      </w:r>
-      <w:r>
-        <w:br/>
-      </w:r>
-      <w:r>
-        <w:rPr>
-          <w:rStyle w:val="NormalTok"/>
-        </w:rPr>
-        <w:t xml:space="preserve">  </w:t>
-      </w:r>
-      <w:proofErr w:type="spellStart"/>
-      <w:r>
-        <w:rPr>
-          <w:rStyle w:val="FunctionTok"/>
-        </w:rPr>
-        <w:t>scale_x_continuous</w:t>
-      </w:r>
-      <w:proofErr w:type="spellEnd"/>
-      <w:r>
-        <w:rPr>
-          <w:rStyle w:val="NormalTok"/>
-        </w:rPr>
-        <w:t>(</w:t>
-      </w:r>
-      <w:r>
-        <w:rPr>
-          <w:rStyle w:val="AttributeTok"/>
-        </w:rPr>
-        <w:t>expand=</w:t>
-      </w:r>
-      <w:r>
-        <w:rPr>
-          <w:rStyle w:val="FunctionTok"/>
-        </w:rPr>
-        <w:t>c</w:t>
-      </w:r>
-      <w:r>
-        <w:rPr>
-          <w:rStyle w:val="NormalTok"/>
-        </w:rPr>
-        <w:t>(</w:t>
-      </w:r>
-      <w:r>
-        <w:rPr>
-          <w:rStyle w:val="DecValTok"/>
-        </w:rPr>
-        <w:t>0</w:t>
-      </w:r>
-      <w:r>
-        <w:rPr>
-          <w:rStyle w:val="NormalTok"/>
-        </w:rPr>
-        <w:t>,</w:t>
-      </w:r>
-      <w:r>
-        <w:rPr>
-          <w:rStyle w:val="DecValTok"/>
-        </w:rPr>
-        <w:t>0</w:t>
-      </w:r>
-      <w:r>
-        <w:rPr>
-          <w:rStyle w:val="NormalTok"/>
-        </w:rPr>
-        <w:t>)</w:t>
-      </w:r>
-      <w:r>
-        <w:rPr>
-          <w:rStyle w:val="NormalTok"/>
-        </w:rPr>
-        <w:t xml:space="preserve">) </w:t>
-      </w:r>
-      <w:r>
-        <w:rPr>
-          <w:rStyle w:val="SpecialCharTok"/>
-        </w:rPr>
-        <w:t>+</w:t>
-      </w:r>
-      <w:r>
-        <w:br/>
-      </w:r>
-      <w:r>
-        <w:rPr>
-          <w:rStyle w:val="NormalTok"/>
-        </w:rPr>
-        <w:t xml:space="preserve">  </w:t>
-      </w:r>
-      <w:r>
-        <w:rPr>
-          <w:rStyle w:val="FunctionTok"/>
-        </w:rPr>
-        <w:t>scale_y_continuous</w:t>
-      </w:r>
-      <w:r>
-        <w:rPr>
-          <w:rStyle w:val="NormalTok"/>
-        </w:rPr>
-        <w:t>(</w:t>
-      </w:r>
-      <w:r>
-        <w:rPr>
-          <w:rStyle w:val="AttributeTok"/>
-        </w:rPr>
-        <w:t>expand=</w:t>
-      </w:r>
-      <w:r>
-        <w:rPr>
-          <w:rStyle w:val="FunctionTok"/>
-        </w:rPr>
-        <w:t>c</w:t>
-      </w:r>
-      <w:r>
-        <w:rPr>
-          <w:rStyle w:val="NormalTok"/>
-        </w:rPr>
-        <w:t>(</w:t>
-      </w:r>
-      <w:r>
-        <w:rPr>
-          <w:rStyle w:val="DecValTok"/>
-        </w:rPr>
-        <w:t>0</w:t>
-      </w:r>
-      <w:r>
-        <w:rPr>
-          <w:rStyle w:val="NormalTok"/>
-        </w:rPr>
-        <w:t>,</w:t>
-      </w:r>
-      <w:r>
-        <w:rPr>
-          <w:rStyle w:val="DecValTok"/>
-        </w:rPr>
-        <w:t>0</w:t>
-      </w:r>
-      <w:r>
-        <w:rPr>
-          <w:rStyle w:val="NormalTok"/>
-        </w:rPr>
-        <w:t xml:space="preserve">)) </w:t>
-      </w:r>
-      <w:r>
-        <w:rPr>
-          <w:rStyle w:val="SpecialCharTok"/>
-        </w:rPr>
-        <w:t>+</w:t>
-      </w:r>
-      <w:r>
-        <w:br/>
-      </w:r>
-      <w:r>
-        <w:rPr>
-          <w:rStyle w:val="NormalTok"/>
-        </w:rPr>
-        <w:t xml:space="preserve">  </w:t>
-      </w:r>
-      <w:r>
-        <w:rPr>
-          <w:rStyle w:val="FunctionTok"/>
-        </w:rPr>
-        <w:t>coord_sf</w:t>
-      </w:r>
-      <w:r>
-        <w:rPr>
-          <w:rStyle w:val="NormalTok"/>
-        </w:rPr>
-        <w:t>(</w:t>
-      </w:r>
-      <w:r>
-        <w:rPr>
-          <w:rStyle w:val="AttributeTok"/>
-        </w:rPr>
-        <w:t>xlim =</w:t>
-      </w:r>
-      <w:r>
-        <w:rPr>
-          <w:rStyle w:val="NormalTok"/>
-        </w:rPr>
-        <w:t xml:space="preserve"> bb_x, </w:t>
-      </w:r>
-      <w:r>
-        <w:rPr>
-          <w:rStyle w:val="AttributeTok"/>
-        </w:rPr>
-        <w:t>ylim =</w:t>
-      </w:r>
-      <w:r>
-        <w:rPr>
-          <w:rStyle w:val="NormalTok"/>
-        </w:rPr>
-        <w:t xml:space="preserve"> bb_y) </w:t>
-      </w:r>
-      <w:r>
-        <w:rPr>
-          <w:rStyle w:val="SpecialCharTok"/>
-        </w:rPr>
-        <w:t>+</w:t>
-      </w:r>
-      <w:r>
-        <w:rPr>
-          <w:rStyle w:val="NormalTok"/>
-        </w:rPr>
-        <w:t xml:space="preserve"> </w:t>
-      </w:r>
-      <w:r>
-        <w:br/>
-      </w:r>
-      <w:r>
-        <w:rPr>
-          <w:rStyle w:val="NormalTok"/>
-        </w:rPr>
-        <w:t xml:space="preserve">  </w:t>
-      </w:r>
-      <w:r>
-        <w:rPr>
-          <w:rStyle w:val="FunctionTok"/>
-        </w:rPr>
-        <w:t>labs</w:t>
-      </w:r>
-      <w:r>
-        <w:rPr>
-          <w:rStyle w:val="NormalTok"/>
-        </w:rPr>
-        <w:t>(</w:t>
-      </w:r>
-      <w:r>
-        <w:rPr>
-          <w:rStyle w:val="AttributeTok"/>
-        </w:rPr>
-        <w:t>fill =</w:t>
-      </w:r>
-      <w:r>
-        <w:rPr>
-          <w:rStyle w:val="NormalTok"/>
-        </w:rPr>
-        <w:t xml:space="preserve"> </w:t>
-      </w:r>
-      <w:r>
-        <w:rPr>
-          <w:rStyle w:val="StringTok"/>
-        </w:rPr>
-        <w:t>“</w:t>
-      </w:r>
-      <w:r>
-        <w:rPr>
-          <w:rStyle w:val="StringTok"/>
-        </w:rPr>
-        <w:t>Schools within</w:t>
-      </w:r>
-      <w:r>
-        <w:rPr>
-          <w:rStyle w:val="SpecialCharTok"/>
-        </w:rPr>
-        <w:t>\n</w:t>
-      </w:r>
-      <w:r>
-        <w:rPr>
-          <w:rStyle w:val="StringTok"/>
-        </w:rPr>
-        <w:t>20 minutes</w:t>
-      </w:r>
-      <w:r>
-        <w:rPr>
-          <w:rStyle w:val="SpecialCharTok"/>
-        </w:rPr>
-        <w:t>\n</w:t>
-      </w:r>
-      <w:r>
-        <w:rPr>
-          <w:rStyle w:val="StringTok"/>
-        </w:rPr>
-        <w:t>(median travel time)</w:t>
-      </w:r>
-      <w:r>
-        <w:rPr>
-          <w:rStyle w:val="StringTok"/>
-        </w:rPr>
-        <w:t>”</w:t>
-      </w:r>
-      <w:r>
-        <w:rPr>
-          <w:rStyle w:val="NormalTok"/>
-        </w:rPr>
-        <w:t xml:space="preserve">) </w:t>
-      </w:r>
-      <w:r>
-        <w:rPr>
-          <w:rStyle w:val="SpecialCharTok"/>
-        </w:rPr>
-        <w:t>+</w:t>
-      </w:r>
-      <w:r>
-        <w:br/>
-      </w:r>
-      <w:r>
-        <w:rPr>
-          <w:rStyle w:val="NormalTok"/>
-        </w:rPr>
-        <w:t xml:space="preserve">  </w:t>
-      </w:r>
-      <w:proofErr w:type="spellStart"/>
-      <w:r>
-        <w:rPr>
-          <w:rStyle w:val="FunctionTok"/>
-        </w:rPr>
-        <w:t>theme_minimal</w:t>
-      </w:r>
-      <w:proofErr w:type="spellEnd"/>
-      <w:r>
-        <w:rPr>
-          <w:rStyle w:val="NormalTok"/>
-        </w:rPr>
-        <w:t xml:space="preserve">() </w:t>
-      </w:r>
-      <w:r>
-        <w:rPr>
-          <w:rStyle w:val="SpecialCharTok"/>
-        </w:rPr>
-        <w:t>+</w:t>
-      </w:r>
-      <w:r>
-        <w:br/>
-      </w:r>
-      <w:r>
-        <w:rPr>
-          <w:rStyle w:val="NormalTok"/>
-        </w:rPr>
-        <w:t xml:space="preserve">  </w:t>
-      </w:r>
-      <w:r>
-        <w:rPr>
-          <w:rStyle w:val="FunctionTok"/>
-        </w:rPr>
-        <w:t>theme</w:t>
-      </w:r>
-      <w:r>
-        <w:rPr>
-          <w:rStyle w:val="NormalTok"/>
-        </w:rPr>
-        <w:t>(</w:t>
-      </w:r>
-      <w:r>
-        <w:rPr>
-          <w:rStyle w:val="AttributeTok"/>
-        </w:rPr>
-        <w:t>axis.title =</w:t>
+          <w:rStyle w:val="AttributeTok"/>
+        </w:rPr>
+        <w:t xml:space="preserve"> =</w:t>
       </w:r>
       <w:r>
         <w:rPr>
@@ -6590,13 +6502,7 @@
         <w:rPr>
           <w:b/>
         </w:rPr>
-        <w:t xml:space="preserve">Code: Figure </w:t>
-      </w:r>
-      <w:r>
-        <w:rPr>
-          <w:b/>
-        </w:rPr>
-        <w:t>3</w:t>
+        <w:t>Code: Figure 3</w:t>
       </w:r>
     </w:p>
     <w:p>
@@ -6715,10 +6621,7 @@
         </w:r>
       </w:hyperlink>
       <w:r>
-        <w:t xml:space="preserve"> with contributi</w:t>
-      </w:r>
-      <w:r>
-        <w:t>ons from several developers. This work was supported by the Brazilian Institute for Applied Economic Research (Ipea).</w:t>
+        <w:t xml:space="preserve"> with contributions from several developers. This work was supported by the Brazilian Institute for Applied Economic Research (Ipea).</w:t>
       </w:r>
     </w:p>
     <w:p>
@@ -6740,10 +6643,7 @@
       <w:bookmarkStart w:id="10" w:name="ref-conway2018accounting"/>
       <w:bookmarkStart w:id="11" w:name="refs"/>
       <w:r>
-        <w:t>Conway, Matthew Wigginton, Andrew Byrd, and Michael van Eggermond. 2018. “Accounting for Uncertainty and Variation in Accessibi</w:t>
-      </w:r>
-      <w:r>
-        <w:t xml:space="preserve">lity Metrics for Public Transport Sketch Planning.” </w:t>
+        <w:t xml:space="preserve">Conway, Matthew Wigginton, Andrew Byrd, and Michael van Eggermond. 2018. “Accounting for Uncertainty and Variation in Accessibility Metrics for Public Transport Sketch Planning.” </w:t>
       </w:r>
       <w:r>
         <w:rPr>
@@ -6774,10 +6674,7 @@
       <w:bookmarkStart w:id="12" w:name="ref-conway2017evidencebased"/>
       <w:bookmarkEnd w:id="10"/>
       <w:r>
-        <w:t>Conway, Matthew Wigginton, Andrew Byrd, and Marco van der Linden</w:t>
-      </w:r>
-      <w:r>
-        <w:t xml:space="preserve">. 2017. “Evidence-Based Transit and Land Use Sketch Planning Using Interactive Accessibility Methods on Combined Schedule and Headway-Based Networks.” </w:t>
+        <w:t xml:space="preserve">Conway, Matthew Wigginton, Andrew Byrd, and Marco van der Linden. 2017. “Evidence-Based Transit and Land Use Sketch Planning Using Interactive Accessibility Methods on Combined Schedule and Headway-Based Networks.” </w:t>
       </w:r>
       <w:r>
         <w:rPr>
@@ -6915,10 +6812,7 @@
       <w:bookmarkStart w:id="17" w:name="ref-padgham2019dodgr"/>
       <w:bookmarkEnd w:id="16"/>
       <w:r>
-        <w:t>Padgham, M</w:t>
-      </w:r>
-      <w:r>
-        <w:t xml:space="preserve">ark. 2019. “Dodgr: An R Package for Network Flow Aggregation.” </w:t>
+        <w:t xml:space="preserve">Padgham, Mark. 2019. “Dodgr: An R Package for Network Flow Aggregation.” </w:t>
       </w:r>
       <w:r>
         <w:rPr>
@@ -6946,35 +6840,49 @@
         <w:pStyle w:val="Bibliography"/>
         <w:jc w:val="both"/>
       </w:pPr>
-      <w:bookmarkStart w:id="18" w:name="ref-stepniak2019impact"/>
-      <w:bookmarkEnd w:id="17"/>
-      <w:r>
-        <w:t>Stępniak, Marcin, John P. Pritchard, Karst T. Geurs, and Sławomir Goliszek. 2019. “The Impact</w:t>
-      </w:r>
-      <w:r>
-        <w:t xml:space="preserve"> of Temporal Resolution on Public Transport Accessibility Measurement: Review and Case Study in Poland.” </w:t>
-      </w:r>
-      <w:r>
-        <w:rPr>
-          <w:i/>
-        </w:rPr>
-        <w:t>Journal of Transport Geography</w:t>
-      </w:r>
-      <w:r>
-        <w:t xml:space="preserve"> 75 (February): 8–24. </w:t>
-      </w:r>
-      <w:hyperlink r:id="rId23">
+      <w:r>
+        <w:t xml:space="preserve">Pereira, Rafael H. M. 2019. “Future Accessibility Impacts of Transport Policy Scenarios: Equity and Sensitivity to Travel Time Thresholds for Bus Rapid Transit Expansion in Rio de Janeiro.” Journal of Transport Geography 74 (January): 321–32. </w:t>
+      </w:r>
+      <w:hyperlink r:id="rId23" w:history="1">
         <w:r>
           <w:rPr>
             <w:rStyle w:val="Hyperlink"/>
           </w:rPr>
-          <w:t>https://doi.org/10.1016/j.jtrange</w:t>
+          <w:t>https://doi.org/10.1016/j.jtrangeo.2018.12.005</w:t>
         </w:r>
+      </w:hyperlink>
+      <w:r>
+        <w:t>.</w:t>
+      </w:r>
+      <w:r>
+        <w:t xml:space="preserve"> </w:t>
+      </w:r>
+    </w:p>
+    <w:p>
+      <w:pPr>
+        <w:pStyle w:val="Bibliography"/>
+        <w:jc w:val="both"/>
+      </w:pPr>
+      <w:bookmarkStart w:id="18" w:name="ref-stepniak2019impact"/>
+      <w:bookmarkEnd w:id="17"/>
+      <w:r>
+        <w:t xml:space="preserve">Stępniak, Marcin, John P. Pritchard, Karst T. Geurs, and Sławomir Goliszek. 2019. “The Impact of Temporal Resolution on Public Transport Accessibility Measurement: Review and Case Study in Poland.” </w:t>
+      </w:r>
+      <w:r>
+        <w:rPr>
+          <w:i/>
+        </w:rPr>
+        <w:t>Journal of Transport Geography</w:t>
+      </w:r>
+      <w:r>
+        <w:t xml:space="preserve"> 75 (February): 8–24. </w:t>
+      </w:r>
+      <w:hyperlink r:id="rId24">
         <w:r>
           <w:rPr>
             <w:rStyle w:val="Hyperlink"/>
           </w:rPr>
-          <w:t>o.2019.01.007</w:t>
+          <w:t>https://doi.org/10.1016/j.jtrangeo.2019.01.007</w:t>
         </w:r>
       </w:hyperlink>
       <w:r>
@@ -7000,7 +6908,7 @@
       <w:r>
         <w:t xml:space="preserve"> 62 (June): 92–97. </w:t>
       </w:r>
-      <w:hyperlink r:id="rId24">
+      <w:hyperlink r:id="rId25">
         <w:r>
           <w:rPr>
             <w:rStyle w:val="Hyperlink"/>
@@ -7461,6 +7369,13 @@
     <w:lsdException w:name="Placeholder Text" w:semiHidden="1"/>
     <w:lsdException w:name="Light Shading"/>
     <w:lsdException w:name="Light List"/>
+    <w:lsdException w:name="Light Grid"/>
+    <w:lsdException w:name="Medium Shading 1"/>
+    <w:lsdException w:name="Medium Shading 2"/>
+    <w:lsdException w:name="Medium List 1"/>
+    <w:lsdException w:name="Medium List 2"/>
+    <w:lsdException w:name="Medium Grid 1"/>
+    <w:lsdException w:name="Medium Grid 2"/>
     <w:lsdException w:name="Medium Grid 3"/>
     <w:lsdException w:name="Dark List"/>
     <w:lsdException w:name="Colorful Shading"/>
@@ -8417,6 +8332,18 @@
       <w:shd w:val="clear" w:color="auto" w:fill="F8F8F8"/>
     </w:rPr>
   </w:style>
+  <w:style w:type="character" w:styleId="UnresolvedMention">
+    <w:name w:val="Unresolved Mention"/>
+    <w:basedOn w:val="DefaultParagraphFont"/>
+    <w:uiPriority w:val="99"/>
+    <w:semiHidden/>
+    <w:unhideWhenUsed/>
+    <w:rsid w:val="00D27E9A"/>
+    <w:rPr>
+      <w:color w:val="605E5C"/>
+      <w:shd w:val="clear" w:color="auto" w:fill="E1DFDD"/>
+    </w:rPr>
+  </w:style>
 </w:styles>
 </file>
 

</xml_diff>

<commit_message>
paper resubmitted/accepted. Closes #108
</commit_message>
<xml_diff>
--- a/r-package/paper2020/paper2020_edited.docx
+++ b/r-package/paper2020/paper2020_edited.docx
@@ -322,7 +322,15 @@
         <w:jc w:val="both"/>
       </w:pPr>
       <w:r>
-        <w:t>Transport routing is the process of finding the fastest or lowest-cost routes that connect places in a given transport network, and is a key step in transport accessibility analysis, fleet allocation and transport simulation and planning more broadly (Levinson and et al. 2020). However, researchers and practitioners often face practical challenges when carrying out routing tasks due to the costs of licensed software, limited data availability, and the long computation times required to run multiple routing scenarios, particularly in large and complex multimodal transport networks.</w:t>
+        <w:t xml:space="preserve">Transport routing is the process of finding the fastest or lowest-cost routes that connect places </w:t>
+      </w:r>
+      <w:proofErr w:type="gramStart"/>
+      <w:r>
+        <w:t>in a given</w:t>
+      </w:r>
+      <w:proofErr w:type="gramEnd"/>
+      <w:r>
+        <w:t xml:space="preserve"> transport network, and is a key step in transport accessibility analysis, fleet allocation and transport simulation and planning more broadly (Levinson and et al. 2020). However, researchers and practitioners often face practical challenges when carrying out routing tasks due to the costs of licensed software, limited data availability, and the long computation times required to run multiple routing scenarios, particularly in large and complex multimodal transport networks.</w:t>
       </w:r>
     </w:p>
     <w:p>
@@ -331,13 +339,20 @@
         <w:jc w:val="both"/>
       </w:pPr>
       <w:r>
-        <w:t xml:space="preserve">While there are a growing number of open-source routing packages (OpenTripPlanner n.d.; Lovelace and Ellison 2019; Padgham 2019), most options available do not efficiently process large public transport networks and/or are not user-friendly. </w:t>
-      </w:r>
-      <w:r>
-        <w:t>To fill this gap</w:t>
-      </w:r>
-      <w:r>
-        <w:t>, t</w:t>
+        <w:t xml:space="preserve">While there are several open-source routing packages available for R, they either do not support public transport networks (Padgham 2019), or primarily focus on providing point-to-point routes rather than origin-destination travel time matrices (Morgan et al. 2019; Lovelace and Ellison 2019). Most routing algorithms find paths to all points in the network while finding a single route. Storing these paths rather than </w:t>
+      </w:r>
+      <w:r>
+        <w:lastRenderedPageBreak/>
+        <w:t>computing them for one origin-destination pair at a time is orders of magnitude more efficient. To our knowledge, no R package exists that supports these efficient many-to-many queries for public transport networks.</w:t>
+      </w:r>
+    </w:p>
+    <w:p>
+      <w:pPr>
+        <w:pStyle w:val="BodyText"/>
+        <w:jc w:val="both"/>
+      </w:pPr>
+      <w:r>
+        <w:t>To fill this gap, t</w:t>
       </w:r>
       <w:r>
         <w:t>his</w:t>
@@ -361,14 +376,7 @@
           <w:rPr>
             <w:rStyle w:val="Hyperlink"/>
           </w:rPr>
-          <w:t xml:space="preserve">Rapid Realistic Routing on </w:t>
-        </w:r>
-        <w:r>
-          <w:rPr>
-            <w:rStyle w:val="Hyperlink"/>
-          </w:rPr>
-          <w:lastRenderedPageBreak/>
-          <w:t>Real-world and Reimagined networks (R5)</w:t>
+          <w:t>Rapid Realistic Routing on Real-world and Reimagined networks (R5)</w:t>
         </w:r>
       </w:hyperlink>
       <w:r>
@@ -384,7 +392,23 @@
         <w:t>5</w:t>
       </w:r>
       <w:r>
-        <w:t xml:space="preserve"> is a powerful next-generation routing engine written in Java and developed at Conveyal (Conway, Byrd, and van der Linden 2017; Conway, Byrd, and van Eggermond 2018) to provide an efficient backend for analytic applications, such as accessibility analysis. The r5r package provides a simple and friendly interface to ru</w:t>
+        <w:t xml:space="preserve"> is a powerful next-generation routing engine written in Java and developed at </w:t>
+      </w:r>
+      <w:proofErr w:type="spellStart"/>
+      <w:r>
+        <w:t>Conveyal</w:t>
+      </w:r>
+      <w:proofErr w:type="spellEnd"/>
+      <w:r>
+        <w:t xml:space="preserve"> (Conway, Byrd, and van der Linden 2017; Conway, Byrd, and van </w:t>
+      </w:r>
+      <w:proofErr w:type="spellStart"/>
+      <w:r>
+        <w:t>Eggermond</w:t>
+      </w:r>
+      <w:proofErr w:type="spellEnd"/>
+      <w:r>
+        <w:t xml:space="preserve"> 2018) to provide an efficient backend for analytic applications, such as accessibility analysis. The r5r package provides a simple and friendly interface to ru</w:t>
       </w:r>
       <w:r>
         <w:t xml:space="preserve">n </w:t>
@@ -497,21 +521,45 @@
         </w:numPr>
         <w:jc w:val="both"/>
       </w:pPr>
+      <w:proofErr w:type="spellStart"/>
       <w:r>
         <w:rPr>
           <w:rStyle w:val="VerbatimChar"/>
         </w:rPr>
-        <w:t>travel_time_matrix()</w:t>
+        <w:t>travel_time_</w:t>
+      </w:r>
+      <w:proofErr w:type="gramStart"/>
+      <w:r>
+        <w:rPr>
+          <w:rStyle w:val="VerbatimChar"/>
+        </w:rPr>
+        <w:t>matrix</w:t>
+      </w:r>
+      <w:proofErr w:type="spellEnd"/>
+      <w:r>
+        <w:rPr>
+          <w:rStyle w:val="VerbatimChar"/>
+        </w:rPr>
+        <w:t>(</w:t>
+      </w:r>
+      <w:proofErr w:type="gramEnd"/>
+      <w:r>
+        <w:rPr>
+          <w:rStyle w:val="VerbatimChar"/>
+        </w:rPr>
+        <w:t>)</w:t>
       </w:r>
       <w:r>
         <w:t xml:space="preserve">: computes travel time estimates between one or multiple origin/destination pairs for a single departure time or for multiple departure times over a </w:t>
       </w:r>
+      <w:proofErr w:type="spellStart"/>
       <w:r>
         <w:rPr>
           <w:rStyle w:val="VerbatimChar"/>
         </w:rPr>
         <w:t>time_window</w:t>
       </w:r>
+      <w:proofErr w:type="spellEnd"/>
       <w:r>
         <w:t xml:space="preserve"> set by the user. This function uses an R5-specific extension to the RAPTOR routing algorithm which provides an efficient and systematic sampling of multiple simulated schedules when using frequency-based GTFS data (Conway, Byrd, and van der Linden 2017).</w:t>
       </w:r>
@@ -524,14 +572,40 @@
         </w:numPr>
         <w:jc w:val="both"/>
       </w:pPr>
+      <w:proofErr w:type="spellStart"/>
       <w:r>
         <w:rPr>
           <w:rStyle w:val="VerbatimChar"/>
         </w:rPr>
-        <w:t>detailed_itineraries()</w:t>
-      </w:r>
-      <w:r>
-        <w:t>: computes detailed information on routes between one or multiple origin/destination pairs for a single departure time. The output includes detailed information on route alternatives such as the transport mode, waiting time, travel time and distance of each segment of the trip. This function uses an R5-specific extension</w:t>
+        <w:t>detailed_</w:t>
+      </w:r>
+      <w:proofErr w:type="gramStart"/>
+      <w:r>
+        <w:rPr>
+          <w:rStyle w:val="VerbatimChar"/>
+        </w:rPr>
+        <w:t>itineraries</w:t>
+      </w:r>
+      <w:proofErr w:type="spellEnd"/>
+      <w:r>
+        <w:rPr>
+          <w:rStyle w:val="VerbatimChar"/>
+        </w:rPr>
+        <w:t>(</w:t>
+      </w:r>
+      <w:proofErr w:type="gramEnd"/>
+      <w:r>
+        <w:rPr>
+          <w:rStyle w:val="VerbatimChar"/>
+        </w:rPr>
+        <w:t>)</w:t>
+      </w:r>
+      <w:r>
+        <w:t xml:space="preserve">: computes detailed information on routes between one or multiple origin/destination pairs for a single departure time. The output includes detailed information on route alternatives such as the transport mode, waiting time, travel time and distance of each segment of the trip. This function </w:t>
+      </w:r>
+      <w:r>
+        <w:lastRenderedPageBreak/>
+        <w:t>uses an R5-specific extension</w:t>
       </w:r>
       <w:r>
         <w:rPr>
@@ -540,7 +614,31 @@
         <w:footnoteReference w:id="1"/>
       </w:r>
       <w:r>
-        <w:t xml:space="preserve"> to the McRAPTOR (Delling, Pajor, and Werneck 2015) routing algorithm to find both optimal and slightly suboptimal paths.</w:t>
+        <w:t xml:space="preserve"> to the </w:t>
+      </w:r>
+      <w:proofErr w:type="spellStart"/>
+      <w:r>
+        <w:t>McRAPTOR</w:t>
+      </w:r>
+      <w:proofErr w:type="spellEnd"/>
+      <w:r>
+        <w:t xml:space="preserve"> (</w:t>
+      </w:r>
+      <w:proofErr w:type="spellStart"/>
+      <w:r>
+        <w:t>Delling</w:t>
+      </w:r>
+      <w:proofErr w:type="spellEnd"/>
+      <w:r>
+        <w:t xml:space="preserve">, </w:t>
+      </w:r>
+      <w:proofErr w:type="spellStart"/>
+      <w:r>
+        <w:t>Pajor</w:t>
+      </w:r>
+      <w:proofErr w:type="spellEnd"/>
+      <w:r>
+        <w:t>, and Werneck 2015) routing algorithm to find both optimal and slightly suboptimal paths.</w:t>
       </w:r>
     </w:p>
     <w:p>
@@ -551,11 +649,33 @@
       <w:r>
         <w:t xml:space="preserve">Both routing functions are versatile so users can easily set customized inputs such as transport modes, departure dates and times, walking and cycling speeds, maximum trip duration, walking distances and number of public transport transfers. In the following section, we will focus on results obtained from </w:t>
       </w:r>
+      <w:proofErr w:type="spellStart"/>
       <w:r>
         <w:rPr>
           <w:rStyle w:val="VerbatimChar"/>
         </w:rPr>
-        <w:t>travel_time_matrix()</w:t>
+        <w:t>travel_time_</w:t>
+      </w:r>
+      <w:proofErr w:type="gramStart"/>
+      <w:r>
+        <w:rPr>
+          <w:rStyle w:val="VerbatimChar"/>
+        </w:rPr>
+        <w:t>matrix</w:t>
+      </w:r>
+      <w:proofErr w:type="spellEnd"/>
+      <w:r>
+        <w:rPr>
+          <w:rStyle w:val="VerbatimChar"/>
+        </w:rPr>
+        <w:t>(</w:t>
+      </w:r>
+      <w:proofErr w:type="gramEnd"/>
+      <w:r>
+        <w:rPr>
+          <w:rStyle w:val="VerbatimChar"/>
+        </w:rPr>
+        <w:t>)</w:t>
       </w:r>
       <w:r>
         <w:t>.</w:t>
@@ -569,7 +689,6 @@
       <w:bookmarkStart w:id="2" w:name="findings"/>
       <w:bookmarkEnd w:id="1"/>
       <w:r>
-        <w:lastRenderedPageBreak/>
         <w:t>FINDINGS</w:t>
       </w:r>
     </w:p>
@@ -581,11 +700,21 @@
       <w:r>
         <w:t xml:space="preserve">After it is installed with the </w:t>
       </w:r>
+      <w:proofErr w:type="spellStart"/>
+      <w:proofErr w:type="gramStart"/>
       <w:r>
         <w:rPr>
           <w:rStyle w:val="VerbatimChar"/>
         </w:rPr>
-        <w:t>install.packages("r5r")</w:t>
+        <w:t>install.packages</w:t>
+      </w:r>
+      <w:proofErr w:type="spellEnd"/>
+      <w:proofErr w:type="gramEnd"/>
+      <w:r>
+        <w:rPr>
+          <w:rStyle w:val="VerbatimChar"/>
+        </w:rPr>
+        <w:t>("r5r")</w:t>
       </w:r>
       <w:r>
         <w:t xml:space="preserve"> command, the package can be attached (alongside other packages to reproduce this article), as follows:</w:t>
@@ -635,7 +764,23 @@
         <w:rPr>
           <w:rStyle w:val="NormalTok"/>
         </w:rPr>
-        <w:t>(data.table)</w:t>
+        <w:t>(</w:t>
+      </w:r>
+      <w:proofErr w:type="spellStart"/>
+      <w:proofErr w:type="gramStart"/>
+      <w:r>
+        <w:rPr>
+          <w:rStyle w:val="NormalTok"/>
+        </w:rPr>
+        <w:t>data.table</w:t>
+      </w:r>
+      <w:proofErr w:type="spellEnd"/>
+      <w:proofErr w:type="gramEnd"/>
+      <w:r>
+        <w:rPr>
+          <w:rStyle w:val="NormalTok"/>
+        </w:rPr>
+        <w:t>)</w:t>
       </w:r>
       <w:r>
         <w:br/>
@@ -665,7 +810,21 @@
         <w:rPr>
           <w:rStyle w:val="NormalTok"/>
         </w:rPr>
-        <w:t>(akima)</w:t>
+        <w:t>(</w:t>
+      </w:r>
+      <w:proofErr w:type="spellStart"/>
+      <w:r>
+        <w:rPr>
+          <w:rStyle w:val="NormalTok"/>
+        </w:rPr>
+        <w:t>akima</w:t>
+      </w:r>
+      <w:proofErr w:type="spellEnd"/>
+      <w:r>
+        <w:rPr>
+          <w:rStyle w:val="NormalTok"/>
+        </w:rPr>
+        <w:t>)</w:t>
       </w:r>
       <w:r>
         <w:br/>
@@ -680,7 +839,21 @@
         <w:rPr>
           <w:rStyle w:val="NormalTok"/>
         </w:rPr>
-        <w:t>(dplyr)</w:t>
+        <w:t>(</w:t>
+      </w:r>
+      <w:proofErr w:type="spellStart"/>
+      <w:r>
+        <w:rPr>
+          <w:rStyle w:val="NormalTok"/>
+        </w:rPr>
+        <w:t>dplyr</w:t>
+      </w:r>
+      <w:proofErr w:type="spellEnd"/>
+      <w:r>
+        <w:rPr>
+          <w:rStyle w:val="NormalTok"/>
+        </w:rPr>
+        <w:t>)</w:t>
       </w:r>
     </w:p>
     <w:p>
@@ -692,8 +865,16 @@
         <w:rPr>
           <w:b/>
         </w:rPr>
-        <w:t>Code 1: Load required libraries</w:t>
-      </w:r>
+        <w:t xml:space="preserve">Code 1: Load required </w:t>
+      </w:r>
+      <w:proofErr w:type="gramStart"/>
+      <w:r>
+        <w:rPr>
+          <w:b/>
+        </w:rPr>
+        <w:t>libraries</w:t>
+      </w:r>
+      <w:proofErr w:type="gramEnd"/>
     </w:p>
     <w:p>
       <w:pPr>
@@ -741,14 +922,27 @@
         <w:jc w:val="both"/>
       </w:pPr>
       <w:r>
-        <w:t xml:space="preserve">An OSM network in </w:t>
+        <w:t xml:space="preserve">An OSM network </w:t>
+      </w:r>
+      <w:proofErr w:type="gramStart"/>
+      <w:r>
+        <w:t xml:space="preserve">in </w:t>
       </w:r>
       <w:r>
         <w:rPr>
           <w:rStyle w:val="VerbatimChar"/>
         </w:rPr>
-        <w:t>.pbf</w:t>
-      </w:r>
+        <w:t>.</w:t>
+      </w:r>
+      <w:proofErr w:type="spellStart"/>
+      <w:r>
+        <w:rPr>
+          <w:rStyle w:val="VerbatimChar"/>
+        </w:rPr>
+        <w:t>pbf</w:t>
+      </w:r>
+      <w:proofErr w:type="spellEnd"/>
+      <w:proofErr w:type="gramEnd"/>
       <w:r>
         <w:t xml:space="preserve"> format.</w:t>
       </w:r>
@@ -834,31 +1028,61 @@
     </w:p>
     <w:p>
       <w:pPr>
+        <w:pStyle w:val="BodyText"/>
+      </w:pPr>
+    </w:p>
+    <w:p>
+      <w:pPr>
         <w:pStyle w:val="SourceCode"/>
       </w:pPr>
       <w:r>
         <w:rPr>
           <w:rStyle w:val="CommentTok"/>
         </w:rPr>
-        <w:t># system.file returns the directory with example data inside the r5r package</w:t>
-      </w:r>
-      <w:r>
-        <w:br/>
-      </w:r>
+        <w:lastRenderedPageBreak/>
+        <w:t xml:space="preserve"># </w:t>
+      </w:r>
+      <w:proofErr w:type="spellStart"/>
+      <w:proofErr w:type="gramStart"/>
       <w:r>
         <w:rPr>
           <w:rStyle w:val="CommentTok"/>
         </w:rPr>
+        <w:t>system.file</w:t>
+      </w:r>
+      <w:proofErr w:type="spellEnd"/>
+      <w:proofErr w:type="gramEnd"/>
+      <w:r>
+        <w:rPr>
+          <w:rStyle w:val="CommentTok"/>
+        </w:rPr>
+        <w:t xml:space="preserve"> returns the directory with example data inside the r5r package</w:t>
+      </w:r>
+      <w:r>
+        <w:br/>
+      </w:r>
+      <w:r>
+        <w:rPr>
+          <w:rStyle w:val="CommentTok"/>
+        </w:rPr>
         <w:t># set data path to directory containing your own data if not using the examples</w:t>
       </w:r>
       <w:r>
         <w:br/>
       </w:r>
-      <w:r>
-        <w:rPr>
-          <w:rStyle w:val="NormalTok"/>
-        </w:rPr>
-        <w:t xml:space="preserve">data_path </w:t>
+      <w:proofErr w:type="spellStart"/>
+      <w:r>
+        <w:rPr>
+          <w:rStyle w:val="NormalTok"/>
+        </w:rPr>
+        <w:t>data_path</w:t>
+      </w:r>
+      <w:proofErr w:type="spellEnd"/>
+      <w:r>
+        <w:rPr>
+          <w:rStyle w:val="NormalTok"/>
+        </w:rPr>
+        <w:t xml:space="preserve"> </w:t>
       </w:r>
       <w:r>
         <w:rPr>
@@ -872,12 +1096,14 @@
         </w:rPr>
         <w:t xml:space="preserve"> </w:t>
       </w:r>
+      <w:proofErr w:type="spellStart"/>
       <w:r>
         <w:rPr>
           <w:rStyle w:val="FunctionTok"/>
         </w:rPr>
         <w:t>system.file</w:t>
       </w:r>
+      <w:proofErr w:type="spellEnd"/>
       <w:r>
         <w:rPr>
           <w:rStyle w:val="NormalTok"/>
@@ -888,7 +1114,35 @@
         <w:rPr>
           <w:rStyle w:val="StringTok"/>
         </w:rPr>
-        <w:t>"extdata/poa"</w:t>
+        <w:t>"</w:t>
+      </w:r>
+      <w:proofErr w:type="spellStart"/>
+      <w:r>
+        <w:rPr>
+          <w:rStyle w:val="StringTok"/>
+        </w:rPr>
+        <w:t>extdata</w:t>
+      </w:r>
+      <w:proofErr w:type="spellEnd"/>
+      <w:r>
+        <w:rPr>
+          <w:rStyle w:val="StringTok"/>
+        </w:rPr>
+        <w:t>/</w:t>
+      </w:r>
+      <w:proofErr w:type="spellStart"/>
+      <w:r>
+        <w:rPr>
+          <w:rStyle w:val="StringTok"/>
+        </w:rPr>
+        <w:t>poa</w:t>
+      </w:r>
+      <w:proofErr w:type="spellEnd"/>
+      <w:r>
+        <w:rPr>
+          <w:rStyle w:val="StringTok"/>
+        </w:rPr>
+        <w:t>"</w:t>
       </w:r>
       <w:r>
         <w:rPr>
@@ -954,7 +1208,21 @@
         <w:rPr>
           <w:rStyle w:val="NormalTok"/>
         </w:rPr>
-        <w:t xml:space="preserve">(data_path, </w:t>
+        <w:t>(</w:t>
+      </w:r>
+      <w:proofErr w:type="spellStart"/>
+      <w:r>
+        <w:rPr>
+          <w:rStyle w:val="NormalTok"/>
+        </w:rPr>
+        <w:t>data_path</w:t>
+      </w:r>
+      <w:proofErr w:type="spellEnd"/>
+      <w:r>
+        <w:rPr>
+          <w:rStyle w:val="NormalTok"/>
+        </w:rPr>
+        <w:t xml:space="preserve">, </w:t>
       </w:r>
       <w:r>
         <w:rPr>
@@ -990,8 +1258,16 @@
         <w:rPr>
           <w:b/>
         </w:rPr>
-        <w:t>Code 2: Set up routable transport network</w:t>
-      </w:r>
+        <w:t xml:space="preserve">Code 2: Set up routable transport </w:t>
+      </w:r>
+      <w:proofErr w:type="gramStart"/>
+      <w:r>
+        <w:rPr>
+          <w:b/>
+        </w:rPr>
+        <w:t>network</w:t>
+      </w:r>
+      <w:proofErr w:type="gramEnd"/>
     </w:p>
     <w:p>
       <w:pPr>
@@ -1005,14 +1281,27 @@
         <w:jc w:val="both"/>
       </w:pPr>
       <w:r>
-        <w:t xml:space="preserve">The function uses the </w:t>
+        <w:t xml:space="preserve">The function uses </w:t>
+      </w:r>
+      <w:proofErr w:type="gramStart"/>
+      <w:r>
+        <w:t xml:space="preserve">the </w:t>
       </w:r>
       <w:r>
         <w:rPr>
           <w:rStyle w:val="VerbatimChar"/>
         </w:rPr>
-        <w:t>.pbf</w:t>
-      </w:r>
+        <w:t>.</w:t>
+      </w:r>
+      <w:proofErr w:type="spellStart"/>
+      <w:r>
+        <w:rPr>
+          <w:rStyle w:val="VerbatimChar"/>
+        </w:rPr>
+        <w:t>pbf</w:t>
+      </w:r>
+      <w:proofErr w:type="spellEnd"/>
+      <w:proofErr w:type="gramEnd"/>
       <w:r>
         <w:t xml:space="preserve"> and the </w:t>
       </w:r>
@@ -1025,12 +1314,14 @@
       <w:r>
         <w:t xml:space="preserve"> files in the directory pointed by </w:t>
       </w:r>
+      <w:proofErr w:type="spellStart"/>
       <w:r>
         <w:rPr>
           <w:rStyle w:val="VerbatimChar"/>
         </w:rPr>
         <w:t>data_path</w:t>
       </w:r>
+      <w:proofErr w:type="spellEnd"/>
       <w:r>
         <w:t xml:space="preserve"> to create a multimodal transport network used for routing by R</w:t>
       </w:r>
@@ -1053,11 +1344,7 @@
         <w:t>5</w:t>
       </w:r>
       <w:r>
-        <w:t xml:space="preserve"> will merge them into a single transport network. </w:t>
-      </w:r>
-      <w:r>
-        <w:lastRenderedPageBreak/>
-        <w:t xml:space="preserve">The resulting </w:t>
+        <w:t xml:space="preserve"> will merge them into a single transport network. The resulting </w:t>
       </w:r>
       <w:r>
         <w:rPr>
@@ -1100,11 +1387,33 @@
       <w:r>
         <w:t xml:space="preserve">The </w:t>
       </w:r>
+      <w:proofErr w:type="spellStart"/>
       <w:r>
         <w:rPr>
           <w:rStyle w:val="VerbatimChar"/>
         </w:rPr>
-        <w:t>travel_time_matrix()</w:t>
+        <w:t>travel_time_</w:t>
+      </w:r>
+      <w:proofErr w:type="gramStart"/>
+      <w:r>
+        <w:rPr>
+          <w:rStyle w:val="VerbatimChar"/>
+        </w:rPr>
+        <w:t>matrix</w:t>
+      </w:r>
+      <w:proofErr w:type="spellEnd"/>
+      <w:r>
+        <w:rPr>
+          <w:rStyle w:val="VerbatimChar"/>
+        </w:rPr>
+        <w:t>(</w:t>
+      </w:r>
+      <w:proofErr w:type="gramEnd"/>
+      <w:r>
+        <w:rPr>
+          <w:rStyle w:val="VerbatimChar"/>
+        </w:rPr>
+        <w:t>)</w:t>
       </w:r>
       <w:r>
         <w:t xml:space="preserve"> function takes, as inputs, the spatial location of origins/destinations (either as a spatial </w:t>
@@ -1118,12 +1427,14 @@
       <w:r>
         <w:t xml:space="preserve"> object, or as a </w:t>
       </w:r>
+      <w:proofErr w:type="spellStart"/>
       <w:r>
         <w:rPr>
           <w:rStyle w:val="VerbatimChar"/>
         </w:rPr>
         <w:t>data.frame</w:t>
       </w:r>
+      <w:proofErr w:type="spellEnd"/>
       <w:r>
         <w:t xml:space="preserve"> containing the columns </w:t>
       </w:r>
@@ -1136,21 +1447,25 @@
       <w:r>
         <w:t xml:space="preserve">, </w:t>
       </w:r>
+      <w:proofErr w:type="spellStart"/>
       <w:r>
         <w:rPr>
           <w:rStyle w:val="VerbatimChar"/>
         </w:rPr>
         <w:t>lon</w:t>
       </w:r>
+      <w:proofErr w:type="spellEnd"/>
       <w:r>
         <w:t xml:space="preserve"> and </w:t>
       </w:r>
+      <w:proofErr w:type="spellStart"/>
       <w:r>
         <w:rPr>
           <w:rStyle w:val="VerbatimChar"/>
         </w:rPr>
         <w:t>lat</w:t>
       </w:r>
+      <w:proofErr w:type="spellEnd"/>
       <w:r>
         <w:t xml:space="preserve">) and a few travel parameters such as </w:t>
       </w:r>
@@ -1170,14 +1485,24 @@
         <w:t>walking distance</w:t>
       </w:r>
       <w:r>
-        <w:t xml:space="preserve">. It outputs travel time estimates for each origin-destination pair at a set </w:t>
-      </w:r>
+        <w:t xml:space="preserve">. </w:t>
+      </w:r>
+      <w:proofErr w:type="gramStart"/>
+      <w:r>
+        <w:t>It</w:t>
+      </w:r>
+      <w:proofErr w:type="gramEnd"/>
+      <w:r>
+        <w:t xml:space="preserve"> outputs travel time estimates for each origin-destination pair at a set </w:t>
+      </w:r>
+      <w:proofErr w:type="spellStart"/>
       <w:r>
         <w:rPr>
           <w:rStyle w:val="VerbatimChar"/>
         </w:rPr>
         <w:t>departure_datetime</w:t>
       </w:r>
+      <w:proofErr w:type="spellEnd"/>
       <w:r>
         <w:t>.</w:t>
       </w:r>
@@ -1188,7 +1513,15 @@
         <w:jc w:val="both"/>
       </w:pPr>
       <w:r>
-        <w:t xml:space="preserve">Since service levels can significantly vary across the day (Stępniak et al. 2019), r5r provides a </w:t>
+        <w:t>Since service levels can significantly vary across the day (</w:t>
+      </w:r>
+      <w:proofErr w:type="spellStart"/>
+      <w:r>
+        <w:t>Stępniak</w:t>
+      </w:r>
+      <w:proofErr w:type="spellEnd"/>
+      <w:r>
+        <w:t xml:space="preserve"> et al. 2019), r5r provides a </w:t>
       </w:r>
       <w:proofErr w:type="spellStart"/>
       <w:r>
@@ -1222,12 +1555,14 @@
       <w:r>
         <w:t xml:space="preserve"> will compute travel times for trips at the specified departure time and every minute for </w:t>
       </w:r>
+      <w:proofErr w:type="spellStart"/>
       <w:r>
         <w:rPr>
           <w:rStyle w:val="VerbatimChar"/>
         </w:rPr>
         <w:t>time_window</w:t>
       </w:r>
+      <w:proofErr w:type="spellEnd"/>
       <w:r>
         <w:t xml:space="preserve"> minutes after. The </w:t>
       </w:r>
@@ -1293,29 +1628,47 @@
         </w:rPr>
         <w:t xml:space="preserve"> </w:t>
       </w:r>
+      <w:proofErr w:type="spellStart"/>
       <w:r>
         <w:rPr>
           <w:rStyle w:val="FunctionTok"/>
         </w:rPr>
         <w:t>fread</w:t>
       </w:r>
+      <w:proofErr w:type="spellEnd"/>
       <w:r>
         <w:rPr>
           <w:rStyle w:val="NormalTok"/>
         </w:rPr>
         <w:t>(</w:t>
       </w:r>
+      <w:proofErr w:type="spellStart"/>
       <w:r>
         <w:rPr>
           <w:rStyle w:val="FunctionTok"/>
         </w:rPr>
         <w:t>file.path</w:t>
       </w:r>
-      <w:r>
-        <w:rPr>
-          <w:rStyle w:val="NormalTok"/>
-        </w:rPr>
-        <w:t xml:space="preserve">(data_path, </w:t>
+      <w:proofErr w:type="spellEnd"/>
+      <w:r>
+        <w:rPr>
+          <w:rStyle w:val="NormalTok"/>
+        </w:rPr>
+        <w:t>(</w:t>
+      </w:r>
+      <w:proofErr w:type="spellStart"/>
+      <w:r>
+        <w:rPr>
+          <w:rStyle w:val="NormalTok"/>
+        </w:rPr>
+        <w:t>data_path</w:t>
+      </w:r>
+      <w:proofErr w:type="spellEnd"/>
+      <w:r>
+        <w:rPr>
+          <w:rStyle w:val="NormalTok"/>
+        </w:rPr>
+        <w:t xml:space="preserve">, </w:t>
       </w:r>
       <w:r>
         <w:rPr>
@@ -1401,11 +1754,19 @@
       <w:r>
         <w:br/>
       </w:r>
-      <w:r>
-        <w:rPr>
-          <w:rStyle w:val="NormalTok"/>
-        </w:rPr>
-        <w:t xml:space="preserve">max_walk_dist </w:t>
+      <w:proofErr w:type="spellStart"/>
+      <w:r>
+        <w:rPr>
+          <w:rStyle w:val="NormalTok"/>
+        </w:rPr>
+        <w:t>max_walk_dist</w:t>
+      </w:r>
+      <w:proofErr w:type="spellEnd"/>
+      <w:r>
+        <w:rPr>
+          <w:rStyle w:val="NormalTok"/>
+        </w:rPr>
+        <w:t xml:space="preserve"> </w:t>
       </w:r>
       <w:r>
         <w:rPr>
@@ -1440,11 +1801,19 @@
       <w:r>
         <w:br/>
       </w:r>
-      <w:r>
-        <w:rPr>
-          <w:rStyle w:val="NormalTok"/>
-        </w:rPr>
-        <w:t xml:space="preserve">max_trip_duration </w:t>
+      <w:proofErr w:type="spellStart"/>
+      <w:r>
+        <w:rPr>
+          <w:rStyle w:val="NormalTok"/>
+        </w:rPr>
+        <w:t>max_trip_duration</w:t>
+      </w:r>
+      <w:proofErr w:type="spellEnd"/>
+      <w:r>
+        <w:rPr>
+          <w:rStyle w:val="NormalTok"/>
+        </w:rPr>
+        <w:t xml:space="preserve"> </w:t>
       </w:r>
       <w:r>
         <w:rPr>
@@ -1479,11 +1848,19 @@
       <w:r>
         <w:br/>
       </w:r>
-      <w:r>
-        <w:rPr>
-          <w:rStyle w:val="NormalTok"/>
-        </w:rPr>
-        <w:t xml:space="preserve">departure_datetime </w:t>
+      <w:proofErr w:type="spellStart"/>
+      <w:r>
+        <w:rPr>
+          <w:rStyle w:val="NormalTok"/>
+        </w:rPr>
+        <w:t>departure_datetime</w:t>
+      </w:r>
+      <w:proofErr w:type="spellEnd"/>
+      <w:r>
+        <w:rPr>
+          <w:rStyle w:val="NormalTok"/>
+        </w:rPr>
+        <w:t xml:space="preserve"> </w:t>
       </w:r>
       <w:r>
         <w:rPr>
@@ -1497,12 +1874,14 @@
         </w:rPr>
         <w:t xml:space="preserve"> </w:t>
       </w:r>
+      <w:proofErr w:type="spellStart"/>
       <w:r>
         <w:rPr>
           <w:rStyle w:val="FunctionTok"/>
         </w:rPr>
         <w:t>as.POSIXct</w:t>
       </w:r>
+      <w:proofErr w:type="spellEnd"/>
       <w:r>
         <w:rPr>
           <w:rStyle w:val="NormalTok"/>
@@ -1560,11 +1939,19 @@
       <w:r>
         <w:br/>
       </w:r>
-      <w:r>
-        <w:rPr>
-          <w:rStyle w:val="NormalTok"/>
-        </w:rPr>
-        <w:t xml:space="preserve">time_window </w:t>
+      <w:proofErr w:type="spellStart"/>
+      <w:r>
+        <w:rPr>
+          <w:rStyle w:val="NormalTok"/>
+        </w:rPr>
+        <w:t>time_window</w:t>
+      </w:r>
+      <w:proofErr w:type="spellEnd"/>
+      <w:r>
+        <w:rPr>
+          <w:rStyle w:val="NormalTok"/>
+        </w:rPr>
+        <w:t xml:space="preserve"> </w:t>
       </w:r>
       <w:r>
         <w:rPr>
@@ -1704,11 +2091,19 @@
       <w:r>
         <w:br/>
       </w:r>
-      <w:r>
-        <w:rPr>
-          <w:rStyle w:val="NormalTok"/>
-        </w:rPr>
-        <w:t xml:space="preserve">computation_time </w:t>
+      <w:proofErr w:type="spellStart"/>
+      <w:r>
+        <w:rPr>
+          <w:rStyle w:val="NormalTok"/>
+        </w:rPr>
+        <w:t>computation_time</w:t>
+      </w:r>
+      <w:proofErr w:type="spellEnd"/>
+      <w:r>
+        <w:rPr>
+          <w:rStyle w:val="NormalTok"/>
+        </w:rPr>
+        <w:t xml:space="preserve"> </w:t>
       </w:r>
       <w:r>
         <w:rPr>
@@ -1722,17 +2117,33 @@
         </w:rPr>
         <w:t xml:space="preserve"> </w:t>
       </w:r>
+      <w:proofErr w:type="spellStart"/>
       <w:r>
         <w:rPr>
           <w:rStyle w:val="FunctionTok"/>
         </w:rPr>
         <w:t>system.time</w:t>
       </w:r>
-      <w:r>
-        <w:rPr>
-          <w:rStyle w:val="NormalTok"/>
-        </w:rPr>
-        <w:t xml:space="preserve">(ttm </w:t>
+      <w:proofErr w:type="spellEnd"/>
+      <w:r>
+        <w:rPr>
+          <w:rStyle w:val="NormalTok"/>
+        </w:rPr>
+        <w:t>(</w:t>
+      </w:r>
+      <w:proofErr w:type="spellStart"/>
+      <w:r>
+        <w:rPr>
+          <w:rStyle w:val="NormalTok"/>
+        </w:rPr>
+        <w:t>ttm</w:t>
+      </w:r>
+      <w:proofErr w:type="spellEnd"/>
+      <w:r>
+        <w:rPr>
+          <w:rStyle w:val="NormalTok"/>
+        </w:rPr>
+        <w:t xml:space="preserve"> </w:t>
       </w:r>
       <w:r>
         <w:rPr>
@@ -1746,12 +2157,14 @@
         </w:rPr>
         <w:t xml:space="preserve"> </w:t>
       </w:r>
+      <w:proofErr w:type="spellStart"/>
       <w:r>
         <w:rPr>
           <w:rStyle w:val="FunctionTok"/>
         </w:rPr>
         <w:t>travel_time_matrix</w:t>
       </w:r>
+      <w:proofErr w:type="spellEnd"/>
       <w:r>
         <w:rPr>
           <w:rStyle w:val="NormalTok"/>
@@ -1830,17 +2243,39 @@
         </w:rPr>
         <w:t xml:space="preserve">                          </w:t>
       </w:r>
-      <w:r>
-        <w:rPr>
-          <w:rStyle w:val="AttributeTok"/>
-        </w:rPr>
-        <w:t>departure_datetime =</w:t>
-      </w:r>
-      <w:r>
-        <w:rPr>
-          <w:rStyle w:val="NormalTok"/>
-        </w:rPr>
-        <w:t xml:space="preserve"> departure_datetime,</w:t>
+      <w:proofErr w:type="spellStart"/>
+      <w:r>
+        <w:rPr>
+          <w:rStyle w:val="AttributeTok"/>
+        </w:rPr>
+        <w:t>departure_datetime</w:t>
+      </w:r>
+      <w:proofErr w:type="spellEnd"/>
+      <w:r>
+        <w:rPr>
+          <w:rStyle w:val="AttributeTok"/>
+        </w:rPr>
+        <w:t xml:space="preserve"> =</w:t>
+      </w:r>
+      <w:r>
+        <w:rPr>
+          <w:rStyle w:val="NormalTok"/>
+        </w:rPr>
+        <w:t xml:space="preserve"> </w:t>
+      </w:r>
+      <w:proofErr w:type="spellStart"/>
+      <w:r>
+        <w:rPr>
+          <w:rStyle w:val="NormalTok"/>
+        </w:rPr>
+        <w:t>departure_datetime</w:t>
+      </w:r>
+      <w:proofErr w:type="spellEnd"/>
+      <w:r>
+        <w:rPr>
+          <w:rStyle w:val="NormalTok"/>
+        </w:rPr>
+        <w:t>,</w:t>
       </w:r>
       <w:r>
         <w:br/>
@@ -1851,17 +2286,39 @@
         </w:rPr>
         <w:t xml:space="preserve">                          </w:t>
       </w:r>
-      <w:r>
-        <w:rPr>
-          <w:rStyle w:val="AttributeTok"/>
-        </w:rPr>
-        <w:t>max_walk_dist =</w:t>
-      </w:r>
-      <w:r>
-        <w:rPr>
-          <w:rStyle w:val="NormalTok"/>
-        </w:rPr>
-        <w:t xml:space="preserve"> max_walk_dist,</w:t>
+      <w:proofErr w:type="spellStart"/>
+      <w:r>
+        <w:rPr>
+          <w:rStyle w:val="AttributeTok"/>
+        </w:rPr>
+        <w:t>max_walk_dist</w:t>
+      </w:r>
+      <w:proofErr w:type="spellEnd"/>
+      <w:r>
+        <w:rPr>
+          <w:rStyle w:val="AttributeTok"/>
+        </w:rPr>
+        <w:t xml:space="preserve"> =</w:t>
+      </w:r>
+      <w:r>
+        <w:rPr>
+          <w:rStyle w:val="NormalTok"/>
+        </w:rPr>
+        <w:t xml:space="preserve"> </w:t>
+      </w:r>
+      <w:proofErr w:type="spellStart"/>
+      <w:r>
+        <w:rPr>
+          <w:rStyle w:val="NormalTok"/>
+        </w:rPr>
+        <w:t>max_walk_dist</w:t>
+      </w:r>
+      <w:proofErr w:type="spellEnd"/>
+      <w:r>
+        <w:rPr>
+          <w:rStyle w:val="NormalTok"/>
+        </w:rPr>
+        <w:t>,</w:t>
       </w:r>
       <w:r>
         <w:br/>
@@ -1872,17 +2329,39 @@
         </w:rPr>
         <w:t xml:space="preserve">                          </w:t>
       </w:r>
-      <w:r>
-        <w:rPr>
-          <w:rStyle w:val="AttributeTok"/>
-        </w:rPr>
-        <w:t>max_trip_duration =</w:t>
-      </w:r>
-      <w:r>
-        <w:rPr>
-          <w:rStyle w:val="NormalTok"/>
-        </w:rPr>
-        <w:t xml:space="preserve"> max_trip_duration,</w:t>
+      <w:proofErr w:type="spellStart"/>
+      <w:r>
+        <w:rPr>
+          <w:rStyle w:val="AttributeTok"/>
+        </w:rPr>
+        <w:t>max_trip_duration</w:t>
+      </w:r>
+      <w:proofErr w:type="spellEnd"/>
+      <w:r>
+        <w:rPr>
+          <w:rStyle w:val="AttributeTok"/>
+        </w:rPr>
+        <w:t xml:space="preserve"> =</w:t>
+      </w:r>
+      <w:r>
+        <w:rPr>
+          <w:rStyle w:val="NormalTok"/>
+        </w:rPr>
+        <w:t xml:space="preserve"> </w:t>
+      </w:r>
+      <w:proofErr w:type="spellStart"/>
+      <w:r>
+        <w:rPr>
+          <w:rStyle w:val="NormalTok"/>
+        </w:rPr>
+        <w:t>max_trip_duration</w:t>
+      </w:r>
+      <w:proofErr w:type="spellEnd"/>
+      <w:r>
+        <w:rPr>
+          <w:rStyle w:val="NormalTok"/>
+        </w:rPr>
+        <w:t>,</w:t>
       </w:r>
       <w:r>
         <w:br/>
@@ -1893,17 +2372,39 @@
         </w:rPr>
         <w:t xml:space="preserve">                          </w:t>
       </w:r>
-      <w:r>
-        <w:rPr>
-          <w:rStyle w:val="AttributeTok"/>
-        </w:rPr>
-        <w:t>time_window =</w:t>
-      </w:r>
-      <w:r>
-        <w:rPr>
-          <w:rStyle w:val="NormalTok"/>
-        </w:rPr>
-        <w:t xml:space="preserve"> time_window,</w:t>
+      <w:proofErr w:type="spellStart"/>
+      <w:r>
+        <w:rPr>
+          <w:rStyle w:val="AttributeTok"/>
+        </w:rPr>
+        <w:t>time_window</w:t>
+      </w:r>
+      <w:proofErr w:type="spellEnd"/>
+      <w:r>
+        <w:rPr>
+          <w:rStyle w:val="AttributeTok"/>
+        </w:rPr>
+        <w:t xml:space="preserve"> =</w:t>
+      </w:r>
+      <w:r>
+        <w:rPr>
+          <w:rStyle w:val="NormalTok"/>
+        </w:rPr>
+        <w:t xml:space="preserve"> </w:t>
+      </w:r>
+      <w:proofErr w:type="spellStart"/>
+      <w:r>
+        <w:rPr>
+          <w:rStyle w:val="NormalTok"/>
+        </w:rPr>
+        <w:t>time_window</w:t>
+      </w:r>
+      <w:proofErr w:type="spellEnd"/>
+      <w:r>
+        <w:rPr>
+          <w:rStyle w:val="NormalTok"/>
+        </w:rPr>
+        <w:t>,</w:t>
       </w:r>
       <w:r>
         <w:br/>
@@ -1996,7 +2497,21 @@
         <w:rPr>
           <w:rStyle w:val="NormalTok"/>
         </w:rPr>
-        <w:t>, computation_time[[</w:t>
+        <w:t xml:space="preserve">, </w:t>
+      </w:r>
+      <w:proofErr w:type="spellStart"/>
+      <w:r>
+        <w:rPr>
+          <w:rStyle w:val="NormalTok"/>
+        </w:rPr>
+        <w:t>computation_time</w:t>
+      </w:r>
+      <w:proofErr w:type="spellEnd"/>
+      <w:r>
+        <w:rPr>
+          <w:rStyle w:val="NormalTok"/>
+        </w:rPr>
+        <w:t>[[</w:t>
       </w:r>
       <w:r>
         <w:rPr>
@@ -2044,7 +2559,21 @@
         <w:rPr>
           <w:rStyle w:val="NormalTok"/>
         </w:rPr>
-        <w:t>(ttm)</w:t>
+        <w:t>(</w:t>
+      </w:r>
+      <w:proofErr w:type="spellStart"/>
+      <w:r>
+        <w:rPr>
+          <w:rStyle w:val="NormalTok"/>
+        </w:rPr>
+        <w:t>ttm</w:t>
+      </w:r>
+      <w:proofErr w:type="spellEnd"/>
+      <w:r>
+        <w:rPr>
+          <w:rStyle w:val="NormalTok"/>
+        </w:rPr>
+        <w:t>)</w:t>
       </w:r>
       <w:r>
         <w:br/>
@@ -2053,16 +2582,58 @@
         <w:rPr>
           <w:rStyle w:val="CommentTok"/>
         </w:rPr>
-        <w:t>#&gt;             fromId            toId travel_time_p005 travel_time_p025</w:t>
-      </w:r>
-      <w:r>
-        <w:br/>
-      </w:r>
+        <w:t xml:space="preserve">#&gt;             </w:t>
+      </w:r>
+      <w:proofErr w:type="spellStart"/>
       <w:r>
         <w:rPr>
           <w:rStyle w:val="CommentTok"/>
         </w:rPr>
-        <w:t>#&gt; 1: 89a901291abffff 89a901291abffff                2                2</w:t>
+        <w:t>fromId</w:t>
+      </w:r>
+      <w:proofErr w:type="spellEnd"/>
+      <w:r>
+        <w:rPr>
+          <w:rStyle w:val="CommentTok"/>
+        </w:rPr>
+        <w:t xml:space="preserve">            </w:t>
+      </w:r>
+      <w:proofErr w:type="spellStart"/>
+      <w:r>
+        <w:rPr>
+          <w:rStyle w:val="CommentTok"/>
+        </w:rPr>
+        <w:t>toId</w:t>
+      </w:r>
+      <w:proofErr w:type="spellEnd"/>
+      <w:r>
+        <w:rPr>
+          <w:rStyle w:val="CommentTok"/>
+        </w:rPr>
+        <w:t xml:space="preserve"> travel_time_p005 travel_time_p025</w:t>
+      </w:r>
+      <w:r>
+        <w:br/>
+      </w:r>
+      <w:r>
+        <w:rPr>
+          <w:rStyle w:val="CommentTok"/>
+        </w:rPr>
+        <w:t xml:space="preserve">#&gt; 1: 89a901291abffff </w:t>
+      </w:r>
+      <w:proofErr w:type="spellStart"/>
+      <w:r>
+        <w:rPr>
+          <w:rStyle w:val="CommentTok"/>
+        </w:rPr>
+        <w:t>89a901291abffff</w:t>
+      </w:r>
+      <w:proofErr w:type="spellEnd"/>
+      <w:r>
+        <w:rPr>
+          <w:rStyle w:val="CommentTok"/>
+        </w:rPr>
+        <w:t xml:space="preserve">                2                2</w:t>
       </w:r>
       <w:r>
         <w:br/>
@@ -2210,7 +2781,15 @@
         <w:jc w:val="both"/>
       </w:pPr>
       <w:r>
-        <w:t>The plot below shows how the travel times to arrive at the central bus station from several origin points vary within the time window (5th, 25th, 50th, 75th, and 95th percentiles), reflecting that travel times are more uncertain when leaving from some places than others. While there is little to no uncertainty when departing from places that are very close (walking distance) to the central bus station, travel times from places farther away are more affected by departure time variations and service frequency levels.</w:t>
+        <w:t xml:space="preserve">The plot below shows how the travel times to arrive at the central bus station from several origin points vary within the time window (5th, 25th, 50th, 75th, and 95th percentiles), reflecting that travel times are more uncertain when leaving from some places than others. While there is little to no uncertainty when departing from places that are </w:t>
+      </w:r>
+      <w:proofErr w:type="gramStart"/>
+      <w:r>
+        <w:t>very close</w:t>
+      </w:r>
+      <w:proofErr w:type="gramEnd"/>
+      <w:r>
+        <w:t xml:space="preserve"> (walking distance) to the central bus station, travel times from places farther away are more affected by departure time variations and service frequency levels.</w:t>
       </w:r>
     </w:p>
     <w:p>
@@ -2226,11 +2805,19 @@
       <w:r>
         <w:br/>
       </w:r>
-      <w:r>
-        <w:rPr>
-          <w:rStyle w:val="NormalTok"/>
-        </w:rPr>
-        <w:t xml:space="preserve">central_bus_stn </w:t>
+      <w:proofErr w:type="spellStart"/>
+      <w:r>
+        <w:rPr>
+          <w:rStyle w:val="NormalTok"/>
+        </w:rPr>
+        <w:t>central_bus_stn</w:t>
+      </w:r>
+      <w:proofErr w:type="spellEnd"/>
+      <w:r>
+        <w:rPr>
+          <w:rStyle w:val="NormalTok"/>
+        </w:rPr>
+        <w:t xml:space="preserve"> </w:t>
       </w:r>
       <w:r>
         <w:rPr>
@@ -2259,11 +2846,19 @@
       <w:r>
         <w:br/>
       </w:r>
-      <w:r>
-        <w:rPr>
-          <w:rStyle w:val="NormalTok"/>
-        </w:rPr>
-        <w:t xml:space="preserve">ttm_tw </w:t>
+      <w:proofErr w:type="spellStart"/>
+      <w:r>
+        <w:rPr>
+          <w:rStyle w:val="NormalTok"/>
+        </w:rPr>
+        <w:t>ttm_tw</w:t>
+      </w:r>
+      <w:proofErr w:type="spellEnd"/>
+      <w:r>
+        <w:rPr>
+          <w:rStyle w:val="NormalTok"/>
+        </w:rPr>
+        <w:t xml:space="preserve"> </w:t>
       </w:r>
       <w:r>
         <w:rPr>
@@ -2287,7 +2882,35 @@
         <w:rPr>
           <w:rStyle w:val="NormalTok"/>
         </w:rPr>
-        <w:t xml:space="preserve">(ttm, toId </w:t>
+        <w:t>(</w:t>
+      </w:r>
+      <w:proofErr w:type="spellStart"/>
+      <w:r>
+        <w:rPr>
+          <w:rStyle w:val="NormalTok"/>
+        </w:rPr>
+        <w:t>ttm</w:t>
+      </w:r>
+      <w:proofErr w:type="spellEnd"/>
+      <w:r>
+        <w:rPr>
+          <w:rStyle w:val="NormalTok"/>
+        </w:rPr>
+        <w:t xml:space="preserve">, </w:t>
+      </w:r>
+      <w:proofErr w:type="spellStart"/>
+      <w:r>
+        <w:rPr>
+          <w:rStyle w:val="NormalTok"/>
+        </w:rPr>
+        <w:t>toId</w:t>
+      </w:r>
+      <w:proofErr w:type="spellEnd"/>
+      <w:r>
+        <w:rPr>
+          <w:rStyle w:val="NormalTok"/>
+        </w:rPr>
+        <w:t xml:space="preserve"> </w:t>
       </w:r>
       <w:r>
         <w:rPr>
@@ -2299,7 +2922,14 @@
         <w:rPr>
           <w:rStyle w:val="NormalTok"/>
         </w:rPr>
-        <w:t xml:space="preserve"> central_bus_stn</w:t>
+        <w:t xml:space="preserve"> </w:t>
+      </w:r>
+      <w:proofErr w:type="spellStart"/>
+      <w:r>
+        <w:rPr>
+          <w:rStyle w:val="NormalTok"/>
+        </w:rPr>
+        <w:t>central_bus_stn</w:t>
       </w:r>
       <w:r>
         <w:rPr>
@@ -2311,7 +2941,14 @@
         <w:rPr>
           <w:rStyle w:val="NormalTok"/>
         </w:rPr>
-        <w:t>id)</w:t>
+        <w:t>id</w:t>
+      </w:r>
+      <w:proofErr w:type="spellEnd"/>
+      <w:r>
+        <w:rPr>
+          <w:rStyle w:val="NormalTok"/>
+        </w:rPr>
+        <w:t>)</w:t>
       </w:r>
       <w:r>
         <w:br/>
@@ -2328,11 +2965,19 @@
       <w:r>
         <w:br/>
       </w:r>
-      <w:r>
-        <w:rPr>
-          <w:rStyle w:val="NormalTok"/>
-        </w:rPr>
-        <w:t xml:space="preserve">plot_data </w:t>
+      <w:proofErr w:type="spellStart"/>
+      <w:r>
+        <w:rPr>
+          <w:rStyle w:val="NormalTok"/>
+        </w:rPr>
+        <w:t>plot_data</w:t>
+      </w:r>
+      <w:proofErr w:type="spellEnd"/>
+      <w:r>
+        <w:rPr>
+          <w:rStyle w:val="NormalTok"/>
+        </w:rPr>
+        <w:t xml:space="preserve"> </w:t>
       </w:r>
       <w:r>
         <w:rPr>
@@ -2346,17 +2991,33 @@
         </w:rPr>
         <w:t xml:space="preserve"> </w:t>
       </w:r>
+      <w:proofErr w:type="spellStart"/>
       <w:r>
         <w:rPr>
           <w:rStyle w:val="FunctionTok"/>
         </w:rPr>
         <w:t>setnames</w:t>
       </w:r>
-      <w:r>
-        <w:rPr>
-          <w:rStyle w:val="NormalTok"/>
-        </w:rPr>
-        <w:t xml:space="preserve">(ttm_tw, </w:t>
+      <w:proofErr w:type="spellEnd"/>
+      <w:r>
+        <w:rPr>
+          <w:rStyle w:val="NormalTok"/>
+        </w:rPr>
+        <w:t>(</w:t>
+      </w:r>
+      <w:proofErr w:type="spellStart"/>
+      <w:r>
+        <w:rPr>
+          <w:rStyle w:val="NormalTok"/>
+        </w:rPr>
+        <w:t>ttm_tw</w:t>
+      </w:r>
+      <w:proofErr w:type="spellEnd"/>
+      <w:r>
+        <w:rPr>
+          <w:rStyle w:val="NormalTok"/>
+        </w:rPr>
+        <w:t xml:space="preserve">, </w:t>
       </w:r>
       <w:r>
         <w:rPr>
@@ -2374,7 +3035,21 @@
         <w:rPr>
           <w:rStyle w:val="StringTok"/>
         </w:rPr>
-        <w:t>'mediantt'</w:t>
+        <w:t>'</w:t>
+      </w:r>
+      <w:proofErr w:type="spellStart"/>
+      <w:r>
+        <w:rPr>
+          <w:rStyle w:val="StringTok"/>
+        </w:rPr>
+        <w:t>mediantt</w:t>
+      </w:r>
+      <w:proofErr w:type="spellEnd"/>
+      <w:r>
+        <w:rPr>
+          <w:rStyle w:val="StringTok"/>
+        </w:rPr>
+        <w:t>'</w:t>
       </w:r>
       <w:r>
         <w:rPr>
@@ -2437,7 +3112,21 @@
         <w:rPr>
           <w:rStyle w:val="StringTok"/>
         </w:rPr>
-        <w:t>"^travel_time_p"</w:t>
+        <w:t>"^</w:t>
+      </w:r>
+      <w:proofErr w:type="spellStart"/>
+      <w:r>
+        <w:rPr>
+          <w:rStyle w:val="StringTok"/>
+        </w:rPr>
+        <w:t>travel_time_p</w:t>
+      </w:r>
+      <w:proofErr w:type="spellEnd"/>
+      <w:r>
+        <w:rPr>
+          <w:rStyle w:val="StringTok"/>
+        </w:rPr>
+        <w:t>"</w:t>
       </w:r>
       <w:r>
         <w:rPr>
@@ -2503,7 +3192,21 @@
         <w:rPr>
           <w:rStyle w:val="StringTok"/>
         </w:rPr>
-        <w:t>"travel_time"</w:t>
+        <w:t>"</w:t>
+      </w:r>
+      <w:proofErr w:type="spellStart"/>
+      <w:r>
+        <w:rPr>
+          <w:rStyle w:val="StringTok"/>
+        </w:rPr>
+        <w:t>travel_time</w:t>
+      </w:r>
+      <w:proofErr w:type="spellEnd"/>
+      <w:r>
+        <w:rPr>
+          <w:rStyle w:val="StringTok"/>
+        </w:rPr>
+        <w:t>"</w:t>
       </w:r>
       <w:r>
         <w:rPr>
@@ -2526,12 +3229,14 @@
       <w:r>
         <w:br/>
       </w:r>
+      <w:proofErr w:type="spellStart"/>
       <w:r>
         <w:rPr>
           <w:rStyle w:val="FunctionTok"/>
         </w:rPr>
         <w:t>ggplot</w:t>
       </w:r>
+      <w:proofErr w:type="spellEnd"/>
       <w:r>
         <w:rPr>
           <w:rStyle w:val="NormalTok"/>
@@ -2544,18 +3249,28 @@
         </w:rPr>
         <w:t>data=</w:t>
       </w:r>
-      <w:r>
-        <w:rPr>
-          <w:rStyle w:val="NormalTok"/>
-        </w:rPr>
-        <w:t xml:space="preserve">plot_data, </w:t>
-      </w:r>
+      <w:proofErr w:type="spellStart"/>
+      <w:r>
+        <w:rPr>
+          <w:rStyle w:val="NormalTok"/>
+        </w:rPr>
+        <w:t>plot_data</w:t>
+      </w:r>
+      <w:proofErr w:type="spellEnd"/>
+      <w:r>
+        <w:rPr>
+          <w:rStyle w:val="NormalTok"/>
+        </w:rPr>
+        <w:t xml:space="preserve">, </w:t>
+      </w:r>
+      <w:proofErr w:type="spellStart"/>
       <w:r>
         <w:rPr>
           <w:rStyle w:val="FunctionTok"/>
         </w:rPr>
         <w:t>aes</w:t>
       </w:r>
+      <w:proofErr w:type="spellEnd"/>
       <w:r>
         <w:rPr>
           <w:rStyle w:val="NormalTok"/>
@@ -2572,7 +3287,21 @@
         <w:rPr>
           <w:rStyle w:val="NormalTok"/>
         </w:rPr>
-        <w:t xml:space="preserve"> travel_time, </w:t>
+        <w:t xml:space="preserve"> </w:t>
+      </w:r>
+      <w:proofErr w:type="spellStart"/>
+      <w:r>
+        <w:rPr>
+          <w:rStyle w:val="NormalTok"/>
+        </w:rPr>
+        <w:t>travel_time</w:t>
+      </w:r>
+      <w:proofErr w:type="spellEnd"/>
+      <w:r>
+        <w:rPr>
+          <w:rStyle w:val="NormalTok"/>
+        </w:rPr>
+        <w:t xml:space="preserve">, </w:t>
       </w:r>
       <w:r>
         <w:rPr>
@@ -2596,7 +3325,35 @@
         <w:rPr>
           <w:rStyle w:val="NormalTok"/>
         </w:rPr>
-        <w:t xml:space="preserve">(fromId, mediantt))) </w:t>
+        <w:t>(</w:t>
+      </w:r>
+      <w:proofErr w:type="spellStart"/>
+      <w:r>
+        <w:rPr>
+          <w:rStyle w:val="NormalTok"/>
+        </w:rPr>
+        <w:t>fromId</w:t>
+      </w:r>
+      <w:proofErr w:type="spellEnd"/>
+      <w:r>
+        <w:rPr>
+          <w:rStyle w:val="NormalTok"/>
+        </w:rPr>
+        <w:t xml:space="preserve">, </w:t>
+      </w:r>
+      <w:proofErr w:type="spellStart"/>
+      <w:r>
+        <w:rPr>
+          <w:rStyle w:val="NormalTok"/>
+        </w:rPr>
+        <w:t>mediantt</w:t>
+      </w:r>
+      <w:proofErr w:type="spellEnd"/>
+      <w:r>
+        <w:rPr>
+          <w:rStyle w:val="NormalTok"/>
+        </w:rPr>
+        <w:t xml:space="preserve">))) </w:t>
       </w:r>
       <w:r>
         <w:rPr>
@@ -2613,12 +3370,14 @@
         </w:rPr>
         <w:t xml:space="preserve">  </w:t>
       </w:r>
+      <w:proofErr w:type="spellStart"/>
       <w:r>
         <w:rPr>
           <w:rStyle w:val="FunctionTok"/>
         </w:rPr>
         <w:t>geom_point</w:t>
       </w:r>
+      <w:proofErr w:type="spellEnd"/>
       <w:r>
         <w:rPr>
           <w:rStyle w:val="NormalTok"/>
@@ -2688,24 +3447,28 @@
         </w:rPr>
         <w:t xml:space="preserve">  </w:t>
       </w:r>
+      <w:proofErr w:type="spellStart"/>
       <w:r>
         <w:rPr>
           <w:rStyle w:val="FunctionTok"/>
         </w:rPr>
         <w:t>geom_line</w:t>
       </w:r>
+      <w:proofErr w:type="spellEnd"/>
       <w:r>
         <w:rPr>
           <w:rStyle w:val="NormalTok"/>
         </w:rPr>
         <w:t>(</w:t>
       </w:r>
+      <w:proofErr w:type="spellStart"/>
       <w:r>
         <w:rPr>
           <w:rStyle w:val="FunctionTok"/>
         </w:rPr>
         <w:t>aes</w:t>
       </w:r>
+      <w:proofErr w:type="spellEnd"/>
       <w:r>
         <w:rPr>
           <w:rStyle w:val="NormalTok"/>
@@ -2718,11 +3481,19 @@
         </w:rPr>
         <w:t>y=</w:t>
       </w:r>
-      <w:r>
-        <w:rPr>
-          <w:rStyle w:val="NormalTok"/>
-        </w:rPr>
-        <w:t xml:space="preserve">mediantt, </w:t>
+      <w:proofErr w:type="spellStart"/>
+      <w:r>
+        <w:rPr>
+          <w:rStyle w:val="NormalTok"/>
+        </w:rPr>
+        <w:t>mediantt</w:t>
+      </w:r>
+      <w:proofErr w:type="spellEnd"/>
+      <w:r>
+        <w:rPr>
+          <w:rStyle w:val="NormalTok"/>
+        </w:rPr>
+        <w:t xml:space="preserve">, </w:t>
       </w:r>
       <w:r>
         <w:rPr>
@@ -2730,11 +3501,19 @@
         </w:rPr>
         <w:t>group=</w:t>
       </w:r>
-      <w:r>
-        <w:rPr>
-          <w:rStyle w:val="NormalTok"/>
-        </w:rPr>
-        <w:t xml:space="preserve">toId), </w:t>
+      <w:proofErr w:type="spellStart"/>
+      <w:r>
+        <w:rPr>
+          <w:rStyle w:val="NormalTok"/>
+        </w:rPr>
+        <w:t>toId</w:t>
+      </w:r>
+      <w:proofErr w:type="spellEnd"/>
+      <w:r>
+        <w:rPr>
+          <w:rStyle w:val="NormalTok"/>
+        </w:rPr>
+        <w:t xml:space="preserve">), </w:t>
       </w:r>
       <w:r>
         <w:rPr>
@@ -2787,12 +3566,14 @@
         </w:rPr>
         <w:t xml:space="preserve">  </w:t>
       </w:r>
+      <w:proofErr w:type="spellStart"/>
       <w:r>
         <w:rPr>
           <w:rStyle w:val="FunctionTok"/>
         </w:rPr>
         <w:t>expand_limits</w:t>
       </w:r>
+      <w:proofErr w:type="spellEnd"/>
       <w:r>
         <w:rPr>
           <w:rStyle w:val="NormalTok"/>
@@ -2838,12 +3619,14 @@
         </w:rPr>
         <w:t xml:space="preserve">  </w:t>
       </w:r>
+      <w:proofErr w:type="spellStart"/>
       <w:r>
         <w:rPr>
           <w:rStyle w:val="FunctionTok"/>
         </w:rPr>
         <w:t>scale_y_continuous</w:t>
       </w:r>
+      <w:proofErr w:type="spellEnd"/>
       <w:r>
         <w:rPr>
           <w:rStyle w:val="NormalTok"/>
@@ -2949,12 +3732,14 @@
         </w:rPr>
         <w:t xml:space="preserve">  </w:t>
       </w:r>
+      <w:proofErr w:type="spellStart"/>
       <w:r>
         <w:rPr>
           <w:rStyle w:val="FunctionTok"/>
         </w:rPr>
         <w:t>theme_minimal</w:t>
       </w:r>
+      <w:proofErr w:type="spellEnd"/>
       <w:r>
         <w:rPr>
           <w:rStyle w:val="NormalTok"/>
@@ -2988,11 +3773,19 @@
         </w:rPr>
         <w:t>(</w:t>
       </w:r>
-      <w:r>
-        <w:rPr>
-          <w:rStyle w:val="AttributeTok"/>
-        </w:rPr>
-        <w:t>panel.grid.major =</w:t>
+      <w:proofErr w:type="spellStart"/>
+      <w:r>
+        <w:rPr>
+          <w:rStyle w:val="AttributeTok"/>
+        </w:rPr>
+        <w:t>panel.grid.major</w:t>
+      </w:r>
+      <w:proofErr w:type="spellEnd"/>
+      <w:r>
+        <w:rPr>
+          <w:rStyle w:val="AttributeTok"/>
+        </w:rPr>
+        <w:t xml:space="preserve"> =</w:t>
       </w:r>
       <w:r>
         <w:rPr>
@@ -3000,12 +3793,14 @@
         </w:rPr>
         <w:t xml:space="preserve"> </w:t>
       </w:r>
+      <w:proofErr w:type="spellStart"/>
       <w:r>
         <w:rPr>
           <w:rStyle w:val="FunctionTok"/>
         </w:rPr>
         <w:t>element_blank</w:t>
       </w:r>
+      <w:proofErr w:type="spellEnd"/>
       <w:r>
         <w:rPr>
           <w:rStyle w:val="NormalTok"/>
@@ -3021,11 +3816,19 @@
         </w:rPr>
         <w:t xml:space="preserve">        </w:t>
       </w:r>
-      <w:r>
-        <w:rPr>
-          <w:rStyle w:val="AttributeTok"/>
-        </w:rPr>
-        <w:t>panel.grid.minor =</w:t>
+      <w:proofErr w:type="spellStart"/>
+      <w:r>
+        <w:rPr>
+          <w:rStyle w:val="AttributeTok"/>
+        </w:rPr>
+        <w:t>panel.grid.minor</w:t>
+      </w:r>
+      <w:proofErr w:type="spellEnd"/>
+      <w:r>
+        <w:rPr>
+          <w:rStyle w:val="AttributeTok"/>
+        </w:rPr>
+        <w:t xml:space="preserve"> =</w:t>
       </w:r>
       <w:r>
         <w:rPr>
@@ -3033,12 +3836,14 @@
         </w:rPr>
         <w:t xml:space="preserve"> </w:t>
       </w:r>
+      <w:proofErr w:type="spellStart"/>
       <w:r>
         <w:rPr>
           <w:rStyle w:val="FunctionTok"/>
         </w:rPr>
         <w:t>element_blank</w:t>
       </w:r>
+      <w:proofErr w:type="spellEnd"/>
       <w:r>
         <w:rPr>
           <w:rStyle w:val="NormalTok"/>
@@ -3054,11 +3859,19 @@
         </w:rPr>
         <w:t xml:space="preserve">        </w:t>
       </w:r>
-      <w:r>
-        <w:rPr>
-          <w:rStyle w:val="AttributeTok"/>
-        </w:rPr>
-        <w:t>axis.text.x =</w:t>
+      <w:proofErr w:type="spellStart"/>
+      <w:r>
+        <w:rPr>
+          <w:rStyle w:val="AttributeTok"/>
+        </w:rPr>
+        <w:t>axis.text.x</w:t>
+      </w:r>
+      <w:proofErr w:type="spellEnd"/>
+      <w:r>
+        <w:rPr>
+          <w:rStyle w:val="AttributeTok"/>
+        </w:rPr>
+        <w:t xml:space="preserve"> =</w:t>
       </w:r>
       <w:r>
         <w:rPr>
@@ -3066,12 +3879,14 @@
         </w:rPr>
         <w:t xml:space="preserve"> </w:t>
       </w:r>
+      <w:proofErr w:type="spellStart"/>
       <w:r>
         <w:rPr>
           <w:rStyle w:val="FunctionTok"/>
         </w:rPr>
         <w:t>element_blank</w:t>
       </w:r>
+      <w:proofErr w:type="spellEnd"/>
       <w:r>
         <w:rPr>
           <w:rStyle w:val="NormalTok"/>
@@ -3087,11 +3902,19 @@
         </w:rPr>
         <w:t xml:space="preserve">        </w:t>
       </w:r>
-      <w:r>
-        <w:rPr>
-          <w:rStyle w:val="AttributeTok"/>
-        </w:rPr>
-        <w:t>axis.ticks =</w:t>
+      <w:proofErr w:type="spellStart"/>
+      <w:r>
+        <w:rPr>
+          <w:rStyle w:val="AttributeTok"/>
+        </w:rPr>
+        <w:t>axis.ticks</w:t>
+      </w:r>
+      <w:proofErr w:type="spellEnd"/>
+      <w:r>
+        <w:rPr>
+          <w:rStyle w:val="AttributeTok"/>
+        </w:rPr>
+        <w:t xml:space="preserve"> =</w:t>
       </w:r>
       <w:r>
         <w:rPr>
@@ -3099,12 +3922,14 @@
         </w:rPr>
         <w:t xml:space="preserve"> </w:t>
       </w:r>
+      <w:proofErr w:type="spellStart"/>
       <w:r>
         <w:rPr>
           <w:rStyle w:val="FunctionTok"/>
         </w:rPr>
         <w:t>element_blank</w:t>
       </w:r>
+      <w:proofErr w:type="spellEnd"/>
       <w:r>
         <w:rPr>
           <w:rStyle w:val="NormalTok"/>
@@ -3120,11 +3945,19 @@
         </w:rPr>
         <w:t xml:space="preserve">        </w:t>
       </w:r>
-      <w:r>
-        <w:rPr>
-          <w:rStyle w:val="AttributeTok"/>
-        </w:rPr>
-        <w:t>panel.border =</w:t>
+      <w:proofErr w:type="spellStart"/>
+      <w:r>
+        <w:rPr>
+          <w:rStyle w:val="AttributeTok"/>
+        </w:rPr>
+        <w:t>panel.border</w:t>
+      </w:r>
+      <w:proofErr w:type="spellEnd"/>
+      <w:r>
+        <w:rPr>
+          <w:rStyle w:val="AttributeTok"/>
+        </w:rPr>
+        <w:t xml:space="preserve"> =</w:t>
       </w:r>
       <w:r>
         <w:rPr>
@@ -3132,12 +3965,14 @@
         </w:rPr>
         <w:t xml:space="preserve"> </w:t>
       </w:r>
+      <w:proofErr w:type="spellStart"/>
       <w:r>
         <w:rPr>
           <w:rStyle w:val="FunctionTok"/>
         </w:rPr>
         <w:t>element_rect</w:t>
       </w:r>
+      <w:proofErr w:type="spellEnd"/>
       <w:r>
         <w:rPr>
           <w:rStyle w:val="NormalTok"/>
@@ -3168,11 +4003,19 @@
         </w:rPr>
         <w:t xml:space="preserve">, </w:t>
       </w:r>
-      <w:r>
-        <w:rPr>
-          <w:rStyle w:val="AttributeTok"/>
-        </w:rPr>
-        <w:t>colour =</w:t>
+      <w:proofErr w:type="spellStart"/>
+      <w:r>
+        <w:rPr>
+          <w:rStyle w:val="AttributeTok"/>
+        </w:rPr>
+        <w:t>colour</w:t>
+      </w:r>
+      <w:proofErr w:type="spellEnd"/>
+      <w:r>
+        <w:rPr>
+          <w:rStyle w:val="AttributeTok"/>
+        </w:rPr>
+        <w:t xml:space="preserve"> =</w:t>
       </w:r>
       <w:r>
         <w:rPr>
@@ -3438,11 +4281,19 @@
       <w:r>
         <w:br/>
       </w:r>
-      <w:r>
-        <w:rPr>
-          <w:rStyle w:val="NormalTok"/>
-        </w:rPr>
-        <w:t xml:space="preserve">street_net </w:t>
+      <w:proofErr w:type="spellStart"/>
+      <w:r>
+        <w:rPr>
+          <w:rStyle w:val="NormalTok"/>
+        </w:rPr>
+        <w:t>street_net</w:t>
+      </w:r>
+      <w:proofErr w:type="spellEnd"/>
+      <w:r>
+        <w:rPr>
+          <w:rStyle w:val="NormalTok"/>
+        </w:rPr>
+        <w:t xml:space="preserve"> </w:t>
       </w:r>
       <w:r>
         <w:rPr>
@@ -3456,12 +4307,14 @@
         </w:rPr>
         <w:t xml:space="preserve"> </w:t>
       </w:r>
+      <w:proofErr w:type="spellStart"/>
       <w:r>
         <w:rPr>
           <w:rStyle w:val="FunctionTok"/>
         </w:rPr>
         <w:t>street_network_to_sf</w:t>
       </w:r>
+      <w:proofErr w:type="spellEnd"/>
       <w:r>
         <w:rPr>
           <w:rStyle w:val="NormalTok"/>
@@ -3483,11 +4336,19 @@
       <w:r>
         <w:br/>
       </w:r>
-      <w:r>
-        <w:rPr>
-          <w:rStyle w:val="NormalTok"/>
-        </w:rPr>
-        <w:t xml:space="preserve">travel_times </w:t>
+      <w:proofErr w:type="spellStart"/>
+      <w:r>
+        <w:rPr>
+          <w:rStyle w:val="NormalTok"/>
+        </w:rPr>
+        <w:t>travel_times</w:t>
+      </w:r>
+      <w:proofErr w:type="spellEnd"/>
+      <w:r>
+        <w:rPr>
+          <w:rStyle w:val="NormalTok"/>
+        </w:rPr>
+        <w:t xml:space="preserve"> </w:t>
       </w:r>
       <w:r>
         <w:rPr>
@@ -3499,7 +4360,35 @@
         <w:rPr>
           <w:rStyle w:val="NormalTok"/>
         </w:rPr>
-        <w:t xml:space="preserve"> ttm[fromId </w:t>
+        <w:t xml:space="preserve"> </w:t>
+      </w:r>
+      <w:proofErr w:type="spellStart"/>
+      <w:r>
+        <w:rPr>
+          <w:rStyle w:val="NormalTok"/>
+        </w:rPr>
+        <w:t>ttm</w:t>
+      </w:r>
+      <w:proofErr w:type="spellEnd"/>
+      <w:r>
+        <w:rPr>
+          <w:rStyle w:val="NormalTok"/>
+        </w:rPr>
+        <w:t>[</w:t>
+      </w:r>
+      <w:proofErr w:type="spellStart"/>
+      <w:r>
+        <w:rPr>
+          <w:rStyle w:val="NormalTok"/>
+        </w:rPr>
+        <w:t>fromId</w:t>
+      </w:r>
+      <w:proofErr w:type="spellEnd"/>
+      <w:r>
+        <w:rPr>
+          <w:rStyle w:val="NormalTok"/>
+        </w:rPr>
+        <w:t xml:space="preserve"> </w:t>
       </w:r>
       <w:r>
         <w:rPr>
@@ -3511,7 +4400,14 @@
         <w:rPr>
           <w:rStyle w:val="NormalTok"/>
         </w:rPr>
-        <w:t xml:space="preserve"> central_bus_stn</w:t>
+        <w:t xml:space="preserve"> </w:t>
+      </w:r>
+      <w:proofErr w:type="spellStart"/>
+      <w:r>
+        <w:rPr>
+          <w:rStyle w:val="NormalTok"/>
+        </w:rPr>
+        <w:t>central_bus_stn</w:t>
       </w:r>
       <w:r>
         <w:rPr>
@@ -3523,16 +4419,31 @@
         <w:rPr>
           <w:rStyle w:val="NormalTok"/>
         </w:rPr>
-        <w:t>id]</w:t>
-      </w:r>
-      <w:r>
-        <w:br/>
-      </w:r>
-      <w:r>
-        <w:rPr>
-          <w:rStyle w:val="NormalTok"/>
-        </w:rPr>
-        <w:t>travel_times[points, on</w:t>
+        <w:t>id</w:t>
+      </w:r>
+      <w:proofErr w:type="spellEnd"/>
+      <w:r>
+        <w:rPr>
+          <w:rStyle w:val="NormalTok"/>
+        </w:rPr>
+        <w:t>]</w:t>
+      </w:r>
+      <w:r>
+        <w:br/>
+      </w:r>
+      <w:proofErr w:type="spellStart"/>
+      <w:r>
+        <w:rPr>
+          <w:rStyle w:val="NormalTok"/>
+        </w:rPr>
+        <w:t>travel_times</w:t>
+      </w:r>
+      <w:proofErr w:type="spellEnd"/>
+      <w:r>
+        <w:rPr>
+          <w:rStyle w:val="NormalTok"/>
+        </w:rPr>
+        <w:t>[points, on</w:t>
       </w:r>
       <w:r>
         <w:rPr>
@@ -3556,7 +4467,21 @@
         <w:rPr>
           <w:rStyle w:val="StringTok"/>
         </w:rPr>
-        <w:t>'toId'</w:t>
+        <w:t>'</w:t>
+      </w:r>
+      <w:proofErr w:type="spellStart"/>
+      <w:r>
+        <w:rPr>
+          <w:rStyle w:val="StringTok"/>
+        </w:rPr>
+        <w:t>toId</w:t>
+      </w:r>
+      <w:proofErr w:type="spellEnd"/>
+      <w:r>
+        <w:rPr>
+          <w:rStyle w:val="StringTok"/>
+        </w:rPr>
+        <w:t>'</w:t>
       </w:r>
       <w:r>
         <w:rPr>
@@ -3606,29 +4531,73 @@
         </w:rPr>
         <w:t>(</w:t>
       </w:r>
-      <w:r>
-        <w:rPr>
-          <w:rStyle w:val="AttributeTok"/>
-        </w:rPr>
-        <w:t>lon =</w:t>
-      </w:r>
-      <w:r>
-        <w:rPr>
-          <w:rStyle w:val="NormalTok"/>
-        </w:rPr>
-        <w:t xml:space="preserve"> i.lon, </w:t>
-      </w:r>
-      <w:r>
-        <w:rPr>
-          <w:rStyle w:val="AttributeTok"/>
-        </w:rPr>
-        <w:t>lat =</w:t>
-      </w:r>
-      <w:r>
-        <w:rPr>
-          <w:rStyle w:val="NormalTok"/>
-        </w:rPr>
-        <w:t xml:space="preserve"> i.lat)]</w:t>
+      <w:proofErr w:type="spellStart"/>
+      <w:r>
+        <w:rPr>
+          <w:rStyle w:val="AttributeTok"/>
+        </w:rPr>
+        <w:t>lon</w:t>
+      </w:r>
+      <w:proofErr w:type="spellEnd"/>
+      <w:r>
+        <w:rPr>
+          <w:rStyle w:val="AttributeTok"/>
+        </w:rPr>
+        <w:t xml:space="preserve"> =</w:t>
+      </w:r>
+      <w:r>
+        <w:rPr>
+          <w:rStyle w:val="NormalTok"/>
+        </w:rPr>
+        <w:t xml:space="preserve"> </w:t>
+      </w:r>
+      <w:proofErr w:type="spellStart"/>
+      <w:r>
+        <w:rPr>
+          <w:rStyle w:val="NormalTok"/>
+        </w:rPr>
+        <w:t>i.lon</w:t>
+      </w:r>
+      <w:proofErr w:type="spellEnd"/>
+      <w:r>
+        <w:rPr>
+          <w:rStyle w:val="NormalTok"/>
+        </w:rPr>
+        <w:t xml:space="preserve">, </w:t>
+      </w:r>
+      <w:proofErr w:type="spellStart"/>
+      <w:r>
+        <w:rPr>
+          <w:rStyle w:val="AttributeTok"/>
+        </w:rPr>
+        <w:t>lat</w:t>
+      </w:r>
+      <w:proofErr w:type="spellEnd"/>
+      <w:r>
+        <w:rPr>
+          <w:rStyle w:val="AttributeTok"/>
+        </w:rPr>
+        <w:t xml:space="preserve"> =</w:t>
+      </w:r>
+      <w:r>
+        <w:rPr>
+          <w:rStyle w:val="NormalTok"/>
+        </w:rPr>
+        <w:t xml:space="preserve"> </w:t>
+      </w:r>
+      <w:proofErr w:type="spellStart"/>
+      <w:r>
+        <w:rPr>
+          <w:rStyle w:val="NormalTok"/>
+        </w:rPr>
+        <w:t>i.lat</w:t>
+      </w:r>
+      <w:proofErr w:type="spellEnd"/>
+      <w:r>
+        <w:rPr>
+          <w:rStyle w:val="NormalTok"/>
+        </w:rPr>
+        <w:t>)]</w:t>
       </w:r>
       <w:r>
         <w:br/>
@@ -3645,11 +4614,19 @@
       <w:r>
         <w:br/>
       </w:r>
-      <w:r>
-        <w:rPr>
-          <w:rStyle w:val="NormalTok"/>
-        </w:rPr>
-        <w:t xml:space="preserve">travel_times.interp </w:t>
+      <w:proofErr w:type="spellStart"/>
+      <w:r>
+        <w:rPr>
+          <w:rStyle w:val="NormalTok"/>
+        </w:rPr>
+        <w:t>travel_times.interp</w:t>
+      </w:r>
+      <w:proofErr w:type="spellEnd"/>
+      <w:r>
+        <w:rPr>
+          <w:rStyle w:val="NormalTok"/>
+        </w:rPr>
+        <w:t xml:space="preserve"> </w:t>
       </w:r>
       <w:r>
         <w:rPr>
@@ -3675,29 +4652,75 @@
         </w:rPr>
         <w:t>(</w:t>
       </w:r>
+      <w:proofErr w:type="spellStart"/>
       <w:r>
         <w:rPr>
           <w:rStyle w:val="FunctionTok"/>
         </w:rPr>
         <w:t>na.omit</w:t>
       </w:r>
-      <w:r>
-        <w:rPr>
-          <w:rStyle w:val="NormalTok"/>
-        </w:rPr>
-        <w:t xml:space="preserve">(travel_times), </w:t>
-      </w:r>
+      <w:proofErr w:type="spellEnd"/>
+      <w:r>
+        <w:rPr>
+          <w:rStyle w:val="NormalTok"/>
+        </w:rPr>
+        <w:t>(</w:t>
+      </w:r>
+      <w:proofErr w:type="spellStart"/>
+      <w:r>
+        <w:rPr>
+          <w:rStyle w:val="NormalTok"/>
+        </w:rPr>
+        <w:t>travel_times</w:t>
+      </w:r>
+      <w:proofErr w:type="spellEnd"/>
+      <w:r>
+        <w:rPr>
+          <w:rStyle w:val="NormalTok"/>
+        </w:rPr>
+        <w:t xml:space="preserve">), </w:t>
+      </w:r>
+      <w:proofErr w:type="spellStart"/>
       <w:r>
         <w:rPr>
           <w:rStyle w:val="FunctionTok"/>
         </w:rPr>
         <w:t>interp</w:t>
       </w:r>
-      <w:r>
-        <w:rPr>
-          <w:rStyle w:val="NormalTok"/>
-        </w:rPr>
-        <w:t xml:space="preserve">(lon, lat, travel_time_p050)) </w:t>
+      <w:proofErr w:type="spellEnd"/>
+      <w:r>
+        <w:rPr>
+          <w:rStyle w:val="NormalTok"/>
+        </w:rPr>
+        <w:t>(</w:t>
+      </w:r>
+      <w:proofErr w:type="spellStart"/>
+      <w:r>
+        <w:rPr>
+          <w:rStyle w:val="NormalTok"/>
+        </w:rPr>
+        <w:t>lon</w:t>
+      </w:r>
+      <w:proofErr w:type="spellEnd"/>
+      <w:r>
+        <w:rPr>
+          <w:rStyle w:val="NormalTok"/>
+        </w:rPr>
+        <w:t xml:space="preserve">, </w:t>
+      </w:r>
+      <w:proofErr w:type="spellStart"/>
+      <w:r>
+        <w:rPr>
+          <w:rStyle w:val="NormalTok"/>
+        </w:rPr>
+        <w:t>lat</w:t>
+      </w:r>
+      <w:proofErr w:type="spellEnd"/>
+      <w:r>
+        <w:rPr>
+          <w:rStyle w:val="NormalTok"/>
+        </w:rPr>
+        <w:t xml:space="preserve">, travel_time_p050)) </w:t>
       </w:r>
       <w:r>
         <w:rPr>
@@ -3726,30 +4749,42 @@
         </w:rPr>
         <w:t>(</w:t>
       </w:r>
+      <w:proofErr w:type="spellStart"/>
       <w:r>
         <w:rPr>
           <w:rStyle w:val="FunctionTok"/>
         </w:rPr>
         <w:t>cbind</w:t>
       </w:r>
+      <w:proofErr w:type="spellEnd"/>
       <w:r>
         <w:rPr>
           <w:rStyle w:val="NormalTok"/>
         </w:rPr>
         <w:t>(</w:t>
       </w:r>
-      <w:r>
-        <w:rPr>
-          <w:rStyle w:val="AttributeTok"/>
-        </w:rPr>
-        <w:t>travel_time=</w:t>
-      </w:r>
+      <w:proofErr w:type="spellStart"/>
+      <w:r>
+        <w:rPr>
+          <w:rStyle w:val="AttributeTok"/>
+        </w:rPr>
+        <w:t>travel_time</w:t>
+      </w:r>
+      <w:proofErr w:type="spellEnd"/>
+      <w:r>
+        <w:rPr>
+          <w:rStyle w:val="AttributeTok"/>
+        </w:rPr>
+        <w:t>=</w:t>
+      </w:r>
+      <w:proofErr w:type="spellStart"/>
       <w:r>
         <w:rPr>
           <w:rStyle w:val="FunctionTok"/>
         </w:rPr>
         <w:t>as.vector</w:t>
       </w:r>
+      <w:proofErr w:type="spellEnd"/>
       <w:r>
         <w:rPr>
           <w:rStyle w:val="NormalTok"/>
@@ -3873,12 +4908,14 @@
         </w:rPr>
         <w:t xml:space="preserve">  </w:t>
       </w:r>
+      <w:proofErr w:type="spellStart"/>
       <w:r>
         <w:rPr>
           <w:rStyle w:val="FunctionTok"/>
         </w:rPr>
         <w:t>as.data.frame</w:t>
       </w:r>
+      <w:proofErr w:type="spellEnd"/>
       <w:r>
         <w:rPr>
           <w:rStyle w:val="NormalTok"/>
@@ -3897,12 +4934,14 @@
         </w:rPr>
         <w:t xml:space="preserve"> </w:t>
       </w:r>
+      <w:proofErr w:type="spellStart"/>
       <w:r>
         <w:rPr>
           <w:rStyle w:val="FunctionTok"/>
         </w:rPr>
         <w:t>na.omit</w:t>
       </w:r>
+      <w:proofErr w:type="spellEnd"/>
       <w:r>
         <w:rPr>
           <w:rStyle w:val="NormalTok"/>
@@ -3924,11 +4963,19 @@
       <w:r>
         <w:br/>
       </w:r>
-      <w:r>
-        <w:rPr>
-          <w:rStyle w:val="NormalTok"/>
-        </w:rPr>
-        <w:t xml:space="preserve">bb_x </w:t>
+      <w:proofErr w:type="spellStart"/>
+      <w:r>
+        <w:rPr>
+          <w:rStyle w:val="NormalTok"/>
+        </w:rPr>
+        <w:t>bb_x</w:t>
+      </w:r>
+      <w:proofErr w:type="spellEnd"/>
+      <w:r>
+        <w:rPr>
+          <w:rStyle w:val="NormalTok"/>
+        </w:rPr>
+        <w:t xml:space="preserve"> </w:t>
       </w:r>
       <w:r>
         <w:rPr>
@@ -3964,7 +5011,14 @@
         <w:rPr>
           <w:rStyle w:val="NormalTok"/>
         </w:rPr>
-        <w:t>(travel_times.interp</w:t>
+        <w:t>(</w:t>
+      </w:r>
+      <w:proofErr w:type="spellStart"/>
+      <w:r>
+        <w:rPr>
+          <w:rStyle w:val="NormalTok"/>
+        </w:rPr>
+        <w:t>travel_times.interp</w:t>
       </w:r>
       <w:r>
         <w:rPr>
@@ -3976,7 +5030,14 @@
         <w:rPr>
           <w:rStyle w:val="NormalTok"/>
         </w:rPr>
-        <w:t xml:space="preserve">x), </w:t>
+        <w:t>x</w:t>
+      </w:r>
+      <w:proofErr w:type="spellEnd"/>
+      <w:r>
+        <w:rPr>
+          <w:rStyle w:val="NormalTok"/>
+        </w:rPr>
+        <w:t xml:space="preserve">), </w:t>
       </w:r>
       <w:r>
         <w:rPr>
@@ -3988,7 +5049,14 @@
         <w:rPr>
           <w:rStyle w:val="NormalTok"/>
         </w:rPr>
-        <w:t>(travel_times.interp</w:t>
+        <w:t>(</w:t>
+      </w:r>
+      <w:proofErr w:type="spellStart"/>
+      <w:r>
+        <w:rPr>
+          <w:rStyle w:val="NormalTok"/>
+        </w:rPr>
+        <w:t>travel_times.interp</w:t>
       </w:r>
       <w:r>
         <w:rPr>
@@ -4000,16 +5068,31 @@
         <w:rPr>
           <w:rStyle w:val="NormalTok"/>
         </w:rPr>
-        <w:t>x))</w:t>
-      </w:r>
-      <w:r>
-        <w:br/>
-      </w:r>
-      <w:r>
-        <w:rPr>
-          <w:rStyle w:val="NormalTok"/>
-        </w:rPr>
-        <w:t xml:space="preserve">bb_y </w:t>
+        <w:t>x</w:t>
+      </w:r>
+      <w:proofErr w:type="spellEnd"/>
+      <w:r>
+        <w:rPr>
+          <w:rStyle w:val="NormalTok"/>
+        </w:rPr>
+        <w:t>))</w:t>
+      </w:r>
+      <w:r>
+        <w:br/>
+      </w:r>
+      <w:proofErr w:type="spellStart"/>
+      <w:r>
+        <w:rPr>
+          <w:rStyle w:val="NormalTok"/>
+        </w:rPr>
+        <w:t>bb_y</w:t>
+      </w:r>
+      <w:proofErr w:type="spellEnd"/>
+      <w:r>
+        <w:rPr>
+          <w:rStyle w:val="NormalTok"/>
+        </w:rPr>
+        <w:t xml:space="preserve"> </w:t>
       </w:r>
       <w:r>
         <w:rPr>
@@ -4045,7 +5128,14 @@
         <w:rPr>
           <w:rStyle w:val="NormalTok"/>
         </w:rPr>
-        <w:t>(travel_times.interp</w:t>
+        <w:t>(</w:t>
+      </w:r>
+      <w:proofErr w:type="spellStart"/>
+      <w:r>
+        <w:rPr>
+          <w:rStyle w:val="NormalTok"/>
+        </w:rPr>
+        <w:t>travel_times.interp</w:t>
       </w:r>
       <w:r>
         <w:rPr>
@@ -4057,7 +5147,14 @@
         <w:rPr>
           <w:rStyle w:val="NormalTok"/>
         </w:rPr>
-        <w:t xml:space="preserve">y), </w:t>
+        <w:t>y</w:t>
+      </w:r>
+      <w:proofErr w:type="spellEnd"/>
+      <w:r>
+        <w:rPr>
+          <w:rStyle w:val="NormalTok"/>
+        </w:rPr>
+        <w:t xml:space="preserve">), </w:t>
       </w:r>
       <w:r>
         <w:rPr>
@@ -4069,7 +5166,14 @@
         <w:rPr>
           <w:rStyle w:val="NormalTok"/>
         </w:rPr>
-        <w:t>(travel_times.interp</w:t>
+        <w:t>(</w:t>
+      </w:r>
+      <w:proofErr w:type="spellStart"/>
+      <w:r>
+        <w:rPr>
+          <w:rStyle w:val="NormalTok"/>
+        </w:rPr>
+        <w:t>travel_times.interp</w:t>
       </w:r>
       <w:r>
         <w:rPr>
@@ -4081,7 +5185,14 @@
         <w:rPr>
           <w:rStyle w:val="NormalTok"/>
         </w:rPr>
-        <w:t>y))</w:t>
+        <w:t>y</w:t>
+      </w:r>
+      <w:proofErr w:type="spellEnd"/>
+      <w:r>
+        <w:rPr>
+          <w:rStyle w:val="NormalTok"/>
+        </w:rPr>
+        <w:t>))</w:t>
       </w:r>
       <w:r>
         <w:br/>
@@ -4098,17 +5209,33 @@
       <w:r>
         <w:br/>
       </w:r>
+      <w:proofErr w:type="spellStart"/>
       <w:r>
         <w:rPr>
           <w:rStyle w:val="FunctionTok"/>
         </w:rPr>
         <w:t>ggplot</w:t>
       </w:r>
-      <w:r>
-        <w:rPr>
-          <w:rStyle w:val="NormalTok"/>
-        </w:rPr>
-        <w:t xml:space="preserve">(travel_times.interp) </w:t>
+      <w:proofErr w:type="spellEnd"/>
+      <w:r>
+        <w:rPr>
+          <w:rStyle w:val="NormalTok"/>
+        </w:rPr>
+        <w:t>(</w:t>
+      </w:r>
+      <w:proofErr w:type="spellStart"/>
+      <w:r>
+        <w:rPr>
+          <w:rStyle w:val="NormalTok"/>
+        </w:rPr>
+        <w:t>travel_times.interp</w:t>
+      </w:r>
+      <w:proofErr w:type="spellEnd"/>
+      <w:r>
+        <w:rPr>
+          <w:rStyle w:val="NormalTok"/>
+        </w:rPr>
+        <w:t xml:space="preserve">) </w:t>
       </w:r>
       <w:r>
         <w:rPr>
@@ -4125,24 +5252,28 @@
         </w:rPr>
         <w:t xml:space="preserve">  </w:t>
       </w:r>
+      <w:proofErr w:type="spellStart"/>
       <w:r>
         <w:rPr>
           <w:rStyle w:val="FunctionTok"/>
         </w:rPr>
         <w:t>geom_contour_filled</w:t>
       </w:r>
+      <w:proofErr w:type="spellEnd"/>
       <w:r>
         <w:rPr>
           <w:rStyle w:val="NormalTok"/>
         </w:rPr>
         <w:t>(</w:t>
       </w:r>
+      <w:proofErr w:type="spellStart"/>
       <w:r>
         <w:rPr>
           <w:rStyle w:val="FunctionTok"/>
         </w:rPr>
         <w:t>aes</w:t>
       </w:r>
+      <w:proofErr w:type="spellEnd"/>
       <w:r>
         <w:rPr>
           <w:rStyle w:val="NormalTok"/>
@@ -4179,11 +5310,19 @@
         </w:rPr>
         <w:t>z=</w:t>
       </w:r>
-      <w:r>
-        <w:rPr>
-          <w:rStyle w:val="NormalTok"/>
-        </w:rPr>
-        <w:t xml:space="preserve">travel_time), </w:t>
+      <w:proofErr w:type="spellStart"/>
+      <w:r>
+        <w:rPr>
+          <w:rStyle w:val="NormalTok"/>
+        </w:rPr>
+        <w:t>travel_time</w:t>
+      </w:r>
+      <w:proofErr w:type="spellEnd"/>
+      <w:r>
+        <w:rPr>
+          <w:rStyle w:val="NormalTok"/>
+        </w:rPr>
+        <w:t xml:space="preserve">), </w:t>
       </w:r>
       <w:r>
         <w:rPr>
@@ -4224,12 +5363,14 @@
         </w:rPr>
         <w:t xml:space="preserve">  </w:t>
       </w:r>
+      <w:proofErr w:type="spellStart"/>
       <w:r>
         <w:rPr>
           <w:rStyle w:val="FunctionTok"/>
         </w:rPr>
         <w:t>geom_sf</w:t>
       </w:r>
+      <w:proofErr w:type="spellEnd"/>
       <w:r>
         <w:rPr>
           <w:rStyle w:val="NormalTok"/>
@@ -4246,7 +5387,14 @@
         <w:rPr>
           <w:rStyle w:val="NormalTok"/>
         </w:rPr>
-        <w:t xml:space="preserve"> street_net</w:t>
+        <w:t xml:space="preserve"> </w:t>
+      </w:r>
+      <w:proofErr w:type="spellStart"/>
+      <w:r>
+        <w:rPr>
+          <w:rStyle w:val="NormalTok"/>
+        </w:rPr>
+        <w:t>street_net</w:t>
       </w:r>
       <w:r>
         <w:rPr>
@@ -4258,7 +5406,14 @@
         <w:rPr>
           <w:rStyle w:val="NormalTok"/>
         </w:rPr>
-        <w:t xml:space="preserve">edges, </w:t>
+        <w:t>edges</w:t>
+      </w:r>
+      <w:proofErr w:type="spellEnd"/>
+      <w:r>
+        <w:rPr>
+          <w:rStyle w:val="NormalTok"/>
+        </w:rPr>
+        <w:t xml:space="preserve">, </w:t>
       </w:r>
       <w:r>
         <w:rPr>
@@ -4341,24 +5496,28 @@
         </w:rPr>
         <w:t xml:space="preserve">  </w:t>
       </w:r>
+      <w:proofErr w:type="spellStart"/>
       <w:r>
         <w:rPr>
           <w:rStyle w:val="FunctionTok"/>
         </w:rPr>
         <w:t>geom_point</w:t>
       </w:r>
+      <w:proofErr w:type="spellEnd"/>
       <w:r>
         <w:rPr>
           <w:rStyle w:val="NormalTok"/>
         </w:rPr>
         <w:t>(</w:t>
       </w:r>
+      <w:proofErr w:type="spellStart"/>
       <w:r>
         <w:rPr>
           <w:rStyle w:val="FunctionTok"/>
         </w:rPr>
         <w:t>aes</w:t>
       </w:r>
+      <w:proofErr w:type="spellEnd"/>
       <w:r>
         <w:rPr>
           <w:rStyle w:val="NormalTok"/>
@@ -4371,11 +5530,19 @@
         </w:rPr>
         <w:t>x=</w:t>
       </w:r>
-      <w:r>
-        <w:rPr>
-          <w:rStyle w:val="NormalTok"/>
-        </w:rPr>
-        <w:t xml:space="preserve">lon, </w:t>
+      <w:proofErr w:type="spellStart"/>
+      <w:r>
+        <w:rPr>
+          <w:rStyle w:val="NormalTok"/>
+        </w:rPr>
+        <w:t>lon</w:t>
+      </w:r>
+      <w:proofErr w:type="spellEnd"/>
+      <w:r>
+        <w:rPr>
+          <w:rStyle w:val="NormalTok"/>
+        </w:rPr>
+        <w:t xml:space="preserve">, </w:t>
       </w:r>
       <w:r>
         <w:rPr>
@@ -4383,11 +5550,19 @@
         </w:rPr>
         <w:t>y=</w:t>
       </w:r>
-      <w:r>
-        <w:rPr>
-          <w:rStyle w:val="NormalTok"/>
-        </w:rPr>
-        <w:t xml:space="preserve">lat, </w:t>
+      <w:proofErr w:type="spellStart"/>
+      <w:r>
+        <w:rPr>
+          <w:rStyle w:val="NormalTok"/>
+        </w:rPr>
+        <w:t>lat</w:t>
+      </w:r>
+      <w:proofErr w:type="spellEnd"/>
+      <w:r>
+        <w:rPr>
+          <w:rStyle w:val="NormalTok"/>
+        </w:rPr>
+        <w:t xml:space="preserve">, </w:t>
       </w:r>
       <w:r>
         <w:rPr>
@@ -4405,13 +5580,27 @@
         <w:rPr>
           <w:rStyle w:val="SpecialCharTok"/>
         </w:rPr>
-        <w:t>\n</w:t>
+        <w:t>\</w:t>
+      </w:r>
+      <w:proofErr w:type="spellStart"/>
+      <w:r>
+        <w:rPr>
+          <w:rStyle w:val="SpecialCharTok"/>
+        </w:rPr>
+        <w:t>n</w:t>
       </w:r>
       <w:r>
         <w:rPr>
           <w:rStyle w:val="StringTok"/>
         </w:rPr>
-        <w:t>station'</w:t>
+        <w:t>station</w:t>
+      </w:r>
+      <w:proofErr w:type="spellEnd"/>
+      <w:r>
+        <w:rPr>
+          <w:rStyle w:val="StringTok"/>
+        </w:rPr>
+        <w:t>'</w:t>
       </w:r>
       <w:r>
         <w:rPr>
@@ -4425,11 +5614,19 @@
         </w:rPr>
         <w:t>data=</w:t>
       </w:r>
-      <w:r>
-        <w:rPr>
-          <w:rStyle w:val="NormalTok"/>
-        </w:rPr>
-        <w:t xml:space="preserve">central_bus_stn) </w:t>
+      <w:proofErr w:type="spellStart"/>
+      <w:r>
+        <w:rPr>
+          <w:rStyle w:val="NormalTok"/>
+        </w:rPr>
+        <w:t>central_bus_stn</w:t>
+      </w:r>
+      <w:proofErr w:type="spellEnd"/>
+      <w:r>
+        <w:rPr>
+          <w:rStyle w:val="NormalTok"/>
+        </w:rPr>
+        <w:t xml:space="preserve">) </w:t>
       </w:r>
       <w:r>
         <w:rPr>
@@ -4446,12 +5643,14 @@
         </w:rPr>
         <w:t xml:space="preserve">  </w:t>
       </w:r>
+      <w:proofErr w:type="spellStart"/>
       <w:r>
         <w:rPr>
           <w:rStyle w:val="FunctionTok"/>
         </w:rPr>
         <w:t>scale_fill_viridis_d</w:t>
       </w:r>
+      <w:proofErr w:type="spellEnd"/>
       <w:r>
         <w:rPr>
           <w:rStyle w:val="NormalTok"/>
@@ -4527,12 +5726,14 @@
         </w:rPr>
         <w:t xml:space="preserve">  </w:t>
       </w:r>
+      <w:proofErr w:type="spellStart"/>
       <w:r>
         <w:rPr>
           <w:rStyle w:val="FunctionTok"/>
         </w:rPr>
         <w:t>scale_color_manual</w:t>
       </w:r>
+      <w:proofErr w:type="spellEnd"/>
       <w:r>
         <w:rPr>
           <w:rStyle w:val="NormalTok"/>
@@ -4567,13 +5768,27 @@
         <w:rPr>
           <w:rStyle w:val="SpecialCharTok"/>
         </w:rPr>
-        <w:t>\n</w:t>
+        <w:t>\</w:t>
+      </w:r>
+      <w:proofErr w:type="spellStart"/>
+      <w:r>
+        <w:rPr>
+          <w:rStyle w:val="SpecialCharTok"/>
+        </w:rPr>
+        <w:t>n</w:t>
       </w:r>
       <w:r>
         <w:rPr>
           <w:rStyle w:val="StringTok"/>
         </w:rPr>
-        <w:t>station'</w:t>
+        <w:t>station</w:t>
+      </w:r>
+      <w:proofErr w:type="spellEnd"/>
+      <w:r>
+        <w:rPr>
+          <w:rStyle w:val="StringTok"/>
+        </w:rPr>
+        <w:t>'</w:t>
       </w:r>
       <w:r>
         <w:rPr>
@@ -4608,12 +5823,14 @@
         </w:rPr>
         <w:t xml:space="preserve">  </w:t>
       </w:r>
+      <w:proofErr w:type="spellStart"/>
       <w:r>
         <w:rPr>
           <w:rStyle w:val="FunctionTok"/>
         </w:rPr>
         <w:t>scale_x_continuous</w:t>
       </w:r>
+      <w:proofErr w:type="spellEnd"/>
       <w:r>
         <w:rPr>
           <w:rStyle w:val="NormalTok"/>
@@ -4677,12 +5894,14 @@
         </w:rPr>
         <w:t xml:space="preserve">  </w:t>
       </w:r>
+      <w:proofErr w:type="spellStart"/>
       <w:r>
         <w:rPr>
           <w:rStyle w:val="FunctionTok"/>
         </w:rPr>
         <w:t>scale_y_continuous</w:t>
       </w:r>
+      <w:proofErr w:type="spellEnd"/>
       <w:r>
         <w:rPr>
           <w:rStyle w:val="NormalTok"/>
@@ -4746,41 +5965,87 @@
         </w:rPr>
         <w:t xml:space="preserve">  </w:t>
       </w:r>
+      <w:proofErr w:type="spellStart"/>
       <w:r>
         <w:rPr>
           <w:rStyle w:val="FunctionTok"/>
         </w:rPr>
         <w:t>coord_sf</w:t>
       </w:r>
+      <w:proofErr w:type="spellEnd"/>
       <w:r>
         <w:rPr>
           <w:rStyle w:val="NormalTok"/>
         </w:rPr>
         <w:t>(</w:t>
       </w:r>
-      <w:r>
-        <w:rPr>
-          <w:rStyle w:val="AttributeTok"/>
-        </w:rPr>
-        <w:t>xlim =</w:t>
-      </w:r>
-      <w:r>
-        <w:rPr>
-          <w:rStyle w:val="NormalTok"/>
-        </w:rPr>
-        <w:t xml:space="preserve"> bb_x, </w:t>
-      </w:r>
-      <w:r>
-        <w:rPr>
-          <w:rStyle w:val="AttributeTok"/>
-        </w:rPr>
-        <w:t>ylim =</w:t>
-      </w:r>
-      <w:r>
-        <w:rPr>
-          <w:rStyle w:val="NormalTok"/>
-        </w:rPr>
-        <w:t xml:space="preserve"> bb_y) </w:t>
+      <w:proofErr w:type="spellStart"/>
+      <w:r>
+        <w:rPr>
+          <w:rStyle w:val="AttributeTok"/>
+        </w:rPr>
+        <w:t>xlim</w:t>
+      </w:r>
+      <w:proofErr w:type="spellEnd"/>
+      <w:r>
+        <w:rPr>
+          <w:rStyle w:val="AttributeTok"/>
+        </w:rPr>
+        <w:t xml:space="preserve"> =</w:t>
+      </w:r>
+      <w:r>
+        <w:rPr>
+          <w:rStyle w:val="NormalTok"/>
+        </w:rPr>
+        <w:t xml:space="preserve"> </w:t>
+      </w:r>
+      <w:proofErr w:type="spellStart"/>
+      <w:r>
+        <w:rPr>
+          <w:rStyle w:val="NormalTok"/>
+        </w:rPr>
+        <w:t>bb_x</w:t>
+      </w:r>
+      <w:proofErr w:type="spellEnd"/>
+      <w:r>
+        <w:rPr>
+          <w:rStyle w:val="NormalTok"/>
+        </w:rPr>
+        <w:t xml:space="preserve">, </w:t>
+      </w:r>
+      <w:proofErr w:type="spellStart"/>
+      <w:r>
+        <w:rPr>
+          <w:rStyle w:val="AttributeTok"/>
+        </w:rPr>
+        <w:t>ylim</w:t>
+      </w:r>
+      <w:proofErr w:type="spellEnd"/>
+      <w:r>
+        <w:rPr>
+          <w:rStyle w:val="AttributeTok"/>
+        </w:rPr>
+        <w:t xml:space="preserve"> =</w:t>
+      </w:r>
+      <w:r>
+        <w:rPr>
+          <w:rStyle w:val="NormalTok"/>
+        </w:rPr>
+        <w:t xml:space="preserve"> </w:t>
+      </w:r>
+      <w:proofErr w:type="spellStart"/>
+      <w:r>
+        <w:rPr>
+          <w:rStyle w:val="NormalTok"/>
+        </w:rPr>
+        <w:t>bb_y</w:t>
+      </w:r>
+      <w:proofErr w:type="spellEnd"/>
+      <w:r>
+        <w:rPr>
+          <w:rStyle w:val="NormalTok"/>
+        </w:rPr>
+        <w:t xml:space="preserve">) </w:t>
       </w:r>
       <w:r>
         <w:rPr>
@@ -4866,12 +6131,14 @@
         </w:rPr>
         <w:t xml:space="preserve">  </w:t>
       </w:r>
+      <w:proofErr w:type="spellStart"/>
       <w:r>
         <w:rPr>
           <w:rStyle w:val="FunctionTok"/>
         </w:rPr>
         <w:t>theme_minimal</w:t>
       </w:r>
+      <w:proofErr w:type="spellEnd"/>
       <w:r>
         <w:rPr>
           <w:rStyle w:val="NormalTok"/>
@@ -4905,11 +6172,19 @@
         </w:rPr>
         <w:t>(</w:t>
       </w:r>
-      <w:r>
-        <w:rPr>
-          <w:rStyle w:val="AttributeTok"/>
-        </w:rPr>
-        <w:t>axis.title =</w:t>
+      <w:proofErr w:type="spellStart"/>
+      <w:r>
+        <w:rPr>
+          <w:rStyle w:val="AttributeTok"/>
+        </w:rPr>
+        <w:t>axis.title</w:t>
+      </w:r>
+      <w:proofErr w:type="spellEnd"/>
+      <w:r>
+        <w:rPr>
+          <w:rStyle w:val="AttributeTok"/>
+        </w:rPr>
+        <w:t xml:space="preserve"> =</w:t>
       </w:r>
       <w:r>
         <w:rPr>
@@ -4917,12 +6192,14 @@
         </w:rPr>
         <w:t xml:space="preserve"> </w:t>
       </w:r>
+      <w:proofErr w:type="spellStart"/>
       <w:r>
         <w:rPr>
           <w:rStyle w:val="FunctionTok"/>
         </w:rPr>
         <w:t>element_blank</w:t>
       </w:r>
+      <w:proofErr w:type="spellEnd"/>
       <w:r>
         <w:rPr>
           <w:rStyle w:val="NormalTok"/>
@@ -5028,8 +6305,16 @@
         <w:rPr>
           <w:b/>
         </w:rPr>
-        <w:t>central bus station</w:t>
-      </w:r>
+        <w:t xml:space="preserve">central bus </w:t>
+      </w:r>
+      <w:proofErr w:type="gramStart"/>
+      <w:r>
+        <w:rPr>
+          <w:b/>
+        </w:rPr>
+        <w:t>station</w:t>
+      </w:r>
+      <w:proofErr w:type="gramEnd"/>
     </w:p>
     <w:p>
       <w:pPr>
@@ -5053,7 +6338,23 @@
         <w:jc w:val="both"/>
       </w:pPr>
       <w:r>
-        <w:t>Accessibility metrics measure the opportunities, such as jobs, a traveler could reach from a particular location (Levinson and et al. 2020). One of the simplest forms is a cumulative-opportunities metric, which sums all of the opportunities accessible from each location in less than a cutoff time. Using the travel time matrix and information on the number of opportunities available at each location, we can calculate and map accessibility. In the example below we compute the number of schools accessible by public transport in less than 20 minutes.</w:t>
+        <w:t xml:space="preserve">Accessibility metrics measure the opportunities, such as jobs, a traveler could reach from a particular location (Levinson </w:t>
+      </w:r>
+      <w:proofErr w:type="gramStart"/>
+      <w:r>
+        <w:t>and et al.</w:t>
+      </w:r>
+      <w:proofErr w:type="gramEnd"/>
+      <w:r>
+        <w:t xml:space="preserve"> 2020). One of the simplest forms is a cumulative-opportunities metric, which sums </w:t>
+      </w:r>
+      <w:proofErr w:type="gramStart"/>
+      <w:r>
+        <w:t>all of</w:t>
+      </w:r>
+      <w:proofErr w:type="gramEnd"/>
+      <w:r>
+        <w:t xml:space="preserve"> the opportunities accessible from each location in less than a cutoff time. Using the travel time matrix and information on the number of opportunities available at each location, we can calculate and map accessibility. In the example below we compute the number of schools accessible by public transport in less than 20 minutes.</w:t>
       </w:r>
     </w:p>
     <w:p>
@@ -5179,7 +6480,21 @@
         <w:rPr>
           <w:rStyle w:val="NormalTok"/>
         </w:rPr>
-        <w:t xml:space="preserve"> i.schools]</w:t>
+        <w:t xml:space="preserve"> </w:t>
+      </w:r>
+      <w:proofErr w:type="spellStart"/>
+      <w:r>
+        <w:rPr>
+          <w:rStyle w:val="NormalTok"/>
+        </w:rPr>
+        <w:t>i.schools</w:t>
+      </w:r>
+      <w:proofErr w:type="spellEnd"/>
+      <w:r>
+        <w:rPr>
+          <w:rStyle w:val="NormalTok"/>
+        </w:rPr>
+        <w:t>]</w:t>
       </w:r>
       <w:r>
         <w:br/>
@@ -5212,7 +6527,21 @@
         <w:rPr>
           <w:rStyle w:val="NormalTok"/>
         </w:rPr>
-        <w:t xml:space="preserve"> ttm[travel_time_p050 </w:t>
+        <w:t xml:space="preserve"> </w:t>
+      </w:r>
+      <w:proofErr w:type="spellStart"/>
+      <w:r>
+        <w:rPr>
+          <w:rStyle w:val="NormalTok"/>
+        </w:rPr>
+        <w:t>ttm</w:t>
+      </w:r>
+      <w:proofErr w:type="spellEnd"/>
+      <w:r>
+        <w:rPr>
+          <w:rStyle w:val="NormalTok"/>
+        </w:rPr>
+        <w:t xml:space="preserve">[travel_time_p050 </w:t>
       </w:r>
       <w:r>
         <w:rPr>
@@ -6480,12 +7809,14 @@
         </w:rPr>
         <w:t xml:space="preserve"> </w:t>
       </w:r>
+      <w:proofErr w:type="spellStart"/>
       <w:r>
         <w:rPr>
           <w:rStyle w:val="FunctionTok"/>
         </w:rPr>
         <w:t>element_blank</w:t>
       </w:r>
+      <w:proofErr w:type="spellEnd"/>
       <w:r>
         <w:rPr>
           <w:rStyle w:val="NormalTok"/>
@@ -6613,15 +7944,25 @@
         <w:t xml:space="preserve"> routing engine is developed at </w:t>
       </w:r>
       <w:hyperlink r:id="rId15">
+        <w:proofErr w:type="spellStart"/>
         <w:r>
           <w:rPr>
             <w:rStyle w:val="Hyperlink"/>
           </w:rPr>
           <w:t>Conveyal</w:t>
         </w:r>
+        <w:proofErr w:type="spellEnd"/>
       </w:hyperlink>
       <w:r>
-        <w:t xml:space="preserve"> with contributions from several developers. This work was supported by the Brazilian Institute for Applied Economic Research (Ipea).</w:t>
+        <w:t xml:space="preserve"> with contributions from several developers. This work was supported by the Brazilian Institute for Applied Economic Research (</w:t>
+      </w:r>
+      <w:proofErr w:type="spellStart"/>
+      <w:r>
+        <w:t>Ipea</w:t>
+      </w:r>
+      <w:proofErr w:type="spellEnd"/>
+      <w:r>
+        <w:t>).</w:t>
       </w:r>
     </w:p>
     <w:p>
@@ -6638,12 +7979,21 @@
     <w:p>
       <w:pPr>
         <w:pStyle w:val="Bibliography"/>
+        <w:ind w:left="270" w:hanging="270"/>
         <w:jc w:val="both"/>
       </w:pPr>
       <w:bookmarkStart w:id="10" w:name="ref-conway2018accounting"/>
       <w:bookmarkStart w:id="11" w:name="refs"/>
       <w:r>
-        <w:t xml:space="preserve">Conway, Matthew Wigginton, Andrew Byrd, and Michael van Eggermond. 2018. “Accounting for Uncertainty and Variation in Accessibility Metrics for Public Transport Sketch Planning.” </w:t>
+        <w:t xml:space="preserve">Conway, Matthew Wigginton, Andrew Byrd, and Michael van </w:t>
+      </w:r>
+      <w:proofErr w:type="spellStart"/>
+      <w:r>
+        <w:t>Eggermond</w:t>
+      </w:r>
+      <w:proofErr w:type="spellEnd"/>
+      <w:r>
+        <w:t xml:space="preserve">. 2018. “Accounting for Uncertainty and Variation in Accessibility Metrics for Public Transport Sketch Planning.” </w:t>
       </w:r>
       <w:r>
         <w:rPr>
@@ -6669,6 +8019,7 @@
     <w:p>
       <w:pPr>
         <w:pStyle w:val="Bibliography"/>
+        <w:ind w:left="270" w:hanging="270"/>
         <w:jc w:val="both"/>
       </w:pPr>
       <w:bookmarkStart w:id="12" w:name="ref-conway2017evidencebased"/>
@@ -6700,13 +8051,27 @@
     <w:p>
       <w:pPr>
         <w:pStyle w:val="Bibliography"/>
+        <w:ind w:left="270" w:hanging="270"/>
         <w:jc w:val="both"/>
       </w:pPr>
       <w:bookmarkStart w:id="13" w:name="ref-delling2015roundbased"/>
       <w:bookmarkEnd w:id="12"/>
+      <w:proofErr w:type="spellStart"/>
       <w:r>
         <w:lastRenderedPageBreak/>
-        <w:t xml:space="preserve">Delling, Daniel, Thomas Pajor, and Renato F. Werneck. 2015. “Round-Based Public Transit Routing.” </w:t>
+        <w:t>Delling</w:t>
+      </w:r>
+      <w:proofErr w:type="spellEnd"/>
+      <w:r>
+        <w:t xml:space="preserve">, Daniel, Thomas </w:t>
+      </w:r>
+      <w:proofErr w:type="spellStart"/>
+      <w:r>
+        <w:t>Pajor</w:t>
+      </w:r>
+      <w:proofErr w:type="spellEnd"/>
+      <w:r>
+        <w:t xml:space="preserve">, and Renato F. Werneck. 2015. “Round-Based Public Transit Routing.” </w:t>
       </w:r>
       <w:r>
         <w:rPr>
@@ -6732,12 +8097,21 @@
     <w:p>
       <w:pPr>
         <w:pStyle w:val="Bibliography"/>
+        <w:ind w:left="270" w:hanging="270"/>
         <w:jc w:val="both"/>
       </w:pPr>
       <w:bookmarkStart w:id="14" w:name="ref-levinson2020manual"/>
       <w:bookmarkEnd w:id="13"/>
       <w:r>
-        <w:t xml:space="preserve">Levinson, David, and et al. 2020. “Transport Access Manual: A Guide for Measuring Connection Between People and Places,” January. </w:t>
+        <w:t xml:space="preserve">Levinson, David, </w:t>
+      </w:r>
+      <w:proofErr w:type="gramStart"/>
+      <w:r>
+        <w:t>and et al.</w:t>
+      </w:r>
+      <w:proofErr w:type="gramEnd"/>
+      <w:r>
+        <w:t xml:space="preserve"> 2020. “Transport Access Manual: A Guide for Measuring Connection Between People and Places,” January. </w:t>
       </w:r>
       <w:hyperlink r:id="rId19">
         <w:r>
@@ -6754,12 +8128,21 @@
     <w:p>
       <w:pPr>
         <w:pStyle w:val="Bibliography"/>
+        <w:ind w:left="270" w:hanging="270"/>
         <w:jc w:val="both"/>
       </w:pPr>
       <w:bookmarkStart w:id="15" w:name="ref-lovelace2019stplanr"/>
       <w:bookmarkEnd w:id="14"/>
       <w:r>
-        <w:t xml:space="preserve">Lovelace, Robin, and Richard Ellison. 2019. “Stplanr: A Package for Transport Planning.” </w:t>
+        <w:t>Lovelace, Robin, and Richard Ellison. 2019. “</w:t>
+      </w:r>
+      <w:proofErr w:type="spellStart"/>
+      <w:r>
+        <w:t>Stplanr</w:t>
+      </w:r>
+      <w:proofErr w:type="spellEnd"/>
+      <w:r>
+        <w:t xml:space="preserve">: A Package for Transport Planning.” </w:t>
       </w:r>
       <w:r>
         <w:rPr>
@@ -6785,34 +8168,60 @@
     <w:p>
       <w:pPr>
         <w:pStyle w:val="Bibliography"/>
+        <w:ind w:left="270" w:hanging="270"/>
         <w:jc w:val="both"/>
       </w:pPr>
       <w:bookmarkStart w:id="16" w:name="ref-opentripplanneropentripplanner"/>
       <w:bookmarkEnd w:id="15"/>
       <w:r>
-        <w:t xml:space="preserve">OpenTripPlanner. n.d. “OpenTripPlanner.” Accessed September 17, 2020. </w:t>
-      </w:r>
-      <w:hyperlink r:id="rId21">
-        <w:r>
-          <w:rPr>
-            <w:rStyle w:val="Hyperlink"/>
-          </w:rPr>
-          <w:t>http://www.opentripplanner.org/</w:t>
-        </w:r>
-      </w:hyperlink>
-      <w:r>
-        <w:t>.</w:t>
+        <w:t>M</w:t>
+      </w:r>
+      <w:r>
+        <w:t xml:space="preserve">organ, Malcolm, Marcus Young, Robin Lovelace, and </w:t>
+      </w:r>
+      <w:proofErr w:type="spellStart"/>
+      <w:r>
+        <w:t>Layik</w:t>
+      </w:r>
+      <w:proofErr w:type="spellEnd"/>
+      <w:r>
+        <w:t xml:space="preserve"> Hama. 2019. “</w:t>
+      </w:r>
+      <w:proofErr w:type="spellStart"/>
+      <w:r>
+        <w:t>OpenTripPlanner</w:t>
+      </w:r>
+      <w:proofErr w:type="spellEnd"/>
+      <w:r>
+        <w:t xml:space="preserve"> for R.” Journal of </w:t>
+      </w:r>
+      <w:proofErr w:type="gramStart"/>
+      <w:r>
+        <w:t>Open Source</w:t>
+      </w:r>
+      <w:proofErr w:type="gramEnd"/>
+      <w:r>
+        <w:t xml:space="preserve"> Software 4 (44): 1926. https://doi.org/10.21105/joss.01926.</w:t>
       </w:r>
     </w:p>
     <w:p>
       <w:pPr>
         <w:pStyle w:val="Bibliography"/>
+        <w:ind w:left="270" w:hanging="270"/>
         <w:jc w:val="both"/>
       </w:pPr>
       <w:bookmarkStart w:id="17" w:name="ref-padgham2019dodgr"/>
       <w:bookmarkEnd w:id="16"/>
       <w:r>
-        <w:t xml:space="preserve">Padgham, Mark. 2019. “Dodgr: An R Package for Network Flow Aggregation.” </w:t>
+        <w:t>Padgham, Mark. 2019. “</w:t>
+      </w:r>
+      <w:proofErr w:type="spellStart"/>
+      <w:r>
+        <w:t>Dodgr</w:t>
+      </w:r>
+      <w:proofErr w:type="spellEnd"/>
+      <w:r>
+        <w:t xml:space="preserve">: An R Package for Network Flow Aggregation.” </w:t>
       </w:r>
       <w:r>
         <w:rPr>
@@ -6823,7 +8232,7 @@
       <w:r>
         <w:t xml:space="preserve">. </w:t>
       </w:r>
-      <w:hyperlink r:id="rId22">
+      <w:hyperlink r:id="rId21">
         <w:r>
           <w:rPr>
             <w:rStyle w:val="Hyperlink"/>
@@ -6838,12 +8247,13 @@
     <w:p>
       <w:pPr>
         <w:pStyle w:val="Bibliography"/>
+        <w:ind w:left="270" w:hanging="270"/>
         <w:jc w:val="both"/>
       </w:pPr>
       <w:r>
         <w:t xml:space="preserve">Pereira, Rafael H. M. 2019. “Future Accessibility Impacts of Transport Policy Scenarios: Equity and Sensitivity to Travel Time Thresholds for Bus Rapid Transit Expansion in Rio de Janeiro.” Journal of Transport Geography 74 (January): 321–32. </w:t>
       </w:r>
-      <w:hyperlink r:id="rId23" w:history="1">
+      <w:hyperlink r:id="rId22" w:history="1">
         <w:r>
           <w:rPr>
             <w:rStyle w:val="Hyperlink"/>
@@ -6861,12 +8271,42 @@
     <w:p>
       <w:pPr>
         <w:pStyle w:val="Bibliography"/>
+        <w:ind w:left="270" w:hanging="270"/>
         <w:jc w:val="both"/>
       </w:pPr>
       <w:bookmarkStart w:id="18" w:name="ref-stepniak2019impact"/>
       <w:bookmarkEnd w:id="17"/>
-      <w:r>
-        <w:t xml:space="preserve">Stępniak, Marcin, John P. Pritchard, Karst T. Geurs, and Sławomir Goliszek. 2019. “The Impact of Temporal Resolution on Public Transport Accessibility Measurement: Review and Case Study in Poland.” </w:t>
+      <w:proofErr w:type="spellStart"/>
+      <w:r>
+        <w:t>Stępniak</w:t>
+      </w:r>
+      <w:proofErr w:type="spellEnd"/>
+      <w:r>
+        <w:t xml:space="preserve">, Marcin, John P. Pritchard, Karst T. </w:t>
+      </w:r>
+      <w:proofErr w:type="spellStart"/>
+      <w:r>
+        <w:t>Geurs</w:t>
+      </w:r>
+      <w:proofErr w:type="spellEnd"/>
+      <w:r>
+        <w:t xml:space="preserve">, and </w:t>
+      </w:r>
+      <w:proofErr w:type="spellStart"/>
+      <w:r>
+        <w:t>Sławomir</w:t>
+      </w:r>
+      <w:proofErr w:type="spellEnd"/>
+      <w:r>
+        <w:t xml:space="preserve"> </w:t>
+      </w:r>
+      <w:proofErr w:type="spellStart"/>
+      <w:r>
+        <w:t>Goliszek</w:t>
+      </w:r>
+      <w:proofErr w:type="spellEnd"/>
+      <w:r>
+        <w:t xml:space="preserve">. 2019. “The Impact of Temporal Resolution on Public Transport Accessibility Measurement: Review and Case Study in Poland.” </w:t>
       </w:r>
       <w:r>
         <w:rPr>
@@ -6877,7 +8317,7 @@
       <w:r>
         <w:t xml:space="preserve"> 75 (February): 8–24. </w:t>
       </w:r>
-      <w:hyperlink r:id="rId24">
+      <w:hyperlink r:id="rId23">
         <w:r>
           <w:rPr>
             <w:rStyle w:val="Hyperlink"/>
@@ -6892,6 +8332,7 @@
     <w:p>
       <w:pPr>
         <w:pStyle w:val="Bibliography"/>
+        <w:ind w:left="270" w:hanging="270"/>
         <w:jc w:val="both"/>
       </w:pPr>
       <w:bookmarkStart w:id="19" w:name="ref-wessel2017constructing"/>
@@ -6908,7 +8349,7 @@
       <w:r>
         <w:t xml:space="preserve"> 62 (June): 92–97. </w:t>
       </w:r>
-      <w:hyperlink r:id="rId25">
+      <w:hyperlink r:id="rId24">
         <w:r>
           <w:rPr>
             <w:rStyle w:val="Hyperlink"/>
@@ -6924,6 +8365,7 @@
       <w:bookmarkEnd w:id="19"/>
     </w:p>
     <w:sectPr>
+      <w:footerReference w:type="default" r:id="rId25"/>
       <w:pgSz w:w="12240" w:h="15840"/>
       <w:pgMar w:top="1417" w:right="1701" w:bottom="1417" w:left="1701" w:header="720" w:footer="720" w:gutter="0"/>
       <w:cols w:space="720"/>
@@ -6957,6 +8399,59 @@
 </w:endnotes>
 </file>
 
+<file path=word/footer1.xml><?xml version="1.0" encoding="utf-8"?>
+<w:ftr xmlns:wpc="http://schemas.microsoft.com/office/word/2010/wordprocessingCanvas" xmlns:cx="http://schemas.microsoft.com/office/drawing/2014/chartex" xmlns:cx1="http://schemas.microsoft.com/office/drawing/2015/9/8/chartex" xmlns:cx2="http://schemas.microsoft.com/office/drawing/2015/10/21/chartex" xmlns:cx3="http://schemas.microsoft.com/office/drawing/2016/5/9/chartex" xmlns:cx4="http://schemas.microsoft.com/office/drawing/2016/5/10/chartex" xmlns:cx5="http://schemas.microsoft.com/office/drawing/2016/5/11/chartex" xmlns:cx6="http://schemas.microsoft.com/office/drawing/2016/5/12/chartex" xmlns:cx7="http://schemas.microsoft.com/office/drawing/2016/5/13/chartex" xmlns:cx8="http://schemas.microsoft.com/office/drawing/2016/5/14/chartex" xmlns:mc="http://schemas.openxmlformats.org/markup-compatibility/2006" xmlns:aink="http://schemas.microsoft.com/office/drawing/2016/ink" xmlns:am3d="http://schemas.microsoft.com/office/drawing/2017/model3d" xmlns:o="urn:schemas-microsoft-com:office:office" xmlns:r="http://schemas.openxmlformats.org/officeDocument/2006/relationships" xmlns:m="http://schemas.openxmlformats.org/officeDocument/2006/math" xmlns:v="urn:schemas-microsoft-com:vml" xmlns:wp14="http://schemas.microsoft.com/office/word/2010/wordprocessingDrawing" xmlns:wp="http://schemas.openxmlformats.org/drawingml/2006/wordprocessingDrawing" xmlns:w10="urn:schemas-microsoft-com:office:word" xmlns:w="http://schemas.openxmlformats.org/wordprocessingml/2006/main" xmlns:w14="http://schemas.microsoft.com/office/word/2010/wordml" xmlns:w15="http://schemas.microsoft.com/office/word/2012/wordml" xmlns:w16cex="http://schemas.microsoft.com/office/word/2018/wordml/cex" xmlns:w16cid="http://schemas.microsoft.com/office/word/2016/wordml/cid" xmlns:w16="http://schemas.microsoft.com/office/word/2018/wordml" xmlns:w16se="http://schemas.microsoft.com/office/word/2015/wordml/symex" xmlns:wpg="http://schemas.microsoft.com/office/word/2010/wordprocessingGroup" xmlns:wpi="http://schemas.microsoft.com/office/word/2010/wordprocessingInk" xmlns:wne="http://schemas.microsoft.com/office/word/2006/wordml" xmlns:wps="http://schemas.microsoft.com/office/word/2010/wordprocessingShape" mc:Ignorable="w14 w15 w16se w16cid w16 w16cex wp14">
+  <w:sdt>
+    <w:sdtPr>
+      <w:id w:val="-1715797395"/>
+      <w:docPartObj>
+        <w:docPartGallery w:val="Page Numbers (Bottom of Page)"/>
+        <w:docPartUnique/>
+      </w:docPartObj>
+    </w:sdtPr>
+    <w:sdtEndPr>
+      <w:rPr>
+        <w:noProof/>
+      </w:rPr>
+    </w:sdtEndPr>
+    <w:sdtContent>
+      <w:p>
+        <w:pPr>
+          <w:pStyle w:val="Footer"/>
+          <w:jc w:val="right"/>
+        </w:pPr>
+        <w:r>
+          <w:fldChar w:fldCharType="begin"/>
+        </w:r>
+        <w:r>
+          <w:instrText xml:space="preserve"> PAGE   \* MERGEFORMAT </w:instrText>
+        </w:r>
+        <w:r>
+          <w:fldChar w:fldCharType="separate"/>
+        </w:r>
+        <w:r>
+          <w:rPr>
+            <w:noProof/>
+          </w:rPr>
+          <w:t>2</w:t>
+        </w:r>
+        <w:r>
+          <w:rPr>
+            <w:noProof/>
+          </w:rPr>
+          <w:fldChar w:fldCharType="end"/>
+        </w:r>
+      </w:p>
+    </w:sdtContent>
+  </w:sdt>
+  <w:p>
+    <w:pPr>
+      <w:pStyle w:val="Footer"/>
+    </w:pPr>
+  </w:p>
+</w:ftr>
+</file>
+
 <file path=word/footnotes.xml><?xml version="1.0" encoding="utf-8"?>
 <w:footnotes xmlns:wpc="http://schemas.microsoft.com/office/word/2010/wordprocessingCanvas" xmlns:cx="http://schemas.microsoft.com/office/drawing/2014/chartex" xmlns:cx1="http://schemas.microsoft.com/office/drawing/2015/9/8/chartex" xmlns:cx2="http://schemas.microsoft.com/office/drawing/2015/10/21/chartex" xmlns:cx3="http://schemas.microsoft.com/office/drawing/2016/5/9/chartex" xmlns:cx4="http://schemas.microsoft.com/office/drawing/2016/5/10/chartex" xmlns:cx5="http://schemas.microsoft.com/office/drawing/2016/5/11/chartex" xmlns:cx6="http://schemas.microsoft.com/office/drawing/2016/5/12/chartex" xmlns:cx7="http://schemas.microsoft.com/office/drawing/2016/5/13/chartex" xmlns:cx8="http://schemas.microsoft.com/office/drawing/2016/5/14/chartex" xmlns:mc="http://schemas.openxmlformats.org/markup-compatibility/2006" xmlns:aink="http://schemas.microsoft.com/office/drawing/2016/ink" xmlns:am3d="http://schemas.microsoft.com/office/drawing/2017/model3d" xmlns:o="urn:schemas-microsoft-com:office:office" xmlns:r="http://schemas.openxmlformats.org/officeDocument/2006/relationships" xmlns:m="http://schemas.openxmlformats.org/officeDocument/2006/math" xmlns:v="urn:schemas-microsoft-com:vml" xmlns:wp14="http://schemas.microsoft.com/office/word/2010/wordprocessingDrawing" xmlns:wp="http://schemas.openxmlformats.org/drawingml/2006/wordprocessingDrawing" xmlns:w10="urn:schemas-microsoft-com:office:word" xmlns:w="http://schemas.openxmlformats.org/wordprocessingml/2006/main" xmlns:w14="http://schemas.microsoft.com/office/word/2010/wordml" xmlns:w15="http://schemas.microsoft.com/office/word/2012/wordml" xmlns:w16cex="http://schemas.microsoft.com/office/word/2018/wordml/cex" xmlns:w16cid="http://schemas.microsoft.com/office/word/2016/wordml/cid" xmlns:w16="http://schemas.microsoft.com/office/word/2018/wordml" xmlns:w16se="http://schemas.microsoft.com/office/word/2015/wordml/symex" xmlns:wpg="http://schemas.microsoft.com/office/word/2010/wordprocessingGroup" xmlns:wpi="http://schemas.microsoft.com/office/word/2010/wordprocessingInk" xmlns:wne="http://schemas.microsoft.com/office/word/2006/wordml" xmlns:wps="http://schemas.microsoft.com/office/word/2010/wordprocessingShape" mc:Ignorable="w14 w15 w16se w16cid w16 w16cex wp14">
   <w:footnote w:type="separator" w:id="-1">
@@ -6985,7 +8480,15 @@
         <w:footnoteRef/>
       </w:r>
       <w:r>
-        <w:t xml:space="preserve"> The specific extension to McRAPTOR to do suboptimal path routing is not documented yet.</w:t>
+        <w:t xml:space="preserve"> The specific extension to </w:t>
+      </w:r>
+      <w:proofErr w:type="spellStart"/>
+      <w:r>
+        <w:t>McRAPTOR</w:t>
+      </w:r>
+      <w:proofErr w:type="spellEnd"/>
+      <w:r>
+        <w:t xml:space="preserve"> to do suboptimal path routing is not documented yet.</w:t>
       </w:r>
     </w:p>
   </w:footnote>
@@ -7254,7 +8757,7 @@
     <w:lsdException w:name="footnote text" w:semiHidden="1" w:unhideWhenUsed="1"/>
     <w:lsdException w:name="annotation text" w:semiHidden="1" w:unhideWhenUsed="1"/>
     <w:lsdException w:name="header" w:semiHidden="1" w:unhideWhenUsed="1"/>
-    <w:lsdException w:name="footer" w:semiHidden="1" w:unhideWhenUsed="1"/>
+    <w:lsdException w:name="footer" w:semiHidden="1" w:uiPriority="99" w:unhideWhenUsed="1"/>
     <w:lsdException w:name="index heading" w:semiHidden="1" w:unhideWhenUsed="1"/>
     <w:lsdException w:name="caption" w:semiHidden="1" w:unhideWhenUsed="1"/>
     <w:lsdException w:name="table of figures" w:semiHidden="1" w:unhideWhenUsed="1"/>
@@ -8344,6 +9847,48 @@
       <w:shd w:val="clear" w:color="auto" w:fill="E1DFDD"/>
     </w:rPr>
   </w:style>
+  <w:style w:type="paragraph" w:styleId="Header">
+    <w:name w:val="header"/>
+    <w:basedOn w:val="Normal"/>
+    <w:link w:val="HeaderChar"/>
+    <w:unhideWhenUsed/>
+    <w:rsid w:val="00584EA3"/>
+    <w:pPr>
+      <w:tabs>
+        <w:tab w:val="center" w:pos="4419"/>
+        <w:tab w:val="right" w:pos="8838"/>
+      </w:tabs>
+      <w:spacing w:after="0"/>
+    </w:pPr>
+  </w:style>
+  <w:style w:type="character" w:customStyle="1" w:styleId="HeaderChar">
+    <w:name w:val="Header Char"/>
+    <w:basedOn w:val="DefaultParagraphFont"/>
+    <w:link w:val="Header"/>
+    <w:rsid w:val="00584EA3"/>
+  </w:style>
+  <w:style w:type="paragraph" w:styleId="Footer">
+    <w:name w:val="footer"/>
+    <w:basedOn w:val="Normal"/>
+    <w:link w:val="FooterChar"/>
+    <w:uiPriority w:val="99"/>
+    <w:unhideWhenUsed/>
+    <w:rsid w:val="00584EA3"/>
+    <w:pPr>
+      <w:tabs>
+        <w:tab w:val="center" w:pos="4419"/>
+        <w:tab w:val="right" w:pos="8838"/>
+      </w:tabs>
+      <w:spacing w:after="0"/>
+    </w:pPr>
+  </w:style>
+  <w:style w:type="character" w:customStyle="1" w:styleId="FooterChar">
+    <w:name w:val="Footer Char"/>
+    <w:basedOn w:val="DefaultParagraphFont"/>
+    <w:link w:val="Footer"/>
+    <w:uiPriority w:val="99"/>
+    <w:rsid w:val="00584EA3"/>
+  </w:style>
 </w:styles>
 </file>
 

</xml_diff>